<commit_message>
Finally cosmetic changes, added diagramms, fixed docs
</commit_message>
<xml_diff>
--- a/Отчет_по_курсовому_проекту.docx
+++ b/Отчет_по_курсовому_проекту.docx
@@ -64,6 +64,7 @@
     </w:p>
     <w:p>
       <w:pPr>
+        <w:jc w:val="both"/>
         <w:rPr>
           <w:lang w:val="ru-RU"/>
         </w:rPr>
@@ -96,6 +97,7 @@
           <w:tab w:val="clear" w:pos="360"/>
         </w:tabs>
         <w:ind w:left="420" w:leftChars="0" w:hanging="420" w:firstLineChars="0"/>
+        <w:jc w:val="both"/>
         <w:rPr>
           <w:lang w:val="ru-RU"/>
         </w:rPr>
@@ -119,6 +121,7 @@
           <w:tab w:val="clear" w:pos="360"/>
         </w:tabs>
         <w:ind w:left="420" w:leftChars="0" w:hanging="420" w:firstLineChars="0"/>
+        <w:jc w:val="both"/>
         <w:rPr>
           <w:lang w:val="ru-RU"/>
         </w:rPr>
@@ -142,6 +145,7 @@
           <w:tab w:val="clear" w:pos="360"/>
         </w:tabs>
         <w:ind w:left="420" w:leftChars="0" w:hanging="420" w:firstLineChars="0"/>
+        <w:jc w:val="both"/>
         <w:rPr>
           <w:lang w:val="ru-RU"/>
         </w:rPr>
@@ -170,6 +174,7 @@
           <w:tab w:val="clear" w:pos="360"/>
         </w:tabs>
         <w:ind w:leftChars="0"/>
+        <w:jc w:val="both"/>
         <w:rPr>
           <w:lang w:val="ru-RU"/>
         </w:rPr>
@@ -195,17 +200,18 @@
           <w:rFonts w:hint="default"/>
           <w:lang w:val="ru-RU"/>
         </w:rPr>
-        <w:t xml:space="preserve"> используя язык программирования </w:t>
-      </w:r>
-      <w:r>
-        <w:rPr>
-          <w:lang w:val="ru-RU"/>
-        </w:rPr>
-        <w:t>ассемблер.</w:t>
-      </w:r>
-    </w:p>
-    <w:p>
-      <w:pPr>
+        <w:t xml:space="preserve"> используя язык программирования А</w:t>
+      </w:r>
+      <w:r>
+        <w:rPr>
+          <w:lang w:val="ru-RU"/>
+        </w:rPr>
+        <w:t>ссемблер.</w:t>
+      </w:r>
+    </w:p>
+    <w:p>
+      <w:pPr>
+        <w:jc w:val="both"/>
         <w:rPr>
           <w:lang w:val="ru-RU"/>
         </w:rPr>
@@ -214,6 +220,7 @@
     <w:p>
       <w:pPr>
         <w:pStyle w:val="3"/>
+        <w:jc w:val="both"/>
       </w:pPr>
       <w:r>
         <w:t>Входные данные:</w:t>
@@ -230,6 +237,7 @@
           <w:tab w:val="clear" w:pos="420"/>
         </w:tabs>
         <w:ind w:left="420" w:leftChars="0" w:hanging="420" w:firstLineChars="0"/>
+        <w:jc w:val="both"/>
         <w:rPr>
           <w:lang w:val="ru-RU"/>
         </w:rPr>
@@ -270,15 +278,21 @@
           <w:tab w:val="clear" w:pos="420"/>
         </w:tabs>
         <w:ind w:left="420" w:leftChars="0" w:hanging="420" w:firstLineChars="0"/>
+        <w:jc w:val="both"/>
       </w:pPr>
       <w:r>
         <w:t>тактовая частота микроконтроллера 16 МГц.</w:t>
       </w:r>
     </w:p>
-    <w:p/>
+    <w:p>
+      <w:pPr>
+        <w:jc w:val="both"/>
+      </w:pPr>
+    </w:p>
     <w:p>
       <w:pPr>
         <w:pStyle w:val="3"/>
+        <w:jc w:val="both"/>
       </w:pPr>
       <w:r>
         <w:t>Выходные данные:</w:t>
@@ -295,6 +309,7 @@
           <w:tab w:val="clear" w:pos="420"/>
         </w:tabs>
         <w:ind w:left="420" w:leftChars="0" w:hanging="420" w:firstLineChars="0"/>
+        <w:jc w:val="both"/>
         <w:rPr>
           <w:lang w:val="ru-RU"/>
         </w:rPr>
@@ -326,6 +341,7 @@
           <w:tab w:val="clear" w:pos="420"/>
         </w:tabs>
         <w:ind w:left="420" w:leftChars="0" w:hanging="420" w:firstLineChars="0"/>
+        <w:jc w:val="both"/>
         <w:rPr>
           <w:lang w:val="ru-RU"/>
         </w:rPr>
@@ -366,6 +382,7 @@
     </w:p>
     <w:p>
       <w:pPr>
+        <w:jc w:val="both"/>
         <w:rPr>
           <w:lang w:val="ru-RU"/>
         </w:rPr>
@@ -388,6 +405,7 @@
           <w:tab w:val="clear" w:pos="420"/>
         </w:tabs>
         <w:ind w:left="420" w:leftChars="0" w:hanging="420" w:firstLineChars="0"/>
+        <w:jc w:val="both"/>
         <w:rPr>
           <w:lang w:val="ru-RU"/>
         </w:rPr>
@@ -410,6 +428,7 @@
           <w:tab w:val="clear" w:pos="420"/>
         </w:tabs>
         <w:ind w:left="420" w:leftChars="0" w:hanging="420" w:firstLineChars="0"/>
+        <w:jc w:val="both"/>
         <w:rPr>
           <w:lang w:val="ru-RU"/>
         </w:rPr>
@@ -459,20 +478,23 @@
           <w:tab w:val="clear" w:pos="420"/>
         </w:tabs>
         <w:ind w:left="420" w:leftChars="0" w:hanging="420" w:firstLineChars="0"/>
-      </w:pPr>
-      <w:r>
-        <w:rPr>
-          <w:lang w:val="ru-RU"/>
-        </w:rPr>
-        <w:t>генерация трё</w:t>
-      </w:r>
-      <w:bookmarkStart w:id="0" w:name="_GoBack"/>
-      <w:bookmarkEnd w:id="0"/>
-      <w:r>
-        <w:rPr>
-          <w:lang w:val="ru-RU"/>
-        </w:rPr>
-        <w:t>хканального ШИМ с использованием таймеров-счетчиков;</w:t>
+        <w:jc w:val="both"/>
+        <w:rPr>
+          <w:lang w:val="ru-RU"/>
+        </w:rPr>
+      </w:pPr>
+      <w:r>
+        <w:rPr>
+          <w:lang w:val="ru-RU"/>
+        </w:rPr>
+        <w:t>функция</w:t>
+      </w:r>
+      <w:r>
+        <w:rPr>
+          <w:rFonts w:hint="default"/>
+          <w:lang w:val="ru-RU"/>
+        </w:rPr>
+        <w:t xml:space="preserve"> имитации работы;</w:t>
       </w:r>
     </w:p>
     <w:p>
@@ -486,6 +508,7 @@
           <w:tab w:val="clear" w:pos="420"/>
         </w:tabs>
         <w:ind w:left="420" w:leftChars="0" w:hanging="420" w:firstLineChars="0"/>
+        <w:jc w:val="both"/>
       </w:pPr>
       <w:r>
         <w:rPr>
@@ -498,32 +521,775 @@
           <w:rFonts w:hint="default"/>
           <w:lang w:val="ru-RU"/>
         </w:rPr>
-        <w:t xml:space="preserve"> задержки.</w:t>
-      </w:r>
-    </w:p>
-    <w:p>
-      <w:pPr>
-        <w:rPr>
-          <w:lang w:val="ru-RU"/>
-        </w:rPr>
-      </w:pPr>
-      <w:r>
-        <w:rPr>
-          <w:lang w:val="ru-RU"/>
-        </w:rPr>
-        <w:t>Блок-схема алгоритмов будет представлена в графическом виде</w:t>
-      </w:r>
-    </w:p>
-    <w:p>
-      <w:pPr>
-        <w:jc w:val="left"/>
-        <w:rPr>
-          <w:rFonts w:asciiTheme="majorHAnsi" w:hAnsiTheme="majorHAnsi" w:eastAsiaTheme="majorEastAsia" w:cstheme="majorBidi"/>
-          <w:b/>
-          <w:bCs/>
-          <w:color w:val="376092" w:themeColor="accent1" w:themeShade="BF"/>
-          <w:sz w:val="28"/>
-          <w:szCs w:val="28"/>
+        <w:t xml:space="preserve"> ожидания (простоя).</w:t>
+      </w:r>
+    </w:p>
+    <w:p>
+      <w:pPr>
+        <w:ind w:firstLine="720" w:firstLineChars="0"/>
+        <w:jc w:val="both"/>
+        <w:rPr>
+          <w:rFonts w:hint="default"/>
+          <w:lang w:val="ru-RU"/>
+        </w:rPr>
+      </w:pPr>
+      <w:r>
+        <w:rPr>
+          <w:lang w:val="ru-RU"/>
+        </w:rPr>
+        <w:t>Блок-схемы алгоритмов буд</w:t>
+      </w:r>
+      <w:r>
+        <w:rPr>
+          <w:rFonts w:hint="default"/>
+          <w:lang w:val="en-US"/>
+        </w:rPr>
+        <w:t>e</w:t>
+      </w:r>
+      <w:r>
+        <w:rPr>
+          <w:lang w:val="ru-RU"/>
+        </w:rPr>
+        <w:t>т представлены</w:t>
+      </w:r>
+      <w:r>
+        <w:rPr>
+          <w:rFonts w:hint="default"/>
+          <w:lang w:val="ru-RU"/>
+        </w:rPr>
+        <w:t xml:space="preserve"> ниже. Каждый из алгоритмов описан без адаптации к реализации на языке Ассемблер, то есть алгоритм универсален и описывает общее решение поставленной задачи.</w:t>
+      </w:r>
+    </w:p>
+    <w:p>
+      <w:pPr>
+        <w:ind w:firstLine="720" w:firstLineChars="0"/>
+        <w:jc w:val="both"/>
+        <w:rPr>
+          <w:rFonts w:hint="default"/>
+          <w:lang w:val="ru-RU"/>
+        </w:rPr>
+      </w:pPr>
+      <w:r>
+        <w:rPr>
+          <w:rFonts w:hint="default"/>
+          <w:lang w:val="ru-RU"/>
+        </w:rPr>
+        <w:t>В обрабоке сигналов с энкодера использовался код Грея, позволяет с минимальным количеством деействий определить направление движения энкодера по сигналам с его каналов. На рисунке 1 представлена блок-схема алгоритма отбработки значений с энкодера.</w:t>
+      </w:r>
+    </w:p>
+    <w:p>
+      <w:pPr>
+        <w:jc w:val="center"/>
+        <w:rPr>
+          <w:lang w:val="ru-RU"/>
+        </w:rPr>
+      </w:pPr>
+      <w:r>
+        <w:rPr>
+          <w:lang w:val="ru-RU"/>
+        </w:rPr>
+        <w:drawing>
+          <wp:inline distT="0" distB="0" distL="114300" distR="114300">
+            <wp:extent cx="3046095" cy="7889240"/>
+            <wp:effectExtent l="0" t="0" r="1905" b="16510"/>
+            <wp:docPr id="12" name="Picture 12" descr="Interrupt_proc"/>
+            <wp:cNvGraphicFramePr>
+              <a:graphicFrameLocks xmlns:a="http://schemas.openxmlformats.org/drawingml/2006/main" noChangeAspect="1"/>
+            </wp:cNvGraphicFramePr>
+            <a:graphic xmlns:a="http://schemas.openxmlformats.org/drawingml/2006/main">
+              <a:graphicData uri="http://schemas.openxmlformats.org/drawingml/2006/picture">
+                <pic:pic xmlns:pic="http://schemas.openxmlformats.org/drawingml/2006/picture">
+                  <pic:nvPicPr>
+                    <pic:cNvPr id="12" name="Picture 12" descr="Interrupt_proc"/>
+                    <pic:cNvPicPr>
+                      <a:picLocks noChangeAspect="1"/>
+                    </pic:cNvPicPr>
+                  </pic:nvPicPr>
+                  <pic:blipFill>
+                    <a:blip r:embed="rId6"/>
+                    <a:stretch>
+                      <a:fillRect/>
+                    </a:stretch>
+                  </pic:blipFill>
+                  <pic:spPr>
+                    <a:xfrm>
+                      <a:off x="0" y="0"/>
+                      <a:ext cx="3046095" cy="7889240"/>
+                    </a:xfrm>
+                    <a:prstGeom prst="rect">
+                      <a:avLst/>
+                    </a:prstGeom>
+                  </pic:spPr>
+                </pic:pic>
+              </a:graphicData>
+            </a:graphic>
+          </wp:inline>
+        </w:drawing>
+      </w:r>
+    </w:p>
+    <w:p>
+      <w:pPr>
+        <w:pStyle w:val="17"/>
+        <w:jc w:val="center"/>
+        <w:rPr>
+          <w:rFonts w:hint="default"/>
+          <w:lang w:val="ru-RU"/>
+        </w:rPr>
+      </w:pPr>
+      <w:r>
+        <w:rPr>
+          <w:lang w:val="ru-RU"/>
+        </w:rPr>
+        <w:t>Рискнок</w:t>
+      </w:r>
+      <w:r>
+        <w:rPr>
+          <w:rFonts w:hint="default"/>
+          <w:lang w:val="ru-RU"/>
+        </w:rPr>
+        <w:t xml:space="preserve"> </w:t>
+      </w:r>
+      <w:r>
+        <w:fldChar w:fldCharType="begin"/>
+      </w:r>
+      <w:r>
+        <w:instrText xml:space="preserve"> SEQ Image \* ARABIC </w:instrText>
+      </w:r>
+      <w:r>
+        <w:fldChar w:fldCharType="separate"/>
+      </w:r>
+      <w:r>
+        <w:t>1</w:t>
+      </w:r>
+      <w:r>
+        <w:fldChar w:fldCharType="end"/>
+      </w:r>
+      <w:r>
+        <w:rPr>
+          <w:lang w:val="ru-RU"/>
+        </w:rPr>
+        <w:t xml:space="preserve"> - б</w:t>
+      </w:r>
+      <w:r>
+        <w:rPr>
+          <w:rFonts w:hint="default"/>
+          <w:lang w:val="ru-RU"/>
+        </w:rPr>
+        <w:t>лок-схема алгоритма отбработки значений с энкодера.</w:t>
+      </w:r>
+    </w:p>
+    <w:p>
+      <w:pPr>
+        <w:ind w:firstLine="720" w:firstLineChars="0"/>
+        <w:jc w:val="both"/>
+        <w:rPr>
+          <w:rFonts w:hint="default"/>
+          <w:lang w:val="ru-RU"/>
+        </w:rPr>
+      </w:pPr>
+      <w:r>
+        <w:rPr>
+          <w:rFonts w:hint="default"/>
+          <w:lang w:val="ru-RU"/>
+        </w:rPr>
+        <w:t>На рисунке 2 представлена блок-схема алгоритма отбработки сигналов с энкодера. В блоке «Вычисление...» подразумевается какие-то математические функции, которые на вход получают текущее положение энкодера и выдают на выходе значения для одного из каналов. Математическая функция может быть любой для каждого из каналов. В моей реализации использовались следущие формулы</w:t>
+      </w:r>
+    </w:p>
+    <w:p>
+      <w:pPr>
+        <w:ind w:firstLine="720" w:firstLineChars="0"/>
+        <w:jc w:val="both"/>
+        <w:rPr>
+          <w:rFonts w:hint="default"/>
+          <w:lang w:val="en-US"/>
+        </w:rPr>
+      </w:pPr>
+      <m:oMath>
+        <m:r>
+          <m:rPr/>
+          <w:rPr>
+            <w:rFonts w:hint="default" w:ascii="DejaVu Math TeX Gyre" w:hAnsi="DejaVu Math TeX Gyre"/>
+            <w:lang w:val="en-US"/>
+          </w:rPr>
+          <m:t>R</m:t>
+        </m:r>
+        <m:r>
+          <m:rPr/>
+          <w:rPr>
+            <w:rFonts w:ascii="DejaVu Math TeX Gyre" w:hAnsi="DejaVu Math TeX Gyre"/>
+            <w:lang w:val="ru-RU"/>
+          </w:rPr>
+          <m:t>=</m:t>
+        </m:r>
+        <m:r>
+          <m:rPr/>
+          <w:rPr>
+            <w:rFonts w:hint="default" w:ascii="DejaVu Math TeX Gyre" w:hAnsi="DejaVu Math TeX Gyre"/>
+            <w:lang w:val="en-US"/>
+          </w:rPr>
+          <m:t xml:space="preserve"> C%25</m:t>
+        </m:r>
+        <m:r>
+          <m:rPr/>
+          <w:rPr>
+            <w:rFonts w:hint="default" w:ascii="DejaVu Math TeX Gyre" w:hAnsi="DejaVu Math TeX Gyre"/>
+            <w:lang w:val="ru-RU"/>
+          </w:rPr>
+          <m:t>6</m:t>
+        </m:r>
+      </m:oMath>
+      <w:r>
+        <m:rPr/>
+        <w:rPr>
+          <w:rFonts w:hint="default" w:hAnsi="DejaVu Math TeX Gyre"/>
+          <w:i w:val="0"/>
+          <w:lang w:val="en-US"/>
+        </w:rPr>
+        <w:t>,</w:t>
+      </w:r>
+    </w:p>
+    <w:p>
+      <w:pPr>
+        <w:ind w:firstLine="720" w:firstLineChars="0"/>
+        <w:jc w:val="both"/>
+        <w:rPr>
+          <w:rFonts w:hint="default"/>
+          <w:lang w:val="en-US"/>
+        </w:rPr>
+      </w:pPr>
+      <m:oMath>
+        <m:r>
+          <m:rPr/>
+          <w:rPr>
+            <w:rFonts w:hint="default" w:ascii="DejaVu Math TeX Gyre" w:hAnsi="DejaVu Math TeX Gyre"/>
+            <w:lang w:val="en-US"/>
+          </w:rPr>
+          <m:t>B</m:t>
+        </m:r>
+        <m:r>
+          <m:rPr/>
+          <w:rPr>
+            <w:rFonts w:ascii="DejaVu Math TeX Gyre" w:hAnsi="DejaVu Math TeX Gyre"/>
+            <w:lang w:val="ru-RU"/>
+          </w:rPr>
+          <m:t>=</m:t>
+        </m:r>
+        <m:r>
+          <m:rPr/>
+          <w:rPr>
+            <w:rFonts w:hint="default" w:ascii="DejaVu Math TeX Gyre" w:hAnsi="DejaVu Math TeX Gyre"/>
+            <w:lang w:val="en-US"/>
+          </w:rPr>
+          <m:t xml:space="preserve"> C%25</m:t>
+        </m:r>
+        <m:r>
+          <m:rPr/>
+          <w:rPr>
+            <w:rFonts w:hint="default" w:ascii="DejaVu Math TeX Gyre" w:hAnsi="DejaVu Math TeX Gyre"/>
+            <w:lang w:val="ru-RU"/>
+          </w:rPr>
+          <m:t>6</m:t>
+        </m:r>
+      </m:oMath>
+      <w:r>
+        <m:rPr/>
+        <w:rPr>
+          <w:rFonts w:hint="default" w:hAnsi="DejaVu Math TeX Gyre"/>
+          <w:i w:val="0"/>
+          <w:lang w:val="en-US"/>
+        </w:rPr>
+        <w:t>,</w:t>
+      </w:r>
+    </w:p>
+    <w:p>
+      <w:pPr>
+        <w:ind w:firstLine="720" w:firstLineChars="0"/>
+        <w:jc w:val="both"/>
+        <m:rPr/>
+        <w:rPr>
+          <w:rFonts w:hint="default" w:hAnsi="DejaVu Math TeX Gyre"/>
+          <w:i w:val="0"/>
+          <w:lang w:val="en-US"/>
+        </w:rPr>
+      </w:pPr>
+      <m:oMath>
+        <m:r>
+          <m:rPr/>
+          <w:rPr>
+            <w:rFonts w:hint="default" w:ascii="DejaVu Math TeX Gyre" w:hAnsi="DejaVu Math TeX Gyre"/>
+            <w:lang w:val="en-US"/>
+          </w:rPr>
+          <m:t>G</m:t>
+        </m:r>
+        <m:r>
+          <m:rPr/>
+          <w:rPr>
+            <w:rFonts w:ascii="DejaVu Math TeX Gyre" w:hAnsi="DejaVu Math TeX Gyre"/>
+            <w:lang w:val="ru-RU"/>
+          </w:rPr>
+          <m:t>=</m:t>
+        </m:r>
+        <m:r>
+          <m:rPr/>
+          <w:rPr>
+            <w:rFonts w:hint="default" w:ascii="DejaVu Math TeX Gyre" w:hAnsi="DejaVu Math TeX Gyre"/>
+            <w:lang w:val="en-US"/>
+          </w:rPr>
+          <m:t xml:space="preserve"> 25</m:t>
+        </m:r>
+        <m:r>
+          <m:rPr/>
+          <w:rPr>
+            <w:rFonts w:hint="default" w:ascii="DejaVu Math TeX Gyre" w:hAnsi="DejaVu Math TeX Gyre"/>
+            <w:lang w:val="ru-RU"/>
+          </w:rPr>
+          <m:t>5</m:t>
+        </m:r>
+        <m:r>
+          <m:rPr/>
+          <w:rPr>
+            <w:rFonts w:hint="default" w:ascii="DejaVu Math TeX Gyre" w:hAnsi="DejaVu Math TeX Gyre"/>
+            <w:lang w:val="en-US"/>
+          </w:rPr>
+          <m:t>− C%25</m:t>
+        </m:r>
+        <m:r>
+          <m:rPr/>
+          <w:rPr>
+            <w:rFonts w:hint="default" w:ascii="DejaVu Math TeX Gyre" w:hAnsi="DejaVu Math TeX Gyre"/>
+            <w:lang w:val="ru-RU"/>
+          </w:rPr>
+          <m:t>6</m:t>
+        </m:r>
+      </m:oMath>
+      <w:r>
+        <m:rPr/>
+        <w:rPr>
+          <w:rFonts w:hint="default" w:hAnsi="DejaVu Math TeX Gyre"/>
+          <w:i w:val="0"/>
+          <w:lang w:val="en-US"/>
+        </w:rPr>
+        <w:t>,</w:t>
+      </w:r>
+    </w:p>
+    <w:p>
+      <w:pPr>
+        <w:bidi w:val="0"/>
+        <w:jc w:val="both"/>
+        <m:rPr/>
+        <w:rPr>
+          <w:rFonts w:hint="default"/>
+          <w:lang w:val="ru-RU"/>
+        </w:rPr>
+      </w:pPr>
+      <w:r>
+        <m:rPr/>
+        <w:rPr>
+          <w:rFonts w:hint="default"/>
+          <w:lang w:val="ru-RU"/>
+        </w:rPr>
+        <w:t xml:space="preserve">где </w:t>
+      </w:r>
+      <w:r>
+        <m:rPr/>
+        <w:rPr>
+          <w:rFonts w:hint="default"/>
+          <w:lang w:val="en-US"/>
+        </w:rPr>
+        <w:t xml:space="preserve">R, G, B - </w:t>
+      </w:r>
+      <w:r>
+        <m:rPr/>
+        <w:rPr>
+          <w:rFonts w:hint="default"/>
+          <w:lang w:val="ru-RU"/>
+        </w:rPr>
+        <w:t xml:space="preserve">значения коэффицинета заполнения (от 0 до 255) ШИМ для соответствующего канала, </w:t>
+      </w:r>
+      <w:r>
+        <m:rPr/>
+        <w:rPr>
+          <w:rFonts w:hint="default"/>
+          <w:lang w:val="en-US"/>
+        </w:rPr>
+        <w:t xml:space="preserve">C - </w:t>
+      </w:r>
+      <w:r>
+        <m:rPr/>
+        <w:rPr>
+          <w:rFonts w:hint="default"/>
+          <w:lang w:val="ru-RU"/>
+        </w:rPr>
+        <w:t xml:space="preserve">значение счётчика, который оценивает положение энкодера. </w:t>
+      </w:r>
+    </w:p>
+    <w:p>
+      <w:pPr>
+        <w:ind w:firstLine="720" w:firstLineChars="0"/>
+        <w:jc w:val="both"/>
+        <m:rPr/>
+        <w:rPr>
+          <w:rFonts w:hint="default" w:hAnsi="DejaVu Math TeX Gyre"/>
+          <w:i w:val="0"/>
+          <w:lang w:val="en-US"/>
+        </w:rPr>
+      </w:pPr>
+    </w:p>
+    <w:p>
+      <w:pPr>
+        <w:jc w:val="both"/>
+        <w:rPr>
+          <w:rFonts w:hint="default"/>
+          <w:lang w:val="ru-RU"/>
+        </w:rPr>
+      </w:pPr>
+    </w:p>
+    <w:p>
+      <w:pPr>
+        <w:jc w:val="center"/>
+        <w:rPr>
+          <w:lang w:val="ru-RU"/>
+        </w:rPr>
+      </w:pPr>
+      <w:r>
+        <w:rPr>
+          <w:lang w:val="ru-RU"/>
+        </w:rPr>
+        <w:drawing>
+          <wp:inline distT="0" distB="0" distL="114300" distR="114300">
+            <wp:extent cx="1152525" cy="3914775"/>
+            <wp:effectExtent l="0" t="0" r="9525" b="9525"/>
+            <wp:docPr id="11" name="Picture 11" descr="LED_control"/>
+            <wp:cNvGraphicFramePr>
+              <a:graphicFrameLocks xmlns:a="http://schemas.openxmlformats.org/drawingml/2006/main" noChangeAspect="1"/>
+            </wp:cNvGraphicFramePr>
+            <a:graphic xmlns:a="http://schemas.openxmlformats.org/drawingml/2006/main">
+              <a:graphicData uri="http://schemas.openxmlformats.org/drawingml/2006/picture">
+                <pic:pic xmlns:pic="http://schemas.openxmlformats.org/drawingml/2006/picture">
+                  <pic:nvPicPr>
+                    <pic:cNvPr id="11" name="Picture 11" descr="LED_control"/>
+                    <pic:cNvPicPr>
+                      <a:picLocks noChangeAspect="1"/>
+                    </pic:cNvPicPr>
+                  </pic:nvPicPr>
+                  <pic:blipFill>
+                    <a:blip r:embed="rId7"/>
+                    <a:stretch>
+                      <a:fillRect/>
+                    </a:stretch>
+                  </pic:blipFill>
+                  <pic:spPr>
+                    <a:xfrm>
+                      <a:off x="0" y="0"/>
+                      <a:ext cx="1152525" cy="3914775"/>
+                    </a:xfrm>
+                    <a:prstGeom prst="rect">
+                      <a:avLst/>
+                    </a:prstGeom>
+                  </pic:spPr>
+                </pic:pic>
+              </a:graphicData>
+            </a:graphic>
+          </wp:inline>
+        </w:drawing>
+      </w:r>
+    </w:p>
+    <w:p>
+      <w:pPr>
+        <w:pStyle w:val="17"/>
+        <w:jc w:val="center"/>
+        <w:rPr>
+          <w:rFonts w:hint="default"/>
+          <w:lang w:val="ru-RU"/>
+        </w:rPr>
+      </w:pPr>
+      <w:r>
+        <w:rPr>
+          <w:lang w:val="ru-RU"/>
+        </w:rPr>
+        <w:t>Рисунок</w:t>
+      </w:r>
+      <w:r>
+        <w:t xml:space="preserve"> </w:t>
+      </w:r>
+      <w:r>
+        <w:fldChar w:fldCharType="begin"/>
+      </w:r>
+      <w:r>
+        <w:instrText xml:space="preserve"> SEQ Image \* ARABIC </w:instrText>
+      </w:r>
+      <w:r>
+        <w:fldChar w:fldCharType="separate"/>
+      </w:r>
+      <w:r>
+        <w:t>2</w:t>
+      </w:r>
+      <w:r>
+        <w:fldChar w:fldCharType="end"/>
+      </w:r>
+      <w:r>
+        <w:rPr>
+          <w:lang w:val="ru-RU"/>
+        </w:rPr>
+        <w:t xml:space="preserve"> - блок-схема алгоритма отбработки изменения</w:t>
+      </w:r>
+      <w:r>
+        <w:rPr>
+          <w:rFonts w:hint="default"/>
+          <w:lang w:val="ru-RU"/>
+        </w:rPr>
+        <w:t xml:space="preserve"> состояния светодиода.</w:t>
+      </w:r>
+    </w:p>
+    <w:p>
+      <w:pPr>
+        <w:ind w:firstLine="720" w:firstLineChars="0"/>
+        <w:jc w:val="both"/>
+        <w:rPr>
+          <w:rFonts w:hint="default"/>
+          <w:lang w:val="ru-RU"/>
+        </w:rPr>
+      </w:pPr>
+      <w:r>
+        <w:rPr>
+          <w:rFonts w:hint="default"/>
+          <w:lang w:val="ru-RU"/>
+        </w:rPr>
+        <w:t>Функция иммитации работы является индикатором того, что устройство функционирует в штатном режиме и предоставляет некоторую вариативность для последующего использования данного проекта. Решение, реализованное через прерывания, позволяет не тратить ресурсы микроконтроллера на функции постоянного опроса датчиков, а реагировать по факту совершения, что является хорошей оптимизацией занимаемого процессорного времени, которое тратися основной программой в 1 итерации. В моей реализации основной программой является изменение состояния встроенного в плату контроллера светодиода, ожидание (простой), именение состояния вновь, ожидание (простой). Более наглядно алгоритм основной работы микроконтроллера представлен на рисунке 3.</w:t>
+      </w:r>
+    </w:p>
+    <w:p>
+      <w:pPr>
+        <w:jc w:val="center"/>
+        <w:rPr>
+          <w:rFonts w:hint="default"/>
+          <w:lang w:val="en-US"/>
+        </w:rPr>
+      </w:pPr>
+      <w:r>
+        <w:rPr>
+          <w:rFonts w:hint="default"/>
+          <w:lang w:val="en-US"/>
+        </w:rPr>
+        <w:drawing>
+          <wp:inline distT="0" distB="0" distL="114300" distR="114300">
+            <wp:extent cx="1924050" cy="5057775"/>
+            <wp:effectExtent l="0" t="0" r="0" b="9525"/>
+            <wp:docPr id="13" name="Picture 13" descr="main_load"/>
+            <wp:cNvGraphicFramePr>
+              <a:graphicFrameLocks xmlns:a="http://schemas.openxmlformats.org/drawingml/2006/main" noChangeAspect="1"/>
+            </wp:cNvGraphicFramePr>
+            <a:graphic xmlns:a="http://schemas.openxmlformats.org/drawingml/2006/main">
+              <a:graphicData uri="http://schemas.openxmlformats.org/drawingml/2006/picture">
+                <pic:pic xmlns:pic="http://schemas.openxmlformats.org/drawingml/2006/picture">
+                  <pic:nvPicPr>
+                    <pic:cNvPr id="13" name="Picture 13" descr="main_load"/>
+                    <pic:cNvPicPr>
+                      <a:picLocks noChangeAspect="1"/>
+                    </pic:cNvPicPr>
+                  </pic:nvPicPr>
+                  <pic:blipFill>
+                    <a:blip r:embed="rId8"/>
+                    <a:stretch>
+                      <a:fillRect/>
+                    </a:stretch>
+                  </pic:blipFill>
+                  <pic:spPr>
+                    <a:xfrm>
+                      <a:off x="0" y="0"/>
+                      <a:ext cx="1924050" cy="5057775"/>
+                    </a:xfrm>
+                    <a:prstGeom prst="rect">
+                      <a:avLst/>
+                    </a:prstGeom>
+                  </pic:spPr>
+                </pic:pic>
+              </a:graphicData>
+            </a:graphic>
+          </wp:inline>
+        </w:drawing>
+      </w:r>
+    </w:p>
+    <w:p>
+      <w:pPr>
+        <w:pStyle w:val="17"/>
+        <w:jc w:val="center"/>
+        <w:rPr>
+          <w:rFonts w:hint="default"/>
+          <w:lang w:val="ru-RU"/>
+        </w:rPr>
+      </w:pPr>
+      <w:r>
+        <w:rPr>
+          <w:lang w:val="ru-RU"/>
+        </w:rPr>
+        <w:t>Рисунок</w:t>
+      </w:r>
+      <w:r>
+        <w:t xml:space="preserve"> </w:t>
+      </w:r>
+      <w:r>
+        <w:fldChar w:fldCharType="begin"/>
+      </w:r>
+      <w:r>
+        <w:instrText xml:space="preserve"> SEQ Image \* ARABIC </w:instrText>
+      </w:r>
+      <w:r>
+        <w:fldChar w:fldCharType="separate"/>
+      </w:r>
+      <w:r>
+        <w:t>3</w:t>
+      </w:r>
+      <w:r>
+        <w:fldChar w:fldCharType="end"/>
+      </w:r>
+      <w:r>
+        <w:rPr>
+          <w:rFonts w:hint="default"/>
+          <w:lang w:val="en-US"/>
+        </w:rPr>
+        <w:t xml:space="preserve"> - </w:t>
+      </w:r>
+      <w:r>
+        <w:rPr>
+          <w:rFonts w:hint="default"/>
+          <w:lang w:val="ru-RU"/>
+        </w:rPr>
+        <w:t xml:space="preserve">блок-схема </w:t>
+      </w:r>
+      <w:r>
+        <w:rPr>
+          <w:lang w:val="ru-RU"/>
+        </w:rPr>
+        <w:t>функции</w:t>
+      </w:r>
+      <w:r>
+        <w:rPr>
+          <w:rFonts w:hint="default"/>
+          <w:lang w:val="ru-RU"/>
+        </w:rPr>
+        <w:t xml:space="preserve"> имитации работы.</w:t>
+      </w:r>
+    </w:p>
+    <w:p>
+      <w:pPr>
+        <w:ind w:firstLine="720" w:firstLineChars="0"/>
+        <w:rPr>
+          <w:rFonts w:hint="default"/>
+          <w:lang w:val="ru-RU"/>
+        </w:rPr>
+      </w:pPr>
+      <w:r>
+        <w:rPr>
+          <w:lang w:val="ru-RU"/>
+        </w:rPr>
+        <w:t>Функция</w:t>
+      </w:r>
+      <w:r>
+        <w:rPr>
+          <w:rFonts w:hint="default"/>
+          <w:lang w:val="ru-RU"/>
+        </w:rPr>
+        <w:t xml:space="preserve"> ожидания позволяет микроконтроллеру «подождать» некоторое время. То есть зафиксировать своё состояние и не изменять его некоторое время. В самой простой реализации это счётчик, который считает до определённого числа, а потом продолжает выполнять основную программу. Блок-схема функции ожидания представлена на рисунке 4.</w:t>
+      </w:r>
+    </w:p>
+    <w:p>
+      <w:pPr>
+        <w:ind w:firstLine="720" w:firstLineChars="0"/>
+        <w:jc w:val="center"/>
+        <w:rPr>
+          <w:rFonts w:hint="default"/>
+          <w:lang w:val="en-US"/>
+        </w:rPr>
+      </w:pPr>
+      <w:r>
+        <w:rPr>
+          <w:rFonts w:hint="default"/>
+          <w:lang w:val="en-US"/>
+        </w:rPr>
+        <w:drawing>
+          <wp:inline distT="0" distB="0" distL="114300" distR="114300">
+            <wp:extent cx="3533775" cy="3724275"/>
+            <wp:effectExtent l="0" t="0" r="9525" b="9525"/>
+            <wp:docPr id="14" name="Picture 14" descr="delay_func"/>
+            <wp:cNvGraphicFramePr>
+              <a:graphicFrameLocks xmlns:a="http://schemas.openxmlformats.org/drawingml/2006/main" noChangeAspect="1"/>
+            </wp:cNvGraphicFramePr>
+            <a:graphic xmlns:a="http://schemas.openxmlformats.org/drawingml/2006/main">
+              <a:graphicData uri="http://schemas.openxmlformats.org/drawingml/2006/picture">
+                <pic:pic xmlns:pic="http://schemas.openxmlformats.org/drawingml/2006/picture">
+                  <pic:nvPicPr>
+                    <pic:cNvPr id="14" name="Picture 14" descr="delay_func"/>
+                    <pic:cNvPicPr>
+                      <a:picLocks noChangeAspect="1"/>
+                    </pic:cNvPicPr>
+                  </pic:nvPicPr>
+                  <pic:blipFill>
+                    <a:blip r:embed="rId9"/>
+                    <a:stretch>
+                      <a:fillRect/>
+                    </a:stretch>
+                  </pic:blipFill>
+                  <pic:spPr>
+                    <a:xfrm>
+                      <a:off x="0" y="0"/>
+                      <a:ext cx="3533775" cy="3724275"/>
+                    </a:xfrm>
+                    <a:prstGeom prst="rect">
+                      <a:avLst/>
+                    </a:prstGeom>
+                  </pic:spPr>
+                </pic:pic>
+              </a:graphicData>
+            </a:graphic>
+          </wp:inline>
+        </w:drawing>
+      </w:r>
+    </w:p>
+    <w:p>
+      <w:pPr>
+        <w:pStyle w:val="17"/>
+        <w:ind w:firstLine="720" w:firstLineChars="0"/>
+        <w:jc w:val="center"/>
+        <w:rPr>
+          <w:rFonts w:hint="default"/>
+          <w:lang w:val="ru-RU"/>
+        </w:rPr>
+      </w:pPr>
+      <w:r>
+        <w:rPr>
+          <w:lang w:val="ru-RU"/>
+        </w:rPr>
+        <w:t>Рисунок</w:t>
+      </w:r>
+      <w:r>
+        <w:t xml:space="preserve"> </w:t>
+      </w:r>
+      <w:r>
+        <w:fldChar w:fldCharType="begin"/>
+      </w:r>
+      <w:r>
+        <w:instrText xml:space="preserve"> SEQ Image \* ARABIC </w:instrText>
+      </w:r>
+      <w:r>
+        <w:fldChar w:fldCharType="separate"/>
+      </w:r>
+      <w:r>
+        <w:t>4</w:t>
+      </w:r>
+      <w:r>
+        <w:fldChar w:fldCharType="end"/>
+      </w:r>
+      <w:r>
+        <w:rPr>
+          <w:lang w:val="ru-RU"/>
+        </w:rPr>
+        <w:t xml:space="preserve"> - блок-схема функции ожидания.</w:t>
+      </w:r>
+    </w:p>
+    <w:p>
+      <w:pPr>
+        <w:rPr>
           <w:lang w:val="ru-RU"/>
         </w:rPr>
       </w:pPr>
@@ -532,9 +1298,6 @@
           <w:lang w:val="ru-RU"/>
         </w:rPr>
         <w:br w:type="page"/>
-      </w:r>
-      <w:r>
-        <w:commentReference w:id="0"/>
       </w:r>
     </w:p>
     <w:p>
@@ -572,6 +1335,7 @@
           <w:ilvl w:val="0"/>
           <w:numId w:val="8"/>
         </w:numPr>
+        <w:jc w:val="both"/>
         <w:rPr>
           <w:lang w:val="ru-RU"/>
         </w:rPr>
@@ -602,6 +1366,7 @@
           <w:ilvl w:val="0"/>
           <w:numId w:val="8"/>
         </w:numPr>
+        <w:jc w:val="both"/>
         <w:rPr>
           <w:lang w:val="ru-RU"/>
         </w:rPr>
@@ -642,6 +1407,7 @@
           <w:ilvl w:val="0"/>
           <w:numId w:val="8"/>
         </w:numPr>
+        <w:jc w:val="both"/>
         <w:rPr>
           <w:lang w:val="ru-RU"/>
         </w:rPr>
@@ -702,6 +1468,7 @@
           <w:ilvl w:val="0"/>
           <w:numId w:val="8"/>
         </w:numPr>
+        <w:jc w:val="both"/>
         <w:rPr>
           <w:lang w:val="ru-RU"/>
         </w:rPr>
@@ -769,6 +1536,7 @@
           <w:ilvl w:val="0"/>
           <w:numId w:val="8"/>
         </w:numPr>
+        <w:jc w:val="both"/>
         <w:rPr>
           <w:lang w:val="ru-RU"/>
         </w:rPr>
@@ -778,6 +1546,26 @@
           <w:rFonts w:hint="default"/>
           <w:lang w:val="ru-RU"/>
         </w:rPr>
+        <w:t>провода для подключения компонентов;</w:t>
+      </w:r>
+    </w:p>
+    <w:p>
+      <w:pPr>
+        <w:pStyle w:val="147"/>
+        <w:numPr>
+          <w:ilvl w:val="0"/>
+          <w:numId w:val="8"/>
+        </w:numPr>
+        <w:jc w:val="both"/>
+        <w:rPr>
+          <w:lang w:val="ru-RU"/>
+        </w:rPr>
+      </w:pPr>
+      <w:r>
+        <w:rPr>
+          <w:rFonts w:hint="default"/>
+          <w:lang w:val="ru-RU"/>
+        </w:rPr>
         <w:t>беспаечная м</w:t>
       </w:r>
       <w:r>
@@ -797,6 +1585,7 @@
     <w:p>
       <w:pPr>
         <w:pStyle w:val="3"/>
+        <w:jc w:val="both"/>
         <w:rPr>
           <w:lang w:val="ru-RU"/>
         </w:rPr>
@@ -819,6 +1608,7 @@
           <w:tab w:val="clear" w:pos="420"/>
         </w:tabs>
         <w:ind w:left="420" w:leftChars="0" w:hanging="420" w:firstLineChars="0"/>
+        <w:jc w:val="both"/>
         <w:rPr>
           <w:lang w:val="ru-RU"/>
         </w:rPr>
@@ -955,6 +1745,7 @@
           <w:tab w:val="clear" w:pos="420"/>
         </w:tabs>
         <w:ind w:left="420" w:leftChars="0" w:hanging="420" w:firstLineChars="0"/>
+        <w:jc w:val="both"/>
         <w:rPr>
           <w:lang w:val="ru-RU"/>
         </w:rPr>
@@ -1222,9 +2013,123 @@
     <w:p>
       <w:pPr>
         <w:rPr>
-          <w:lang w:val="ru-RU"/>
-        </w:rPr>
-      </w:pPr>
+          <w:rFonts w:hint="default"/>
+          <w:lang w:val="ru-RU"/>
+        </w:rPr>
+      </w:pPr>
+      <w:r>
+        <w:rPr>
+          <w:lang w:val="ru-RU"/>
+        </w:rPr>
+        <w:t>Более</w:t>
+      </w:r>
+      <w:r>
+        <w:rPr>
+          <w:rFonts w:hint="default"/>
+          <w:lang w:val="ru-RU"/>
+        </w:rPr>
+        <w:t xml:space="preserve"> детальная схема подключения представлена на рисунке 5.</w:t>
+      </w:r>
+    </w:p>
+    <w:p>
+      <w:pPr>
+        <w:jc w:val="center"/>
+        <w:rPr>
+          <w:rFonts w:hint="default"/>
+          <w:lang w:val="en-US"/>
+        </w:rPr>
+      </w:pPr>
+      <w:r>
+        <w:rPr>
+          <w:rFonts w:hint="default"/>
+          <w:lang w:val="en-US"/>
+        </w:rPr>
+        <w:drawing>
+          <wp:inline distT="0" distB="0" distL="114300" distR="114300">
+            <wp:extent cx="3895725" cy="2295525"/>
+            <wp:effectExtent l="0" t="0" r="9525" b="9525"/>
+            <wp:docPr id="15" name="Picture 15" descr="test_curcit"/>
+            <wp:cNvGraphicFramePr>
+              <a:graphicFrameLocks xmlns:a="http://schemas.openxmlformats.org/drawingml/2006/main" noChangeAspect="1"/>
+            </wp:cNvGraphicFramePr>
+            <a:graphic xmlns:a="http://schemas.openxmlformats.org/drawingml/2006/main">
+              <a:graphicData uri="http://schemas.openxmlformats.org/drawingml/2006/picture">
+                <pic:pic xmlns:pic="http://schemas.openxmlformats.org/drawingml/2006/picture">
+                  <pic:nvPicPr>
+                    <pic:cNvPr id="15" name="Picture 15" descr="test_curcit"/>
+                    <pic:cNvPicPr>
+                      <a:picLocks noChangeAspect="1"/>
+                    </pic:cNvPicPr>
+                  </pic:nvPicPr>
+                  <pic:blipFill>
+                    <a:blip r:embed="rId10"/>
+                    <a:stretch>
+                      <a:fillRect/>
+                    </a:stretch>
+                  </pic:blipFill>
+                  <pic:spPr>
+                    <a:xfrm>
+                      <a:off x="0" y="0"/>
+                      <a:ext cx="3895725" cy="2295525"/>
+                    </a:xfrm>
+                    <a:prstGeom prst="rect">
+                      <a:avLst/>
+                    </a:prstGeom>
+                  </pic:spPr>
+                </pic:pic>
+              </a:graphicData>
+            </a:graphic>
+          </wp:inline>
+        </w:drawing>
+      </w:r>
+    </w:p>
+    <w:p>
+      <w:pPr>
+        <w:pStyle w:val="17"/>
+        <w:jc w:val="center"/>
+        <w:rPr>
+          <w:rFonts w:hint="default"/>
+          <w:lang w:val="ru-RU"/>
+        </w:rPr>
+      </w:pPr>
+      <w:r>
+        <w:rPr>
+          <w:lang w:val="ru-RU"/>
+        </w:rPr>
+        <w:t>Рисунок</w:t>
+      </w:r>
+      <w:r>
+        <w:t xml:space="preserve"> </w:t>
+      </w:r>
+      <w:r>
+        <w:fldChar w:fldCharType="begin"/>
+      </w:r>
+      <w:r>
+        <w:instrText xml:space="preserve"> SEQ Image \* ARABIC </w:instrText>
+      </w:r>
+      <w:r>
+        <w:fldChar w:fldCharType="separate"/>
+      </w:r>
+      <w:r>
+        <w:t>5</w:t>
+      </w:r>
+      <w:r>
+        <w:fldChar w:fldCharType="end"/>
+      </w:r>
+      <w:r>
+        <w:rPr>
+          <w:rFonts w:hint="default"/>
+          <w:lang w:val="en-US"/>
+        </w:rPr>
+        <w:t xml:space="preserve"> - </w:t>
+      </w:r>
+      <w:r>
+        <w:rPr>
+          <w:rFonts w:hint="default"/>
+          <w:lang w:val="ru-RU"/>
+        </w:rPr>
+        <w:t>детальная схема подключения.</w:t>
+      </w:r>
     </w:p>
     <w:p>
       <w:pPr>
@@ -1245,6 +2150,7 @@
           <w:tab w:val="clear" w:pos="420"/>
         </w:tabs>
         <w:ind w:left="420" w:leftChars="0" w:hanging="420" w:firstLineChars="0"/>
+        <w:jc w:val="both"/>
         <w:rPr>
           <w:lang w:val="ru-RU"/>
         </w:rPr>
@@ -1286,15 +2192,16 @@
           <w:tab w:val="clear" w:pos="420"/>
         </w:tabs>
         <w:ind w:left="420" w:leftChars="0" w:hanging="420" w:firstLineChars="0"/>
-        <w:rPr>
-          <w:lang w:val="ru-RU"/>
-        </w:rPr>
-      </w:pPr>
-      <w:r>
-        <w:rPr>
-          <w:lang w:val="ru-RU"/>
-        </w:rPr>
-        <w:t xml:space="preserve">энкодер </w:t>
+        <w:jc w:val="both"/>
+        <w:rPr>
+          <w:lang w:val="ru-RU"/>
+        </w:rPr>
+      </w:pPr>
+      <w:r>
+        <w:rPr>
+          <w:lang w:val="ru-RU"/>
+        </w:rPr>
+        <w:t xml:space="preserve">Энкодер </w:t>
       </w:r>
       <w:r>
         <w:t>GSMIN</w:t>
@@ -1342,6 +2249,44 @@
     </w:p>
     <w:p>
       <w:pPr>
+        <w:pStyle w:val="27"/>
+        <w:numPr>
+          <w:ilvl w:val="0"/>
+          <w:numId w:val="9"/>
+        </w:numPr>
+        <w:tabs>
+          <w:tab w:val="clear" w:pos="420"/>
+        </w:tabs>
+        <w:ind w:left="420" w:leftChars="0" w:hanging="420" w:firstLineChars="0"/>
+        <w:jc w:val="both"/>
+        <w:rPr>
+          <w:lang w:val="ru-RU"/>
+        </w:rPr>
+      </w:pPr>
+      <w:r>
+        <w:rPr>
+          <w:rFonts w:hint="default"/>
+          <w:lang w:val="ru-RU"/>
+        </w:rPr>
+        <w:t xml:space="preserve">Модуль </w:t>
+      </w:r>
+      <w:r>
+        <w:rPr>
+          <w:rFonts w:hint="default"/>
+          <w:lang w:val="en-US"/>
+        </w:rPr>
+        <w:t>RGB-</w:t>
+      </w:r>
+      <w:r>
+        <w:rPr>
+          <w:rFonts w:hint="default"/>
+          <w:lang w:val="ru-RU"/>
+        </w:rPr>
+        <w:t>светодиода уже имеет резисторы, что позволяет не устанавливать резисторы на макетную плату, освобождаяя место.</w:t>
+      </w:r>
+    </w:p>
+    <w:p>
+      <w:pPr>
         <w:pStyle w:val="3"/>
         <w:bidi w:val="0"/>
         <w:rPr>
@@ -1366,6 +2311,7 @@
     <w:p>
       <w:pPr>
         <w:bidi w:val="0"/>
+        <w:ind w:firstLine="720" w:firstLineChars="0"/>
         <w:jc w:val="both"/>
         <w:rPr>
           <w:rFonts w:hint="default"/>
@@ -1383,26 +2329,7 @@
           <w:rFonts w:hint="default"/>
           <w:lang w:val="ru-RU"/>
         </w:rPr>
-        <w:t xml:space="preserve"> собранного устройства представлены на </w:t>
-      </w:r>
-      <w:commentRangeStart w:id="1"/>
-      <w:r>
-        <w:rPr>
-          <w:rFonts w:hint="default"/>
-          <w:lang w:val="ru-RU"/>
-        </w:rPr>
-        <w:t>рисунках н-н</w:t>
-      </w:r>
-      <w:commentRangeEnd w:id="1"/>
-      <w:r>
-        <w:commentReference w:id="1"/>
-      </w:r>
-      <w:r>
-        <w:rPr>
-          <w:rFonts w:hint="default"/>
-          <w:lang w:val="ru-RU"/>
-        </w:rPr>
-        <w:t>.</w:t>
+        <w:t xml:space="preserve"> собранного устройства представлены на рисунках 6, 7.</w:t>
       </w:r>
     </w:p>
     <w:p>
@@ -1435,7 +2362,7 @@
                     </pic:cNvPicPr>
                   </pic:nvPicPr>
                   <pic:blipFill>
-                    <a:blip r:embed="rId8"/>
+                    <a:blip r:embed="rId11"/>
                     <a:srcRect l="15938" t="14482" r="15069" b="15270"/>
                     <a:stretch>
                       <a:fillRect/>
@@ -1512,7 +2439,7 @@
           <w:sz w:val="20"/>
           <w:szCs w:val="20"/>
         </w:rPr>
-        <w:t>1</w:t>
+        <w:t>6</w:t>
       </w:r>
       <w:r>
         <w:rPr>
@@ -1527,7 +2454,16 @@
           <w:szCs w:val="20"/>
           <w:lang w:val="ru-RU"/>
         </w:rPr>
-        <w:t xml:space="preserve"> - Фото устройства с ракурса №1</w:t>
+        <w:t xml:space="preserve"> - фото устройства с ракурса №1</w:t>
+      </w:r>
+      <w:r>
+        <w:rPr>
+          <w:rFonts w:hint="default"/>
+          <w:sz w:val="20"/>
+          <w:szCs w:val="20"/>
+          <w:lang w:val="ru-RU"/>
+        </w:rPr>
+        <w:t>.</w:t>
       </w:r>
     </w:p>
     <w:p>
@@ -1560,7 +2496,7 @@
                     </pic:cNvPicPr>
                   </pic:nvPicPr>
                   <pic:blipFill>
-                    <a:blip r:embed="rId9"/>
+                    <a:blip r:embed="rId12"/>
                     <a:srcRect l="16808" t="27249" r="5216" b="6955"/>
                     <a:stretch>
                       <a:fillRect/>
@@ -1637,7 +2573,7 @@
           <w:sz w:val="20"/>
           <w:szCs w:val="20"/>
         </w:rPr>
-        <w:t>2</w:t>
+        <w:t>7</w:t>
       </w:r>
       <w:r>
         <w:rPr>
@@ -1652,7 +2588,7 @@
           <w:szCs w:val="20"/>
           <w:lang w:val="ru-RU"/>
         </w:rPr>
-        <w:t xml:space="preserve"> - Фото устройства с ракурса №</w:t>
+        <w:t xml:space="preserve"> - фото устройства с ракурса №</w:t>
       </w:r>
       <w:r>
         <w:rPr>
@@ -1661,7 +2597,7 @@
           <w:szCs w:val="20"/>
           <w:lang w:val="ru-RU"/>
         </w:rPr>
-        <w:t>2</w:t>
+        <w:t>2.</w:t>
       </w:r>
     </w:p>
     <w:p>
@@ -2675,22 +3611,35 @@
         <w:t>индикация работы).</w:t>
       </w:r>
     </w:p>
-    <w:p/>
-    <w:p>
-      <w:pPr>
-        <w:rPr>
-          <w:lang w:val="ru-RU"/>
-        </w:rPr>
-      </w:pPr>
-      <w:r>
-        <w:rPr>
-          <w:lang w:val="ru-RU"/>
-        </w:rPr>
-        <w:t>Структурная схема будет представлена в графическом виде</w:t>
-      </w:r>
-    </w:p>
-    <w:p>
-      <w:pPr>
+    <w:p>
+      <w:pPr>
+        <w:ind w:firstLine="720" w:firstLineChars="0"/>
+        <w:rPr>
+          <w:rFonts w:hint="default"/>
+          <w:lang w:val="ru-RU"/>
+        </w:rPr>
+      </w:pPr>
+      <w:r>
+        <w:rPr>
+          <w:lang w:val="ru-RU"/>
+        </w:rPr>
+        <w:t>Программа</w:t>
+      </w:r>
+      <w:r>
+        <w:rPr>
+          <w:rFonts w:hint="default"/>
+          <w:lang w:val="ru-RU"/>
+        </w:rPr>
+        <w:t xml:space="preserve"> содержит множество процедур, которые облегчают понимание кода, повышают удобство программирования, придают код стуктуру. В программе содержатся следующие процедуры:</w:t>
+      </w:r>
+    </w:p>
+    <w:p>
+      <w:pPr>
+        <w:numPr>
+          <w:ilvl w:val="0"/>
+          <w:numId w:val="12"/>
+        </w:numPr>
+        <w:ind w:left="420" w:leftChars="0" w:hanging="420" w:firstLineChars="0"/>
         <w:rPr>
           <w:rFonts w:asciiTheme="majorHAnsi" w:hAnsiTheme="majorHAnsi" w:eastAsiaTheme="majorEastAsia" w:cstheme="majorBidi"/>
           <w:b/>
@@ -2701,389 +3650,172 @@
         </w:rPr>
       </w:pPr>
       <w:r>
-        <w:br w:type="page"/>
-      </w:r>
-      <w:r>
-        <w:commentReference w:id="2"/>
-      </w:r>
-    </w:p>
-    <w:p>
-      <w:pPr>
-        <w:pStyle w:val="2"/>
-      </w:pPr>
-      <w:r>
-        <w:t>7. Структура данных</w:t>
-      </w:r>
-    </w:p>
-    <w:p>
-      <w:pPr>
-        <w:pStyle w:val="3"/>
-        <w:bidi w:val="0"/>
-      </w:pPr>
-      <w:r>
-        <w:t>Используемые регистры</w:t>
-      </w:r>
-    </w:p>
-    <w:p>
-      <w:pPr>
-        <w:pStyle w:val="27"/>
+        <w:rPr>
+          <w:rFonts w:hint="default"/>
+          <w:lang w:val="en-US"/>
+        </w:rPr>
+        <w:t xml:space="preserve">reset - </w:t>
+      </w:r>
+      <w:r>
+        <w:rPr>
+          <w:rFonts w:hint="default"/>
+          <w:lang w:val="ru-RU"/>
+        </w:rPr>
+        <w:t>в ней производится настройка всей периферии и установна начальных значений переменных;</w:t>
+      </w:r>
+    </w:p>
+    <w:p>
+      <w:pPr>
         <w:numPr>
           <w:ilvl w:val="0"/>
           <w:numId w:val="12"/>
         </w:numPr>
-        <w:tabs>
-          <w:tab w:val="clear" w:pos="420"/>
-        </w:tabs>
         <w:ind w:left="420" w:leftChars="0" w:hanging="420" w:firstLineChars="0"/>
-      </w:pPr>
-      <w:r>
-        <w:t>R16</w:t>
-      </w:r>
+        <w:rPr>
+          <w:rFonts w:asciiTheme="majorHAnsi" w:hAnsiTheme="majorHAnsi" w:eastAsiaTheme="majorEastAsia" w:cstheme="majorBidi"/>
+          <w:b/>
+          <w:bCs/>
+          <w:color w:val="376092" w:themeColor="accent1" w:themeShade="BF"/>
+          <w:sz w:val="28"/>
+          <w:szCs w:val="28"/>
+        </w:rPr>
+      </w:pPr>
       <w:r>
         <w:rPr>
           <w:rFonts w:hint="default"/>
-          <w:lang w:val="ru-RU"/>
-        </w:rPr>
-        <w:t xml:space="preserve"> - регистр,  используемый как буффер для взаимодействия с другими регистрами (сумма, вычитание и т.д.)</w:t>
-      </w:r>
-    </w:p>
-    <w:p>
-      <w:pPr>
-        <w:pStyle w:val="27"/>
+          <w:lang w:val="en-US"/>
+        </w:rPr>
+        <w:t xml:space="preserve">main_loop - </w:t>
+      </w:r>
+      <w:r>
+        <w:rPr>
+          <w:rFonts w:hint="default"/>
+          <w:lang w:val="ru-RU"/>
+        </w:rPr>
+        <w:t>основной цикл программы, иммитирует решение какой-то задачи микроконтроллером;</w:t>
+      </w:r>
+    </w:p>
+    <w:p>
+      <w:pPr>
         <w:numPr>
           <w:ilvl w:val="0"/>
           <w:numId w:val="12"/>
         </w:numPr>
-        <w:tabs>
-          <w:tab w:val="clear" w:pos="420"/>
-        </w:tabs>
-        <w:ind w:left="420" w:leftChars="0" w:hanging="420" w:firstLineChars="0"/>
+        <w:bidi w:val="0"/>
       </w:pPr>
       <w:r>
         <w:rPr>
           <w:rFonts w:hint="default"/>
           <w:lang w:val="en-US"/>
         </w:rPr>
-        <w:t>R17</w:t>
-      </w:r>
-      <w:r>
-        <w:t>-R</w:t>
+        <w:t xml:space="preserve">update_leds - </w:t>
       </w:r>
       <w:r>
         <w:rPr>
           <w:rFonts w:hint="default"/>
           <w:lang w:val="ru-RU"/>
         </w:rPr>
-        <w:t>19</w:t>
-      </w:r>
-      <w:r>
-        <w:t>: регистры</w:t>
-      </w:r>
-      <w:r>
-        <w:rPr>
-          <w:rFonts w:hint="default"/>
-          <w:lang w:val="ru-RU"/>
-        </w:rPr>
-        <w:t>-счётчики, необходимы для реализации функции задержки</w:t>
-      </w:r>
-    </w:p>
-    <w:p>
-      <w:pPr>
-        <w:pStyle w:val="27"/>
+        <w:t>устанавливает изменяет состояния светодиодов;</w:t>
+      </w:r>
+    </w:p>
+    <w:p>
+      <w:pPr>
         <w:numPr>
           <w:ilvl w:val="0"/>
           <w:numId w:val="12"/>
         </w:numPr>
-        <w:tabs>
-          <w:tab w:val="clear" w:pos="420"/>
-        </w:tabs>
-        <w:ind w:left="420" w:leftChars="0" w:hanging="420" w:firstLineChars="0"/>
-        <w:rPr>
-          <w:lang w:val="ru-RU"/>
-        </w:rPr>
-      </w:pPr>
-      <w:r>
-        <w:t>R</w:t>
-      </w:r>
-      <w:r>
-        <w:rPr>
-          <w:rFonts w:hint="default"/>
-          <w:lang w:val="ru-RU"/>
-        </w:rPr>
-        <w:t xml:space="preserve">20, </w:t>
-      </w:r>
+        <w:bidi w:val="0"/>
+      </w:pPr>
       <w:r>
         <w:rPr>
           <w:rFonts w:hint="default"/>
           <w:lang w:val="en-US"/>
         </w:rPr>
-        <w:t xml:space="preserve">R21, </w:t>
-      </w:r>
-      <w:r>
-        <w:t>R</w:t>
-      </w:r>
-      <w:r>
-        <w:rPr>
-          <w:lang w:val="ru-RU"/>
-        </w:rPr>
-        <w:t>2</w:t>
+        <w:t xml:space="preserve">delay_100ms, delay_loop - </w:t>
       </w:r>
       <w:r>
         <w:rPr>
           <w:rFonts w:hint="default"/>
           <w:lang w:val="ru-RU"/>
         </w:rPr>
-        <w:t>2</w:t>
-      </w:r>
-      <w:r>
-        <w:rPr>
-          <w:lang w:val="ru-RU"/>
-        </w:rPr>
-        <w:t>: значения ШИМ</w:t>
-      </w:r>
-      <w:r>
-        <w:rPr>
-          <w:rFonts w:hint="default"/>
-          <w:lang w:val="ru-RU"/>
-        </w:rPr>
-        <w:t xml:space="preserve"> (от 0 до 255)</w:t>
-      </w:r>
-      <w:r>
-        <w:rPr>
-          <w:lang w:val="ru-RU"/>
-        </w:rPr>
-        <w:t xml:space="preserve"> для каналов </w:t>
-      </w:r>
-      <w:r>
-        <w:t>R</w:t>
-      </w:r>
-      <w:r>
-        <w:rPr>
-          <w:lang w:val="ru-RU"/>
-        </w:rPr>
-        <w:t xml:space="preserve">, </w:t>
-      </w:r>
-      <w:r>
-        <w:t>G</w:t>
-      </w:r>
-      <w:r>
-        <w:rPr>
-          <w:lang w:val="ru-RU"/>
-        </w:rPr>
-        <w:t xml:space="preserve">, </w:t>
-      </w:r>
-      <w:r>
-        <w:t>B</w:t>
-      </w:r>
-      <w:r>
-        <w:rPr>
-          <w:rFonts w:hint="default"/>
-          <w:lang w:val="en-US"/>
-        </w:rPr>
-        <w:t xml:space="preserve"> </w:t>
-      </w:r>
-      <w:r>
-        <w:rPr>
-          <w:rFonts w:hint="default"/>
-          <w:lang w:val="ru-RU"/>
-        </w:rPr>
-        <w:t>соответственно</w:t>
-      </w:r>
-    </w:p>
-    <w:p>
-      <w:pPr>
-        <w:pStyle w:val="27"/>
+        <w:t>реализовывают процедуру ожидания (простоя);</w:t>
+      </w:r>
+    </w:p>
+    <w:p>
+      <w:pPr>
         <w:numPr>
           <w:ilvl w:val="0"/>
           <w:numId w:val="12"/>
         </w:numPr>
-        <w:tabs>
-          <w:tab w:val="clear" w:pos="420"/>
-        </w:tabs>
-        <w:ind w:left="420" w:leftChars="0" w:hanging="420" w:firstLineChars="0"/>
-        <w:rPr>
-          <w:lang w:val="ru-RU"/>
-        </w:rPr>
-      </w:pPr>
-      <w:r>
-        <w:t>R2</w:t>
-      </w:r>
+        <w:bidi w:val="0"/>
+      </w:pPr>
       <w:r>
         <w:rPr>
           <w:rFonts w:hint="default"/>
           <w:lang w:val="ru-RU"/>
         </w:rPr>
-        <w:t>3</w:t>
-      </w:r>
-      <w:r>
-        <w:t>: текущее положение энкодера</w:t>
-      </w:r>
-    </w:p>
-    <w:p>
-      <w:pPr>
-        <w:rPr>
-          <w:lang w:val="ru-RU"/>
-        </w:rPr>
-      </w:pPr>
-    </w:p>
-    <w:p>
-      <w:pPr>
-        <w:pStyle w:val="3"/>
-      </w:pPr>
-      <w:r>
-        <w:t>Организация памяти</w:t>
-      </w:r>
-    </w:p>
-    <w:p>
-      <w:pPr>
-        <w:pStyle w:val="27"/>
+        <w:t xml:space="preserve"> </w:t>
+      </w:r>
+      <w:r>
+        <w:rPr>
+          <w:rFonts w:hint="default"/>
+          <w:lang w:val="en-US"/>
+        </w:rPr>
+        <w:t xml:space="preserve">ISR_INT0, ISR_INT1 - </w:t>
+      </w:r>
+      <w:r>
+        <w:rPr>
+          <w:rFonts w:hint="default"/>
+          <w:lang w:val="ru-RU"/>
+        </w:rPr>
+        <w:t>процедуры, которые запускаются при срабатывании прерывания;</w:t>
+      </w:r>
+    </w:p>
+    <w:p>
+      <w:pPr>
         <w:numPr>
           <w:ilvl w:val="0"/>
           <w:numId w:val="12"/>
         </w:numPr>
-        <w:tabs>
-          <w:tab w:val="clear" w:pos="420"/>
-        </w:tabs>
-        <w:ind w:left="420" w:leftChars="0" w:hanging="420" w:firstLineChars="0"/>
-        <w:rPr>
-          <w:lang w:val="ru-RU"/>
-        </w:rPr>
-      </w:pPr>
-      <w:r>
-        <w:rPr>
-          <w:lang w:val="ru-RU"/>
-        </w:rPr>
-        <w:t>Данные цвета хранятся в регистрах общего назначения</w:t>
-      </w:r>
-    </w:p>
-    <w:p>
-      <w:pPr>
-        <w:pStyle w:val="27"/>
-        <w:numPr>
-          <w:ilvl w:val="0"/>
-          <w:numId w:val="12"/>
-        </w:numPr>
-        <w:tabs>
-          <w:tab w:val="clear" w:pos="420"/>
-        </w:tabs>
-        <w:ind w:left="420" w:leftChars="0" w:hanging="420" w:firstLineChars="0"/>
-        <w:rPr>
-          <w:lang w:val="ru-RU"/>
-        </w:rPr>
-      </w:pPr>
-      <w:r>
-        <w:rPr>
-          <w:lang w:val="ru-RU"/>
-        </w:rPr>
-        <w:t>Позиция</w:t>
-      </w:r>
-      <w:r>
-        <w:rPr>
-          <w:rFonts w:hint="default"/>
-          <w:lang w:val="ru-RU"/>
-        </w:rPr>
-        <w:t xml:space="preserve"> энкодера хранится в регистре общего назначения</w:t>
-      </w:r>
-    </w:p>
-    <w:p>
-      <w:pPr>
-        <w:rPr>
-          <w:lang w:val="ru-RU"/>
-        </w:rPr>
-      </w:pPr>
-    </w:p>
-    <w:p>
-      <w:pPr>
-        <w:pStyle w:val="3"/>
-      </w:pPr>
-      <w:r>
-        <w:t>Выходные сигналы</w:t>
-      </w:r>
-    </w:p>
-    <w:p>
-      <w:pPr>
-        <w:pStyle w:val="27"/>
-        <w:numPr>
-          <w:ilvl w:val="0"/>
-          <w:numId w:val="12"/>
-        </w:numPr>
-        <w:tabs>
-          <w:tab w:val="clear" w:pos="420"/>
-        </w:tabs>
-        <w:ind w:left="420" w:leftChars="0" w:hanging="420" w:firstLineChars="0"/>
-        <w:rPr>
-          <w:lang w:val="ru-RU"/>
-        </w:rPr>
-      </w:pPr>
-      <w:r>
-        <w:rPr>
-          <w:lang w:val="ru-RU"/>
-        </w:rPr>
-        <w:t xml:space="preserve">ШИМ сигналы на выводах </w:t>
-      </w:r>
-      <w:r>
-        <w:t>OC</w:t>
-      </w:r>
+        <w:bidi w:val="0"/>
+        <w:rPr>
+          <w:rFonts w:asciiTheme="majorHAnsi" w:hAnsiTheme="majorHAnsi" w:eastAsiaTheme="majorEastAsia" w:cstheme="majorBidi"/>
+          <w:b/>
+          <w:bCs/>
+          <w:color w:val="376092" w:themeColor="accent1" w:themeShade="BF"/>
+          <w:sz w:val="28"/>
+          <w:szCs w:val="28"/>
+        </w:rPr>
+      </w:pPr>
       <w:r>
         <w:rPr>
           <w:rFonts w:hint="default"/>
           <w:lang w:val="en-US"/>
         </w:rPr>
-        <w:t>R0A (PD6)</w:t>
-      </w:r>
-      <w:r>
-        <w:rPr>
-          <w:lang w:val="ru-RU"/>
-        </w:rPr>
-        <w:t xml:space="preserve">, </w:t>
-      </w:r>
-      <w:r>
-        <w:t>OC</w:t>
+        <w:t xml:space="preserve">case_A_1, case_A_0, inc_pos_A, dec_pos_A, end_int0, case_B_1, case_B_0, inc_pos_B, dec_pos_B, end_int1 - </w:t>
       </w:r>
       <w:r>
         <w:rPr>
           <w:rFonts w:hint="default"/>
-          <w:lang w:val="en-US"/>
-        </w:rPr>
-        <w:t>R0B (PD5)</w:t>
-      </w:r>
-      <w:r>
-        <w:rPr>
-          <w:lang w:val="ru-RU"/>
-        </w:rPr>
-        <w:t xml:space="preserve">, </w:t>
-      </w:r>
-      <w:r>
-        <w:t>OC</w:t>
-      </w:r>
-      <w:r>
-        <w:rPr>
-          <w:rFonts w:hint="default"/>
-          <w:lang w:val="en-US"/>
-        </w:rPr>
-        <w:t>R1</w:t>
-      </w:r>
-      <w:r>
-        <w:t>A</w:t>
-      </w:r>
-      <w:r>
-        <w:rPr>
-          <w:rFonts w:hint="default"/>
-          <w:lang w:val="en-US"/>
-        </w:rPr>
-        <w:t>L (PB2)</w:t>
-      </w:r>
-    </w:p>
-    <w:p>
-      <w:pPr>
-        <w:rPr>
-          <w:lang w:val="ru-RU"/>
-        </w:rPr>
-      </w:pPr>
-      <w:r>
-        <w:rPr>
+          <w:lang w:val="ru-RU"/>
+        </w:rPr>
+        <w:t>вспомогательные процедуры для удобной обработки изменения состояния энкодера.</w:t>
+      </w:r>
+    </w:p>
+    <w:p>
+      <w:pPr>
+        <w:rPr>
+          <w:rFonts w:asciiTheme="majorHAnsi" w:hAnsiTheme="majorHAnsi" w:eastAsiaTheme="majorEastAsia" w:cstheme="majorBidi"/>
           <w:b/>
           <w:bCs/>
+          <w:color w:val="376092" w:themeColor="accent1" w:themeShade="BF"/>
+          <w:sz w:val="28"/>
+          <w:szCs w:val="28"/>
+        </w:rPr>
+      </w:pPr>
+      <w:r>
+        <w:rPr>
+          <w:rFonts w:hint="default"/>
           <w:lang w:val="ru-RU"/>
         </w:rPr>
         <w:br w:type="page"/>
@@ -3092,29 +3824,18 @@
     <w:p>
       <w:pPr>
         <w:pStyle w:val="2"/>
-        <w:rPr>
-          <w:lang w:val="ru-RU"/>
-        </w:rPr>
-      </w:pPr>
-      <w:r>
-        <w:rPr>
-          <w:lang w:val="ru-RU"/>
-        </w:rPr>
-        <w:t>8. Методика и результаты тестирования</w:t>
+      </w:pPr>
+      <w:r>
+        <w:t>7. Структура данных</w:t>
       </w:r>
     </w:p>
     <w:p>
       <w:pPr>
         <w:pStyle w:val="3"/>
-        <w:rPr>
-          <w:lang w:val="ru-RU"/>
-        </w:rPr>
-      </w:pPr>
-      <w:r>
-        <w:rPr>
-          <w:lang w:val="ru-RU"/>
-        </w:rPr>
-        <w:t>Методика тестирования</w:t>
+        <w:bidi w:val="0"/>
+      </w:pPr>
+      <w:r>
+        <w:t>Используемые регистры</w:t>
       </w:r>
     </w:p>
     <w:p>
@@ -3130,7 +3851,14 @@
         <w:ind w:left="420" w:leftChars="0" w:hanging="420" w:firstLineChars="0"/>
       </w:pPr>
       <w:r>
-        <w:t>Проверка реакции на вращение энкодера</w:t>
+        <w:t>R16</w:t>
+      </w:r>
+      <w:r>
+        <w:rPr>
+          <w:rFonts w:hint="default"/>
+          <w:lang w:val="ru-RU"/>
+        </w:rPr>
+        <w:t xml:space="preserve"> - регистр,  используемый как буффер для взаимодействия с другими регистрами (сумма, вычитание и т.д.)</w:t>
       </w:r>
     </w:p>
     <w:p>
@@ -3146,7 +3874,31 @@
         <w:ind w:left="420" w:leftChars="0" w:hanging="420" w:firstLineChars="0"/>
       </w:pPr>
       <w:r>
-        <w:t>Проверка цветовых переходов</w:t>
+        <w:rPr>
+          <w:rFonts w:hint="default"/>
+          <w:lang w:val="en-US"/>
+        </w:rPr>
+        <w:t>R17</w:t>
+      </w:r>
+      <w:r>
+        <w:t>-R</w:t>
+      </w:r>
+      <w:r>
+        <w:rPr>
+          <w:rFonts w:hint="default"/>
+          <w:lang w:val="ru-RU"/>
+        </w:rPr>
+        <w:t>19</w:t>
+      </w:r>
+      <w:r>
+        <w:t>: регистры</w:t>
+      </w:r>
+      <w:r>
+        <w:rPr>
+          <w:rFonts w:hint="default"/>
+          <w:lang w:val="ru-RU"/>
+        </w:rPr>
+        <w:t>-счётчики, необходимы для реализации функции задержки</w:t>
       </w:r>
     </w:p>
     <w:p>
@@ -3160,16 +3912,96 @@
           <w:tab w:val="clear" w:pos="420"/>
         </w:tabs>
         <w:ind w:left="420" w:leftChars="0" w:hanging="420" w:firstLineChars="0"/>
-      </w:pPr>
-      <w:r>
-        <w:t>Тест на стабильность работы</w:t>
+        <w:rPr>
+          <w:lang w:val="ru-RU"/>
+        </w:rPr>
+      </w:pPr>
+      <w:r>
+        <w:t>R</w:t>
       </w:r>
       <w:r>
         <w:rPr>
           <w:rFonts w:hint="default"/>
           <w:lang w:val="ru-RU"/>
         </w:rPr>
-        <w:t xml:space="preserve"> при разных скоростях вращения</w:t>
+        <w:t xml:space="preserve">20, </w:t>
+      </w:r>
+      <w:r>
+        <w:rPr>
+          <w:rFonts w:hint="default"/>
+          <w:lang w:val="en-US"/>
+        </w:rPr>
+        <w:t xml:space="preserve">R21, </w:t>
+      </w:r>
+      <w:r>
+        <w:t>R</w:t>
+      </w:r>
+      <w:r>
+        <w:rPr>
+          <w:lang w:val="ru-RU"/>
+        </w:rPr>
+        <w:t>2</w:t>
+      </w:r>
+      <w:r>
+        <w:rPr>
+          <w:rFonts w:hint="default"/>
+          <w:lang w:val="ru-RU"/>
+        </w:rPr>
+        <w:t>2</w:t>
+      </w:r>
+      <w:r>
+        <w:rPr>
+          <w:lang w:val="ru-RU"/>
+        </w:rPr>
+        <w:t>: значения ШИМ</w:t>
+      </w:r>
+      <w:r>
+        <w:rPr>
+          <w:rFonts w:hint="default"/>
+          <w:lang w:val="ru-RU"/>
+        </w:rPr>
+        <w:t xml:space="preserve"> (от 0 до 255)</w:t>
+      </w:r>
+      <w:r>
+        <w:rPr>
+          <w:lang w:val="ru-RU"/>
+        </w:rPr>
+        <w:t xml:space="preserve"> для каналов </w:t>
+      </w:r>
+      <w:r>
+        <w:t>R</w:t>
+      </w:r>
+      <w:r>
+        <w:rPr>
+          <w:lang w:val="ru-RU"/>
+        </w:rPr>
+        <w:t xml:space="preserve">, </w:t>
+      </w:r>
+      <w:r>
+        <w:t>G</w:t>
+      </w:r>
+      <w:r>
+        <w:rPr>
+          <w:lang w:val="ru-RU"/>
+        </w:rPr>
+        <w:t xml:space="preserve">, </w:t>
+      </w:r>
+      <w:r>
+        <w:t>B</w:t>
+      </w:r>
+      <w:r>
+        <w:rPr>
+          <w:rFonts w:hint="default"/>
+          <w:lang w:val="en-US"/>
+        </w:rPr>
+        <w:t xml:space="preserve"> </w:t>
+      </w:r>
+      <w:r>
+        <w:rPr>
+          <w:rFonts w:hint="default"/>
+          <w:lang w:val="ru-RU"/>
+        </w:rPr>
+        <w:t>соответственно</w:t>
       </w:r>
     </w:p>
     <w:p>
@@ -3183,6 +4015,288 @@
           <w:tab w:val="clear" w:pos="420"/>
         </w:tabs>
         <w:ind w:left="420" w:leftChars="0" w:hanging="420" w:firstLineChars="0"/>
+        <w:rPr>
+          <w:lang w:val="ru-RU"/>
+        </w:rPr>
+      </w:pPr>
+      <w:r>
+        <w:t>R2</w:t>
+      </w:r>
+      <w:r>
+        <w:rPr>
+          <w:rFonts w:hint="default"/>
+          <w:lang w:val="ru-RU"/>
+        </w:rPr>
+        <w:t>3</w:t>
+      </w:r>
+      <w:r>
+        <w:t>: текущее положение энкодера</w:t>
+      </w:r>
+    </w:p>
+    <w:p>
+      <w:pPr>
+        <w:rPr>
+          <w:lang w:val="ru-RU"/>
+        </w:rPr>
+      </w:pPr>
+    </w:p>
+    <w:p>
+      <w:pPr>
+        <w:pStyle w:val="3"/>
+      </w:pPr>
+      <w:r>
+        <w:t>Организация памяти</w:t>
+      </w:r>
+    </w:p>
+    <w:p>
+      <w:pPr>
+        <w:pStyle w:val="27"/>
+        <w:numPr>
+          <w:ilvl w:val="0"/>
+          <w:numId w:val="13"/>
+        </w:numPr>
+        <w:tabs>
+          <w:tab w:val="clear" w:pos="420"/>
+        </w:tabs>
+        <w:ind w:left="420" w:leftChars="0" w:hanging="420" w:firstLineChars="0"/>
+        <w:rPr>
+          <w:lang w:val="ru-RU"/>
+        </w:rPr>
+      </w:pPr>
+      <w:r>
+        <w:rPr>
+          <w:lang w:val="ru-RU"/>
+        </w:rPr>
+        <w:t>Данные цвета хранятся в регистрах общего назначения</w:t>
+      </w:r>
+    </w:p>
+    <w:p>
+      <w:pPr>
+        <w:pStyle w:val="27"/>
+        <w:numPr>
+          <w:ilvl w:val="0"/>
+          <w:numId w:val="13"/>
+        </w:numPr>
+        <w:tabs>
+          <w:tab w:val="clear" w:pos="420"/>
+        </w:tabs>
+        <w:ind w:left="420" w:leftChars="0" w:hanging="420" w:firstLineChars="0"/>
+        <w:rPr>
+          <w:lang w:val="ru-RU"/>
+        </w:rPr>
+      </w:pPr>
+      <w:r>
+        <w:rPr>
+          <w:lang w:val="ru-RU"/>
+        </w:rPr>
+        <w:t>Позиция</w:t>
+      </w:r>
+      <w:r>
+        <w:rPr>
+          <w:rFonts w:hint="default"/>
+          <w:lang w:val="ru-RU"/>
+        </w:rPr>
+        <w:t xml:space="preserve"> энкодера хранится в регистре общего назначения</w:t>
+      </w:r>
+    </w:p>
+    <w:p>
+      <w:pPr>
+        <w:rPr>
+          <w:lang w:val="ru-RU"/>
+        </w:rPr>
+      </w:pPr>
+    </w:p>
+    <w:p>
+      <w:pPr>
+        <w:pStyle w:val="3"/>
+      </w:pPr>
+      <w:r>
+        <w:t>Выходные сигналы</w:t>
+      </w:r>
+    </w:p>
+    <w:p>
+      <w:pPr>
+        <w:pStyle w:val="27"/>
+        <w:numPr>
+          <w:ilvl w:val="0"/>
+          <w:numId w:val="13"/>
+        </w:numPr>
+        <w:tabs>
+          <w:tab w:val="clear" w:pos="420"/>
+        </w:tabs>
+        <w:ind w:left="420" w:leftChars="0" w:hanging="420" w:firstLineChars="0"/>
+        <w:rPr>
+          <w:lang w:val="ru-RU"/>
+        </w:rPr>
+      </w:pPr>
+      <w:r>
+        <w:rPr>
+          <w:lang w:val="ru-RU"/>
+        </w:rPr>
+        <w:t xml:space="preserve">ШИМ сигналы на выводах </w:t>
+      </w:r>
+      <w:r>
+        <w:t>OC</w:t>
+      </w:r>
+      <w:r>
+        <w:rPr>
+          <w:rFonts w:hint="default"/>
+          <w:lang w:val="en-US"/>
+        </w:rPr>
+        <w:t>R0A (PD6)</w:t>
+      </w:r>
+      <w:r>
+        <w:rPr>
+          <w:lang w:val="ru-RU"/>
+        </w:rPr>
+        <w:t xml:space="preserve">, </w:t>
+      </w:r>
+      <w:r>
+        <w:t>OC</w:t>
+      </w:r>
+      <w:r>
+        <w:rPr>
+          <w:rFonts w:hint="default"/>
+          <w:lang w:val="en-US"/>
+        </w:rPr>
+        <w:t>R0B (PD5)</w:t>
+      </w:r>
+      <w:r>
+        <w:rPr>
+          <w:lang w:val="ru-RU"/>
+        </w:rPr>
+        <w:t xml:space="preserve">, </w:t>
+      </w:r>
+      <w:r>
+        <w:t>OC</w:t>
+      </w:r>
+      <w:r>
+        <w:rPr>
+          <w:rFonts w:hint="default"/>
+          <w:lang w:val="en-US"/>
+        </w:rPr>
+        <w:t>R1</w:t>
+      </w:r>
+      <w:r>
+        <w:t>A</w:t>
+      </w:r>
+      <w:r>
+        <w:rPr>
+          <w:rFonts w:hint="default"/>
+          <w:lang w:val="en-US"/>
+        </w:rPr>
+        <w:t>L (PB2)</w:t>
+      </w:r>
+    </w:p>
+    <w:p>
+      <w:pPr>
+        <w:rPr>
+          <w:lang w:val="ru-RU"/>
+        </w:rPr>
+      </w:pPr>
+      <w:r>
+        <w:rPr>
+          <w:b/>
+          <w:bCs/>
+          <w:lang w:val="ru-RU"/>
+        </w:rPr>
+        <w:br w:type="page"/>
+      </w:r>
+    </w:p>
+    <w:p>
+      <w:pPr>
+        <w:pStyle w:val="2"/>
+        <w:rPr>
+          <w:lang w:val="ru-RU"/>
+        </w:rPr>
+      </w:pPr>
+      <w:r>
+        <w:rPr>
+          <w:lang w:val="ru-RU"/>
+        </w:rPr>
+        <w:t>8. Методика и результаты тестирования</w:t>
+      </w:r>
+    </w:p>
+    <w:p>
+      <w:pPr>
+        <w:pStyle w:val="3"/>
+        <w:rPr>
+          <w:lang w:val="ru-RU"/>
+        </w:rPr>
+      </w:pPr>
+      <w:r>
+        <w:rPr>
+          <w:lang w:val="ru-RU"/>
+        </w:rPr>
+        <w:t>Методика тестирования</w:t>
+      </w:r>
+    </w:p>
+    <w:p>
+      <w:pPr>
+        <w:pStyle w:val="27"/>
+        <w:numPr>
+          <w:ilvl w:val="0"/>
+          <w:numId w:val="14"/>
+        </w:numPr>
+        <w:tabs>
+          <w:tab w:val="clear" w:pos="420"/>
+        </w:tabs>
+        <w:ind w:left="420" w:leftChars="0" w:hanging="420" w:firstLineChars="0"/>
+      </w:pPr>
+      <w:r>
+        <w:t>Проверка реакции на вращение энкодера</w:t>
+      </w:r>
+    </w:p>
+    <w:p>
+      <w:pPr>
+        <w:pStyle w:val="27"/>
+        <w:numPr>
+          <w:ilvl w:val="0"/>
+          <w:numId w:val="14"/>
+        </w:numPr>
+        <w:tabs>
+          <w:tab w:val="clear" w:pos="420"/>
+        </w:tabs>
+        <w:ind w:left="420" w:leftChars="0" w:hanging="420" w:firstLineChars="0"/>
+      </w:pPr>
+      <w:r>
+        <w:t>Проверка цветовых переходов</w:t>
+      </w:r>
+    </w:p>
+    <w:p>
+      <w:pPr>
+        <w:pStyle w:val="27"/>
+        <w:numPr>
+          <w:ilvl w:val="0"/>
+          <w:numId w:val="14"/>
+        </w:numPr>
+        <w:tabs>
+          <w:tab w:val="clear" w:pos="420"/>
+        </w:tabs>
+        <w:ind w:left="420" w:leftChars="0" w:hanging="420" w:firstLineChars="0"/>
+      </w:pPr>
+      <w:r>
+        <w:t>Тест на стабильность работы</w:t>
+      </w:r>
+      <w:r>
+        <w:rPr>
+          <w:rFonts w:hint="default"/>
+          <w:lang w:val="ru-RU"/>
+        </w:rPr>
+        <w:t xml:space="preserve"> при разных скоростях вращения</w:t>
+      </w:r>
+    </w:p>
+    <w:p>
+      <w:pPr>
+        <w:pStyle w:val="27"/>
+        <w:numPr>
+          <w:ilvl w:val="0"/>
+          <w:numId w:val="14"/>
+        </w:numPr>
+        <w:tabs>
+          <w:tab w:val="clear" w:pos="420"/>
+        </w:tabs>
+        <w:ind w:left="420" w:leftChars="0" w:hanging="420" w:firstLineChars="0"/>
       </w:pPr>
       <w:r>
         <w:rPr>
@@ -3235,26 +4349,7 @@
           <w:rFonts w:hint="default"/>
           <w:lang w:val="ru-RU"/>
         </w:rPr>
-        <w:t xml:space="preserve">На рисунках </w:t>
-      </w:r>
-      <w:commentRangeStart w:id="3"/>
-      <w:r>
-        <w:rPr>
-          <w:rFonts w:hint="default"/>
-          <w:lang w:val="ru-RU"/>
-        </w:rPr>
-        <w:t>н-н</w:t>
-      </w:r>
-      <w:commentRangeEnd w:id="3"/>
-      <w:r>
-        <w:commentReference w:id="3"/>
-      </w:r>
-      <w:r>
-        <w:rPr>
-          <w:rFonts w:hint="default"/>
-          <w:lang w:val="ru-RU"/>
-        </w:rPr>
-        <w:t xml:space="preserve"> изображена реакция системы при разных положениях энкодера.</w:t>
+        <w:t>На рисунках 8-14 изображена реакция системы при разных положениях энкодера.</w:t>
       </w:r>
     </w:p>
     <w:p>
@@ -3289,7 +4384,7 @@
                     </pic:cNvPicPr>
                   </pic:nvPicPr>
                   <pic:blipFill>
-                    <a:blip r:embed="rId10"/>
+                    <a:blip r:embed="rId13"/>
                     <a:srcRect l="23032" t="5209" r="10722"/>
                     <a:stretch>
                       <a:fillRect/>
@@ -3347,7 +4442,7 @@
         <w:fldChar w:fldCharType="separate"/>
       </w:r>
       <w:r>
-        <w:t>3</w:t>
+        <w:t>8</w:t>
       </w:r>
       <w:r>
         <w:fldChar w:fldCharType="end"/>
@@ -3357,7 +4452,7 @@
           <w:rFonts w:hint="default"/>
           <w:lang w:val="ru-RU"/>
         </w:rPr>
-        <w:t xml:space="preserve"> - Реакция системы на положение энкодера №1</w:t>
+        <w:t xml:space="preserve"> - реакция системы на положение энкодера №1.</w:t>
       </w:r>
     </w:p>
     <w:p>
@@ -3403,7 +4498,7 @@
                     </pic:cNvPicPr>
                   </pic:nvPicPr>
                   <pic:blipFill>
-                    <a:blip r:embed="rId11"/>
+                    <a:blip r:embed="rId14"/>
                     <a:srcRect l="19995" t="8300" r="14930" b="2906"/>
                     <a:stretch>
                       <a:fillRect/>
@@ -3458,7 +4553,7 @@
         <w:fldChar w:fldCharType="separate"/>
       </w:r>
       <w:r>
-        <w:t>4</w:t>
+        <w:t>9</w:t>
       </w:r>
       <w:r>
         <w:fldChar w:fldCharType="end"/>
@@ -3467,7 +4562,7 @@
         <w:rPr>
           <w:lang w:val="ru-RU"/>
         </w:rPr>
-        <w:t xml:space="preserve"> - Реакция системы на положение энкодера №</w:t>
+        <w:t xml:space="preserve"> - реакция системы на положение энкодера №</w:t>
       </w:r>
       <w:r>
         <w:rPr>
@@ -3515,7 +4610,7 @@
                     </pic:cNvPicPr>
                   </pic:nvPicPr>
                   <pic:blipFill>
-                    <a:blip r:embed="rId12"/>
+                    <a:blip r:embed="rId15"/>
                     <a:srcRect l="23334" t="12566" r="12600"/>
                     <a:stretch>
                       <a:fillRect/>
@@ -3566,7 +4661,7 @@
         <w:fldChar w:fldCharType="separate"/>
       </w:r>
       <w:r>
-        <w:t>5</w:t>
+        <w:t>10</w:t>
       </w:r>
       <w:r>
         <w:fldChar w:fldCharType="end"/>
@@ -3575,7 +4670,7 @@
         <w:rPr>
           <w:lang w:val="ru-RU"/>
         </w:rPr>
-        <w:t xml:space="preserve"> - Реакция системы на положение энкодера №</w:t>
+        <w:t xml:space="preserve"> - реакция системы на положение энкодера №</w:t>
       </w:r>
       <w:r>
         <w:rPr>
@@ -3623,7 +4718,7 @@
                     </pic:cNvPicPr>
                   </pic:nvPicPr>
                   <pic:blipFill>
-                    <a:blip r:embed="rId13"/>
+                    <a:blip r:embed="rId16"/>
                     <a:srcRect l="22024" t="12952" r="14489" b="5410"/>
                     <a:stretch>
                       <a:fillRect/>
@@ -3672,7 +4767,7 @@
         <w:fldChar w:fldCharType="separate"/>
       </w:r>
       <w:r>
-        <w:t>6</w:t>
+        <w:t>11</w:t>
       </w:r>
       <w:r>
         <w:fldChar w:fldCharType="end"/>
@@ -3681,7 +4776,7 @@
         <w:rPr>
           <w:lang w:val="ru-RU"/>
         </w:rPr>
-        <w:t xml:space="preserve"> - Реакция системы на положение энкодера №</w:t>
+        <w:t xml:space="preserve"> - реакция системы на положение энкодера №</w:t>
       </w:r>
       <w:r>
         <w:rPr>
@@ -3729,7 +4824,7 @@
                     </pic:cNvPicPr>
                   </pic:nvPicPr>
                   <pic:blipFill>
-                    <a:blip r:embed="rId14"/>
+                    <a:blip r:embed="rId17"/>
                     <a:srcRect l="23322" t="9861" r="11452" b="4250"/>
                     <a:stretch>
                       <a:fillRect/>
@@ -3783,7 +4878,7 @@
         <w:fldChar w:fldCharType="separate"/>
       </w:r>
       <w:r>
-        <w:t>7</w:t>
+        <w:t>12</w:t>
       </w:r>
       <w:r>
         <w:fldChar w:fldCharType="end"/>
@@ -3792,7 +4887,7 @@
         <w:rPr>
           <w:lang w:val="ru-RU"/>
         </w:rPr>
-        <w:t xml:space="preserve"> - Реакция системы на положение энкодера №5.</w:t>
+        <w:t xml:space="preserve"> - реакция системы на положение энкодера №5.</w:t>
       </w:r>
     </w:p>
     <w:p>
@@ -3827,7 +4922,7 @@
                     </pic:cNvPicPr>
                   </pic:nvPicPr>
                   <pic:blipFill>
-                    <a:blip r:embed="rId15"/>
+                    <a:blip r:embed="rId18"/>
                     <a:srcRect l="24191" t="11592" r="13330" b="3478"/>
                     <a:stretch>
                       <a:fillRect/>
@@ -3880,7 +4975,7 @@
         <w:fldChar w:fldCharType="separate"/>
       </w:r>
       <w:r>
-        <w:t>8</w:t>
+        <w:t>13</w:t>
       </w:r>
       <w:r>
         <w:fldChar w:fldCharType="end"/>
@@ -3889,7 +4984,7 @@
         <w:rPr>
           <w:lang w:val="ru-RU"/>
         </w:rPr>
-        <w:t xml:space="preserve"> - Реакция системы на положение энкодера №6.</w:t>
+        <w:t xml:space="preserve"> - реакция системы на положение энкодера №6.</w:t>
       </w:r>
     </w:p>
     <w:p>
@@ -3924,7 +5019,7 @@
                     </pic:cNvPicPr>
                   </pic:nvPicPr>
                   <pic:blipFill>
-                    <a:blip r:embed="rId16"/>
+                    <a:blip r:embed="rId19"/>
                     <a:srcRect l="24342" t="5023" r="10861"/>
                     <a:stretch>
                       <a:fillRect/>
@@ -3978,7 +5073,7 @@
         <w:fldChar w:fldCharType="separate"/>
       </w:r>
       <w:r>
-        <w:t>9</w:t>
+        <w:t>14</w:t>
       </w:r>
       <w:r>
         <w:fldChar w:fldCharType="end"/>
@@ -3987,7 +5082,7 @@
         <w:rPr>
           <w:lang w:val="ru-RU"/>
         </w:rPr>
-        <w:t xml:space="preserve"> - Реакция системы на положение энкодера №7.</w:t>
+        <w:t xml:space="preserve"> - реакция системы на положение энкодера №7.</w:t>
       </w:r>
     </w:p>
     <w:p>
@@ -4007,7 +5102,7 @@
         <w:pStyle w:val="31"/>
         <w:numPr>
           <w:ilvl w:val="0"/>
-          <w:numId w:val="14"/>
+          <w:numId w:val="15"/>
         </w:numPr>
         <w:bidi w:val="0"/>
       </w:pPr>
@@ -4030,7 +5125,7 @@
         <w:pStyle w:val="31"/>
         <w:numPr>
           <w:ilvl w:val="0"/>
-          <w:numId w:val="14"/>
+          <w:numId w:val="15"/>
         </w:numPr>
         <w:bidi w:val="0"/>
       </w:pPr>
@@ -4061,7 +5156,7 @@
         <w:pStyle w:val="31"/>
         <w:numPr>
           <w:ilvl w:val="0"/>
-          <w:numId w:val="14"/>
+          <w:numId w:val="15"/>
         </w:numPr>
         <w:bidi w:val="0"/>
       </w:pPr>
@@ -4078,7 +5173,7 @@
         <w:pStyle w:val="31"/>
         <w:numPr>
           <w:ilvl w:val="0"/>
-          <w:numId w:val="14"/>
+          <w:numId w:val="15"/>
         </w:numPr>
         <w:bidi w:val="0"/>
       </w:pPr>
@@ -4095,7 +5190,7 @@
         <w:pStyle w:val="27"/>
         <w:numPr>
           <w:ilvl w:val="0"/>
-          <w:numId w:val="14"/>
+          <w:numId w:val="15"/>
         </w:numPr>
         <w:tabs>
           <w:tab w:val="clear" w:pos="420"/>
@@ -4140,7 +5235,15 @@
         <w:rPr>
           <w:lang w:val="ru-RU"/>
         </w:rPr>
-        <w:t>Исходный код на ассемблере</w:t>
+        <w:t>Исходный код на А</w:t>
+      </w:r>
+      <w:bookmarkStart w:id="0" w:name="_GoBack"/>
+      <w:bookmarkEnd w:id="0"/>
+      <w:r>
+        <w:rPr>
+          <w:lang w:val="ru-RU"/>
+        </w:rPr>
+        <w:t>ссемблере</w:t>
       </w:r>
     </w:p>
     <w:p>
@@ -4188,7 +5291,7 @@
         <w:pStyle w:val="27"/>
         <w:numPr>
           <w:ilvl w:val="0"/>
-          <w:numId w:val="15"/>
+          <w:numId w:val="16"/>
         </w:numPr>
         <w:ind w:leftChars="0"/>
       </w:pPr>
@@ -4204,7 +5307,7 @@
         <w:pStyle w:val="27"/>
         <w:numPr>
           <w:ilvl w:val="0"/>
-          <w:numId w:val="15"/>
+          <w:numId w:val="16"/>
         </w:numPr>
         <w:ind w:leftChars="0"/>
       </w:pPr>
@@ -4220,7 +5323,7 @@
         <w:pStyle w:val="27"/>
         <w:numPr>
           <w:ilvl w:val="0"/>
-          <w:numId w:val="15"/>
+          <w:numId w:val="16"/>
         </w:numPr>
         <w:ind w:leftChars="0"/>
       </w:pPr>
@@ -4236,7 +5339,7 @@
         <w:pStyle w:val="27"/>
         <w:numPr>
           <w:ilvl w:val="0"/>
-          <w:numId w:val="15"/>
+          <w:numId w:val="16"/>
         </w:numPr>
         <w:ind w:leftChars="0"/>
       </w:pPr>
@@ -4252,7 +5355,7 @@
         <w:pStyle w:val="27"/>
         <w:numPr>
           <w:ilvl w:val="0"/>
-          <w:numId w:val="15"/>
+          <w:numId w:val="16"/>
         </w:numPr>
         <w:ind w:leftChars="0"/>
       </w:pPr>
@@ -4268,7 +5371,7 @@
         <w:pStyle w:val="27"/>
         <w:numPr>
           <w:ilvl w:val="0"/>
-          <w:numId w:val="15"/>
+          <w:numId w:val="16"/>
         </w:numPr>
         <w:ind w:leftChars="0"/>
       </w:pPr>
@@ -4284,7 +5387,7 @@
         <w:pStyle w:val="27"/>
         <w:numPr>
           <w:ilvl w:val="0"/>
-          <w:numId w:val="15"/>
+          <w:numId w:val="16"/>
         </w:numPr>
         <w:ind w:leftChars="0"/>
       </w:pPr>
@@ -9393,7 +10496,7 @@
           <w:szCs w:val="20"/>
           <w:lang w:val="ru-RU"/>
         </w:rPr>
-        <w:t xml:space="preserve">    rjmp dec_pos    ; Если PIN_B = 1</w:t>
+        <w:t xml:space="preserve">    rjmp dec_pos_A    ; Если PIN_B = 1</w:t>
       </w:r>
     </w:p>
     <w:p>
@@ -9427,7 +10530,7 @@
           <w:szCs w:val="20"/>
           <w:lang w:val="ru-RU"/>
         </w:rPr>
-        <w:t xml:space="preserve">    rjmp inc_pos    ; Если PIN_B = 0</w:t>
+        <w:t xml:space="preserve">    rjmp inc_pos_A    ; Если PIN_B = 0</w:t>
       </w:r>
     </w:p>
     <w:p>
@@ -9588,7 +10691,7 @@
           <w:szCs w:val="20"/>
           <w:lang w:val="ru-RU"/>
         </w:rPr>
-        <w:t xml:space="preserve">    rjmp inc_pos    ; Если PIN_B = 1</w:t>
+        <w:t xml:space="preserve">    rjmp inc_pos_A    ; Если PIN_B = 1</w:t>
       </w:r>
     </w:p>
     <w:p>
@@ -9622,7 +10725,7 @@
           <w:szCs w:val="20"/>
           <w:lang w:val="ru-RU"/>
         </w:rPr>
-        <w:t xml:space="preserve">    rjmp dec_pos    ; Если PIN_B = 0</w:t>
+        <w:t xml:space="preserve">    rjmp dec_pos_A    ; Если PIN_B = 0</w:t>
       </w:r>
     </w:p>
     <w:p>
@@ -9681,7 +10784,7 @@
           <w:szCs w:val="20"/>
           <w:lang w:val="ru-RU"/>
         </w:rPr>
-        <w:t>inc_pos:</w:t>
+        <w:t>inc_pos_A:</w:t>
       </w:r>
     </w:p>
     <w:p>
@@ -9876,7 +10979,7 @@
           <w:szCs w:val="20"/>
           <w:lang w:val="ru-RU"/>
         </w:rPr>
-        <w:t>dec_pos:</w:t>
+        <w:t>dec_pos_A:</w:t>
       </w:r>
     </w:p>
     <w:p>
@@ -11780,99 +12883,6 @@
 </w:document>
 </file>
 
-<file path=word/comments.xml><?xml version="1.0" encoding="utf-8"?>
-<w:comments xmlns:wpc="http://schemas.microsoft.com/office/word/2010/wordprocessingCanvas" xmlns:mc="http://schemas.openxmlformats.org/markup-compatibility/2006" xmlns:o="urn:schemas-microsoft-com:office:office" xmlns:r="http://schemas.openxmlformats.org/officeDocument/2006/relationships" xmlns:m="http://schemas.openxmlformats.org/officeDocument/2006/math" xmlns:v="urn:schemas-microsoft-com:vml" xmlns:wp14="http://schemas.microsoft.com/office/word/2010/wordprocessingDrawing" xmlns:wp="http://schemas.openxmlformats.org/drawingml/2006/wordprocessingDrawing" xmlns:w="http://schemas.openxmlformats.org/wordprocessingml/2006/main" xmlns:w14="http://schemas.microsoft.com/office/word/2010/wordml" xmlns:w15="http://schemas.microsoft.com/office/word/2012/wordml" xmlns:w10="urn:schemas-microsoft-com:office:word" xmlns:wpg="http://schemas.microsoft.com/office/word/2010/wordprocessingGroup" xmlns:wpi="http://schemas.microsoft.com/office/word/2010/wordprocessingInk" xmlns:wne="http://schemas.microsoft.com/office/word/2006/wordml" xmlns:wps="http://schemas.microsoft.com/office/word/2010/wordprocessingShape" xmlns:wpsCustomData="http://www.wps.cn/officeDocument/2013/wpsCustomData" mc:Ignorable="w14 w15 wp14">
-  <w:comment w:id="0" w:author="banana-killer" w:date="2025-09-19T09:05:18Z" w:initials="b">
-    <w:p>
-      <w:pPr>
-        <w:pStyle w:val="19"/>
-        <w:rPr>
-          <w:rFonts w:hint="default"/>
-          <w:lang w:val="en-US"/>
-        </w:rPr>
-      </w:pPr>
-      <w:r>
-        <w:rPr>
-          <w:rFonts w:hint="default"/>
-          <w:lang w:val="en-US"/>
-        </w:rPr>
-        <w:t xml:space="preserve"> </w:t>
-      </w:r>
-      <w:r>
-        <w:rPr>
-          <w:rFonts w:hint="default"/>
-          <w:lang w:val="ru-RU"/>
-        </w:rPr>
-        <w:t>Вставить диаграммы</w:t>
-      </w:r>
-    </w:p>
-  </w:comment>
-  <w:comment w:id="1" w:author="banana-killer" w:date="2025-09-21T15:22:21Z" w:initials="b">
-    <w:p>
-      <w:pPr>
-        <w:pStyle w:val="19"/>
-        <w:rPr>
-          <w:rFonts w:hint="default"/>
-          <w:lang w:val="ru-RU"/>
-        </w:rPr>
-      </w:pPr>
-      <w:r>
-        <w:rPr>
-          <w:rFonts w:hint="default"/>
-          <w:lang w:val="ru-RU"/>
-        </w:rPr>
-        <w:t>Изменить номер после вставки диаграммы в начало</w:t>
-      </w:r>
-    </w:p>
-  </w:comment>
-  <w:comment w:id="2" w:author="banana-killer" w:date="2025-09-21T09:10:27Z" w:initials="b">
-    <w:p>
-      <w:pPr>
-        <w:pStyle w:val="19"/>
-        <w:rPr>
-          <w:rFonts w:hint="default"/>
-          <w:lang w:val="ru-RU"/>
-        </w:rPr>
-      </w:pPr>
-      <w:r>
-        <w:rPr>
-          <w:rFonts w:hint="default"/>
-          <w:lang w:val="ru-RU"/>
-        </w:rPr>
-        <w:t>Добавить схемы</w:t>
-      </w:r>
-    </w:p>
-  </w:comment>
-  <w:comment w:id="3" w:author="banana-killer" w:date="2025-09-21T15:04:15Z" w:initials="b">
-    <w:p>
-      <w:pPr>
-        <w:pStyle w:val="19"/>
-        <w:rPr>
-          <w:rFonts w:hint="default"/>
-          <w:lang w:val="ru-RU"/>
-        </w:rPr>
-      </w:pPr>
-      <w:r>
-        <w:rPr>
-          <w:rFonts w:hint="default"/>
-          <w:lang w:val="ru-RU"/>
-        </w:rPr>
-        <w:t>Изменить после вставки диаграмм</w:t>
-      </w:r>
-    </w:p>
-  </w:comment>
-</w:comments>
-</file>
-
-<file path=word/commentsExtended.xml><?xml version="1.0" encoding="utf-8"?>
-<w15:commentsEx xmlns:wpc="http://schemas.microsoft.com/office/word/2010/wordprocessingCanvas" xmlns:mc="http://schemas.openxmlformats.org/markup-compatibility/2006" xmlns:o="urn:schemas-microsoft-com:office:office" xmlns:r="http://schemas.openxmlformats.org/officeDocument/2006/relationships" xmlns:m="http://schemas.openxmlformats.org/officeDocument/2006/math" xmlns:v="urn:schemas-microsoft-com:vml" xmlns:wp14="http://schemas.microsoft.com/office/word/2010/wordprocessingDrawing" xmlns:wp="http://schemas.openxmlformats.org/drawingml/2006/wordprocessingDrawing" xmlns:w="http://schemas.openxmlformats.org/wordprocessingml/2006/main" xmlns:w14="http://schemas.microsoft.com/office/word/2010/wordml" xmlns:w15="http://schemas.microsoft.com/office/word/2012/wordml" xmlns:w10="urn:schemas-microsoft-com:office:word" xmlns:wpg="http://schemas.microsoft.com/office/word/2010/wordprocessingGroup" xmlns:wpi="http://schemas.microsoft.com/office/word/2010/wordprocessingInk" xmlns:wne="http://schemas.microsoft.com/office/word/2006/wordml" xmlns:wps="http://schemas.microsoft.com/office/word/2010/wordprocessingShape" xmlns:wpsCustomData="http://www.wps.cn/officeDocument/2013/wpsCustomData" mc:Ignorable="w14 w15 wp14">
-  <w15:commentEx w15:paraId="3FDE94FF" w15:done="0"/>
-  <w15:commentEx w15:paraId="6BF76AA7" w15:done="0"/>
-  <w15:commentEx w15:paraId="79DDA8EA" w15:done="0"/>
-  <w15:commentEx w15:paraId="BF3F184F" w15:done="0"/>
-</w15:commentsEx>
-</file>
-
 <file path=word/endnotes.xml><?xml version="1.0" encoding="utf-8"?>
 <w:endnotes xmlns:wpc="http://schemas.microsoft.com/office/word/2010/wordprocessingCanvas" xmlns:mc="http://schemas.openxmlformats.org/markup-compatibility/2006" xmlns:o="urn:schemas-microsoft-com:office:office" xmlns:r="http://schemas.openxmlformats.org/officeDocument/2006/relationships" xmlns:m="http://schemas.openxmlformats.org/officeDocument/2006/math" xmlns:v="urn:schemas-microsoft-com:vml" xmlns:wp14="http://schemas.microsoft.com/office/word/2010/wordprocessingDrawing" xmlns:wp="http://schemas.openxmlformats.org/drawingml/2006/wordprocessingDrawing" xmlns:w="http://schemas.openxmlformats.org/wordprocessingml/2006/main" xmlns:w14="http://schemas.microsoft.com/office/word/2010/wordml" xmlns:w15="http://schemas.microsoft.com/office/word/2012/wordml" xmlns:w10="urn:schemas-microsoft-com:office:word" xmlns:wpg="http://schemas.microsoft.com/office/word/2010/wordprocessingGroup" xmlns:wpi="http://schemas.microsoft.com/office/word/2010/wordprocessingInk" xmlns:wne="http://schemas.microsoft.com/office/word/2006/wordml" xmlns:wps="http://schemas.microsoft.com/office/word/2010/wordprocessingShape" xmlns:wpsCustomData="http://www.wps.cn/officeDocument/2013/wpsCustomData" mc:Ignorable="w14 w15 wp14">
   <w:endnote w:type="separator" w:id="0">
@@ -11926,6 +12936,26 @@
 <file path=word/numbering.xml><?xml version="1.0" encoding="utf-8"?>
 <w:numbering xmlns:wpc="http://schemas.microsoft.com/office/word/2010/wordprocessingCanvas" xmlns:mc="http://schemas.openxmlformats.org/markup-compatibility/2006" xmlns:o="urn:schemas-microsoft-com:office:office" xmlns:r="http://schemas.openxmlformats.org/officeDocument/2006/relationships" xmlns:m="http://schemas.openxmlformats.org/officeDocument/2006/math" xmlns:v="urn:schemas-microsoft-com:vml" xmlns:wp14="http://schemas.microsoft.com/office/word/2010/wordprocessingDrawing" xmlns:wp="http://schemas.openxmlformats.org/drawingml/2006/wordprocessingDrawing" xmlns:w10="urn:schemas-microsoft-com:office:word" xmlns:w="http://schemas.openxmlformats.org/wordprocessingml/2006/main" xmlns:w14="http://schemas.microsoft.com/office/word/2010/wordml" xmlns:wpg="http://schemas.microsoft.com/office/word/2010/wordprocessingGroup" xmlns:wpi="http://schemas.microsoft.com/office/word/2010/wordprocessingInk" xmlns:wne="http://schemas.microsoft.com/office/word/2006/wordml" xmlns:wps="http://schemas.microsoft.com/office/word/2010/wordprocessingShape" xmlns:wpsCustomData="http://www.wps.cn/officeDocument/2013/wpsCustomData" mc:Ignorable="w14 wp14">
   <w:abstractNum w:abstractNumId="0">
+    <w:nsid w:val="BF9F0DA2"/>
+    <w:multiLevelType w:val="singleLevel"/>
+    <w:tmpl w:val="BF9F0DA2"/>
+    <w:lvl w:ilvl="0" w:tentative="0">
+      <w:start w:val="1"/>
+      <w:numFmt w:val="bullet"/>
+      <w:lvlText w:val=""/>
+      <w:lvlJc w:val="left"/>
+      <w:pPr>
+        <w:tabs>
+          <w:tab w:val="left" w:pos="420"/>
+        </w:tabs>
+        <w:ind w:left="420" w:leftChars="0" w:hanging="420" w:firstLineChars="0"/>
+      </w:pPr>
+      <w:rPr>
+        <w:rFonts w:hint="default" w:ascii="Wingdings" w:hAnsi="Wingdings"/>
+      </w:rPr>
+    </w:lvl>
+  </w:abstractNum>
+  <w:abstractNum w:abstractNumId="1">
     <w:nsid w:val="BFBF9DF2"/>
     <w:multiLevelType w:val="singleLevel"/>
     <w:tmpl w:val="BFBF9DF2"/>
@@ -11945,7 +12975,7 @@
       </w:rPr>
     </w:lvl>
   </w:abstractNum>
-  <w:abstractNum w:abstractNumId="1">
+  <w:abstractNum w:abstractNumId="2">
     <w:nsid w:val="DB1ED8D0"/>
     <w:multiLevelType w:val="singleLevel"/>
     <w:tmpl w:val="DB1ED8D0"/>
@@ -11957,7 +12987,7 @@
       <w:lvlJc w:val="left"/>
     </w:lvl>
   </w:abstractNum>
-  <w:abstractNum w:abstractNumId="2">
+  <w:abstractNum w:abstractNumId="3">
     <w:nsid w:val="DF363114"/>
     <w:multiLevelType w:val="singleLevel"/>
     <w:tmpl w:val="DF363114"/>
@@ -11977,7 +13007,7 @@
       </w:rPr>
     </w:lvl>
   </w:abstractNum>
-  <w:abstractNum w:abstractNumId="3">
+  <w:abstractNum w:abstractNumId="4">
     <w:nsid w:val="E7AA64A6"/>
     <w:multiLevelType w:val="singleLevel"/>
     <w:tmpl w:val="E7AA64A6"/>
@@ -11997,7 +13027,7 @@
       </w:rPr>
     </w:lvl>
   </w:abstractNum>
-  <w:abstractNum w:abstractNumId="4">
+  <w:abstractNum w:abstractNumId="5">
     <w:nsid w:val="EC3AF779"/>
     <w:multiLevelType w:val="singleLevel"/>
     <w:tmpl w:val="EC3AF779"/>
@@ -12017,7 +13047,7 @@
       </w:rPr>
     </w:lvl>
   </w:abstractNum>
-  <w:abstractNum w:abstractNumId="5">
+  <w:abstractNum w:abstractNumId="6">
     <w:nsid w:val="FFFB5E11"/>
     <w:multiLevelType w:val="singleLevel"/>
     <w:tmpl w:val="FFFB5E11"/>
@@ -12037,7 +13067,7 @@
       </w:rPr>
     </w:lvl>
   </w:abstractNum>
-  <w:abstractNum w:abstractNumId="6">
+  <w:abstractNum w:abstractNumId="7">
     <w:nsid w:val="FFFFFF7E"/>
     <w:multiLevelType w:val="singleLevel"/>
     <w:tmpl w:val="FFFFFF7E"/>
@@ -12055,7 +13085,7 @@
       </w:pPr>
     </w:lvl>
   </w:abstractNum>
-  <w:abstractNum w:abstractNumId="7">
+  <w:abstractNum w:abstractNumId="8">
     <w:nsid w:val="FFFFFF7F"/>
     <w:multiLevelType w:val="singleLevel"/>
     <w:tmpl w:val="FFFFFF7F"/>
@@ -12073,7 +13103,7 @@
       </w:pPr>
     </w:lvl>
   </w:abstractNum>
-  <w:abstractNum w:abstractNumId="8">
+  <w:abstractNum w:abstractNumId="9">
     <w:nsid w:val="FFFFFF82"/>
     <w:multiLevelType w:val="singleLevel"/>
     <w:tmpl w:val="FFFFFF82"/>
@@ -12094,7 +13124,7 @@
       </w:rPr>
     </w:lvl>
   </w:abstractNum>
-  <w:abstractNum w:abstractNumId="9">
+  <w:abstractNum w:abstractNumId="10">
     <w:nsid w:val="FFFFFF83"/>
     <w:multiLevelType w:val="singleLevel"/>
     <w:tmpl w:val="FFFFFF83"/>
@@ -12115,7 +13145,7 @@
       </w:rPr>
     </w:lvl>
   </w:abstractNum>
-  <w:abstractNum w:abstractNumId="10">
+  <w:abstractNum w:abstractNumId="11">
     <w:nsid w:val="FFFFFF88"/>
     <w:multiLevelType w:val="singleLevel"/>
     <w:tmpl w:val="FFFFFF88"/>
@@ -12133,7 +13163,7 @@
       </w:pPr>
     </w:lvl>
   </w:abstractNum>
-  <w:abstractNum w:abstractNumId="11">
+  <w:abstractNum w:abstractNumId="12">
     <w:nsid w:val="FFFFFF89"/>
     <w:multiLevelType w:val="singleLevel"/>
     <w:tmpl w:val="FFFFFF89"/>
@@ -12154,7 +13184,7 @@
       </w:rPr>
     </w:lvl>
   </w:abstractNum>
-  <w:abstractNum w:abstractNumId="12">
+  <w:abstractNum w:abstractNumId="13">
     <w:nsid w:val="77DC83B9"/>
     <w:multiLevelType w:val="singleLevel"/>
     <w:tmpl w:val="77DC83B9"/>
@@ -12174,7 +13204,7 @@
       </w:rPr>
     </w:lvl>
   </w:abstractNum>
-  <w:abstractNum w:abstractNumId="13">
+  <w:abstractNum w:abstractNumId="14">
     <w:nsid w:val="7C6462E4"/>
     <w:multiLevelType w:val="multilevel"/>
     <w:tmpl w:val="7C6462E4"/>
@@ -12260,7 +13290,7 @@
       </w:pPr>
     </w:lvl>
   </w:abstractNum>
-  <w:abstractNum w:abstractNumId="14">
+  <w:abstractNum w:abstractNumId="15">
     <w:nsid w:val="7FD7D4E4"/>
     <w:multiLevelType w:val="singleLevel"/>
     <w:tmpl w:val="7FD7D4E4"/>
@@ -12281,59 +13311,54 @@
     </w:lvl>
   </w:abstractNum>
   <w:num w:numId="1">
+    <w:abstractNumId w:val="12"/>
+  </w:num>
+  <w:num w:numId="2">
+    <w:abstractNumId w:val="10"/>
+  </w:num>
+  <w:num w:numId="3">
+    <w:abstractNumId w:val="9"/>
+  </w:num>
+  <w:num w:numId="4">
     <w:abstractNumId w:val="11"/>
   </w:num>
-  <w:num w:numId="2">
-    <w:abstractNumId w:val="9"/>
-  </w:num>
-  <w:num w:numId="3">
+  <w:num w:numId="5">
     <w:abstractNumId w:val="8"/>
   </w:num>
-  <w:num w:numId="4">
-    <w:abstractNumId w:val="10"/>
-  </w:num>
-  <w:num w:numId="5">
+  <w:num w:numId="6">
     <w:abstractNumId w:val="7"/>
   </w:num>
-  <w:num w:numId="6">
+  <w:num w:numId="7">
+    <w:abstractNumId w:val="3"/>
+  </w:num>
+  <w:num w:numId="8">
+    <w:abstractNumId w:val="14"/>
+  </w:num>
+  <w:num w:numId="9">
+    <w:abstractNumId w:val="1"/>
+  </w:num>
+  <w:num w:numId="10">
     <w:abstractNumId w:val="6"/>
   </w:num>
-  <w:num w:numId="7">
+  <w:num w:numId="11">
+    <w:abstractNumId w:val="15"/>
+  </w:num>
+  <w:num w:numId="12">
+    <w:abstractNumId w:val="0"/>
+  </w:num>
+  <w:num w:numId="13">
+    <w:abstractNumId w:val="5"/>
+  </w:num>
+  <w:num w:numId="14">
+    <w:abstractNumId w:val="13"/>
+  </w:num>
+  <w:num w:numId="15">
+    <w:abstractNumId w:val="4"/>
+  </w:num>
+  <w:num w:numId="16">
     <w:abstractNumId w:val="2"/>
   </w:num>
-  <w:num w:numId="8">
-    <w:abstractNumId w:val="13"/>
-  </w:num>
-  <w:num w:numId="9">
-    <w:abstractNumId w:val="0"/>
-  </w:num>
-  <w:num w:numId="10">
-    <w:abstractNumId w:val="5"/>
-  </w:num>
-  <w:num w:numId="11">
-    <w:abstractNumId w:val="14"/>
-  </w:num>
-  <w:num w:numId="12">
-    <w:abstractNumId w:val="4"/>
-  </w:num>
-  <w:num w:numId="13">
-    <w:abstractNumId w:val="12"/>
-  </w:num>
-  <w:num w:numId="14">
-    <w:abstractNumId w:val="3"/>
-  </w:num>
-  <w:num w:numId="15">
-    <w:abstractNumId w:val="1"/>
-  </w:num>
 </w:numbering>
-</file>
-
-<file path=word/people.xml><?xml version="1.0" encoding="utf-8"?>
-<w15:people xmlns:wpc="http://schemas.microsoft.com/office/word/2010/wordprocessingCanvas" xmlns:mc="http://schemas.openxmlformats.org/markup-compatibility/2006" xmlns:o="urn:schemas-microsoft-com:office:office" xmlns:r="http://schemas.openxmlformats.org/officeDocument/2006/relationships" xmlns:m="http://schemas.openxmlformats.org/officeDocument/2006/math" xmlns:v="urn:schemas-microsoft-com:vml" xmlns:wp14="http://schemas.microsoft.com/office/word/2010/wordprocessingDrawing" xmlns:wp="http://schemas.openxmlformats.org/drawingml/2006/wordprocessingDrawing" xmlns:w="http://schemas.openxmlformats.org/wordprocessingml/2006/main" xmlns:w14="http://schemas.microsoft.com/office/word/2010/wordml" xmlns:w15="http://schemas.microsoft.com/office/word/2012/wordml" xmlns:w10="urn:schemas-microsoft-com:office:word" xmlns:wpg="http://schemas.microsoft.com/office/word/2010/wordprocessingGroup" xmlns:wpi="http://schemas.microsoft.com/office/word/2010/wordprocessingInk" xmlns:wne="http://schemas.microsoft.com/office/word/2006/wordml" xmlns:wps="http://schemas.microsoft.com/office/word/2010/wordprocessingShape" xmlns:wpsCustomData="http://www.wps.cn/officeDocument/2013/wpsCustomData" mc:Ignorable="w14 w15 wp14">
-  <w15:person w15:author="banana-killer">
-    <w15:presenceInfo w15:providerId="None" w15:userId="banana-killer"/>
-  </w15:person>
-</w15:people>
 </file>
 
 <file path=word/styles.xml><?xml version="1.0" encoding="utf-8"?>

</xml_diff>

<commit_message>
added pdf-file, added nums of pages
</commit_message>
<xml_diff>
--- a/Отчет_по_курсовому_проекту.docx
+++ b/Отчет_по_курсовому_проекту.docx
@@ -168,6 +168,7 @@
       <w:pPr>
         <w:pStyle w:val="27"/>
         <w:numPr>
+          <w:ilvl w:val="0"/>
           <w:numId w:val="0"/>
         </w:numPr>
         <w:tabs>
@@ -606,7 +607,7 @@
                     </pic:cNvPicPr>
                   </pic:nvPicPr>
                   <pic:blipFill>
-                    <a:blip r:embed="rId6"/>
+                    <a:blip r:embed="rId8"/>
                     <a:stretch>
                       <a:fillRect/>
                     </a:stretch>
@@ -739,7 +740,6 @@
         </m:r>
       </m:oMath>
       <w:r>
-        <m:rPr/>
         <w:rPr>
           <w:rFonts w:hint="default" w:hAnsi="DejaVu Math TeX Gyre"/>
           <w:i w:val="0"/>
@@ -792,7 +792,6 @@
         </m:r>
       </m:oMath>
       <w:r>
-        <m:rPr/>
         <w:rPr>
           <w:rFonts w:hint="default" w:hAnsi="DejaVu Math TeX Gyre"/>
           <w:i w:val="0"/>
@@ -805,7 +804,6 @@
       <w:pPr>
         <w:ind w:firstLine="720" w:firstLineChars="0"/>
         <w:jc w:val="both"/>
-        <m:rPr/>
         <w:rPr>
           <w:rFonts w:hint="default" w:hAnsi="DejaVu Math TeX Gyre"/>
           <w:i w:val="0"/>
@@ -863,7 +861,6 @@
         </m:r>
       </m:oMath>
       <w:r>
-        <m:rPr/>
         <w:rPr>
           <w:rFonts w:hint="default" w:hAnsi="DejaVu Math TeX Gyre"/>
           <w:i w:val="0"/>
@@ -876,14 +873,12 @@
       <w:pPr>
         <w:bidi w:val="0"/>
         <w:jc w:val="both"/>
-        <m:rPr/>
         <w:rPr>
           <w:rFonts w:hint="default"/>
           <w:lang w:val="ru-RU"/>
         </w:rPr>
       </w:pPr>
       <w:r>
-        <m:rPr/>
         <w:rPr>
           <w:rFonts w:hint="default"/>
           <w:lang w:val="ru-RU"/>
@@ -891,7 +886,6 @@
         <w:t xml:space="preserve">где </w:t>
       </w:r>
       <w:r>
-        <m:rPr/>
         <w:rPr>
           <w:rFonts w:hint="default"/>
           <w:lang w:val="en-US"/>
@@ -899,7 +893,6 @@
         <w:t xml:space="preserve">R, G, B - </w:t>
       </w:r>
       <w:r>
-        <m:rPr/>
         <w:rPr>
           <w:rFonts w:hint="default"/>
           <w:lang w:val="ru-RU"/>
@@ -907,7 +900,6 @@
         <w:t xml:space="preserve">значения коэффицинета заполнения (от 0 до 255) ШИМ для соответствующего канала, </w:t>
       </w:r>
       <w:r>
-        <m:rPr/>
         <w:rPr>
           <w:rFonts w:hint="default"/>
           <w:lang w:val="en-US"/>
@@ -915,7 +907,6 @@
         <w:t xml:space="preserve">C - </w:t>
       </w:r>
       <w:r>
-        <m:rPr/>
         <w:rPr>
           <w:rFonts w:hint="default"/>
           <w:lang w:val="ru-RU"/>
@@ -927,7 +918,6 @@
       <w:pPr>
         <w:ind w:firstLine="720" w:firstLineChars="0"/>
         <w:jc w:val="both"/>
-        <m:rPr/>
         <w:rPr>
           <w:rFonts w:hint="default" w:hAnsi="DejaVu Math TeX Gyre"/>
           <w:i w:val="0"/>
@@ -973,7 +963,7 @@
                     </pic:cNvPicPr>
                   </pic:nvPicPr>
                   <pic:blipFill>
-                    <a:blip r:embed="rId7"/>
+                    <a:blip r:embed="rId9"/>
                     <a:stretch>
                       <a:fillRect/>
                     </a:stretch>
@@ -1089,7 +1079,7 @@
                     </pic:cNvPicPr>
                   </pic:nvPicPr>
                   <pic:blipFill>
-                    <a:blip r:embed="rId8"/>
+                    <a:blip r:embed="rId10"/>
                     <a:stretch>
                       <a:fillRect/>
                     </a:stretch>
@@ -1225,7 +1215,7 @@
                     </pic:cNvPicPr>
                   </pic:nvPicPr>
                   <pic:blipFill>
-                    <a:blip r:embed="rId9"/>
+                    <a:blip r:embed="rId11"/>
                     <a:stretch>
                       <a:fillRect/>
                     </a:stretch>
@@ -2062,7 +2052,7 @@
                     </pic:cNvPicPr>
                   </pic:nvPicPr>
                   <pic:blipFill>
-                    <a:blip r:embed="rId10"/>
+                    <a:blip r:embed="rId12"/>
                     <a:stretch>
                       <a:fillRect/>
                     </a:stretch>
@@ -2362,7 +2352,7 @@
                     </pic:cNvPicPr>
                   </pic:nvPicPr>
                   <pic:blipFill>
-                    <a:blip r:embed="rId11"/>
+                    <a:blip r:embed="rId13"/>
                     <a:srcRect l="15938" t="14482" r="15069" b="15270"/>
                     <a:stretch>
                       <a:fillRect/>
@@ -2496,7 +2486,7 @@
                     </pic:cNvPicPr>
                   </pic:nvPicPr>
                   <pic:blipFill>
-                    <a:blip r:embed="rId12"/>
+                    <a:blip r:embed="rId14"/>
                     <a:srcRect l="16808" t="27249" r="5216" b="6955"/>
                     <a:stretch>
                       <a:fillRect/>
@@ -4384,7 +4374,7 @@
                     </pic:cNvPicPr>
                   </pic:nvPicPr>
                   <pic:blipFill>
-                    <a:blip r:embed="rId13"/>
+                    <a:blip r:embed="rId15"/>
                     <a:srcRect l="23032" t="5209" r="10722"/>
                     <a:stretch>
                       <a:fillRect/>
@@ -4498,7 +4488,7 @@
                     </pic:cNvPicPr>
                   </pic:nvPicPr>
                   <pic:blipFill>
-                    <a:blip r:embed="rId14"/>
+                    <a:blip r:embed="rId16"/>
                     <a:srcRect l="19995" t="8300" r="14930" b="2906"/>
                     <a:stretch>
                       <a:fillRect/>
@@ -4610,7 +4600,7 @@
                     </pic:cNvPicPr>
                   </pic:nvPicPr>
                   <pic:blipFill>
-                    <a:blip r:embed="rId15"/>
+                    <a:blip r:embed="rId17"/>
                     <a:srcRect l="23334" t="12566" r="12600"/>
                     <a:stretch>
                       <a:fillRect/>
@@ -4718,7 +4708,7 @@
                     </pic:cNvPicPr>
                   </pic:nvPicPr>
                   <pic:blipFill>
-                    <a:blip r:embed="rId16"/>
+                    <a:blip r:embed="rId18"/>
                     <a:srcRect l="22024" t="12952" r="14489" b="5410"/>
                     <a:stretch>
                       <a:fillRect/>
@@ -4824,7 +4814,7 @@
                     </pic:cNvPicPr>
                   </pic:nvPicPr>
                   <pic:blipFill>
-                    <a:blip r:embed="rId17"/>
+                    <a:blip r:embed="rId19"/>
                     <a:srcRect l="23322" t="9861" r="11452" b="4250"/>
                     <a:stretch>
                       <a:fillRect/>
@@ -4922,7 +4912,7 @@
                     </pic:cNvPicPr>
                   </pic:nvPicPr>
                   <pic:blipFill>
-                    <a:blip r:embed="rId18"/>
+                    <a:blip r:embed="rId20"/>
                     <a:srcRect l="24191" t="11592" r="13330" b="3478"/>
                     <a:stretch>
                       <a:fillRect/>
@@ -5019,7 +5009,7 @@
                     </pic:cNvPicPr>
                   </pic:nvPicPr>
                   <pic:blipFill>
-                    <a:blip r:embed="rId19"/>
+                    <a:blip r:embed="rId21"/>
                     <a:srcRect l="24342" t="5023" r="10861"/>
                     <a:stretch>
                       <a:fillRect/>
@@ -5235,15 +5225,7 @@
         <w:rPr>
           <w:lang w:val="ru-RU"/>
         </w:rPr>
-        <w:t>Исходный код на А</w:t>
-      </w:r>
-      <w:bookmarkStart w:id="0" w:name="_GoBack"/>
-      <w:bookmarkEnd w:id="0"/>
-      <w:r>
-        <w:rPr>
-          <w:lang w:val="ru-RU"/>
-        </w:rPr>
-        <w:t>ссемблере</w:t>
+        <w:t>Исходный код на Ассемблере</w:t>
       </w:r>
     </w:p>
     <w:p>
@@ -12874,6 +12856,8 @@
       </w:r>
     </w:p>
     <w:sectPr>
+      <w:headerReference r:id="rId5" w:type="default"/>
+      <w:footerReference r:id="rId6" w:type="default"/>
       <w:pgSz w:w="12240" w:h="15840"/>
       <w:pgMar w:top="1440" w:right="1800" w:bottom="1440" w:left="1800" w:header="720" w:footer="720" w:gutter="0"/>
       <w:cols w:space="720" w:num="1"/>
@@ -12908,6 +12892,154 @@
 </w:endnotes>
 </file>
 
+<file path=word/footer1.xml><?xml version="1.0" encoding="utf-8"?>
+<w:ftr xmlns:wpc="http://schemas.microsoft.com/office/word/2010/wordprocessingCanvas" xmlns:mc="http://schemas.openxmlformats.org/markup-compatibility/2006" xmlns:o="urn:schemas-microsoft-com:office:office" xmlns:r="http://schemas.openxmlformats.org/officeDocument/2006/relationships" xmlns:m="http://schemas.openxmlformats.org/officeDocument/2006/math" xmlns:v="urn:schemas-microsoft-com:vml" xmlns:wp14="http://schemas.microsoft.com/office/word/2010/wordprocessingDrawing" xmlns:wp="http://schemas.openxmlformats.org/drawingml/2006/wordprocessingDrawing" xmlns:w10="urn:schemas-microsoft-com:office:word" xmlns:w="http://schemas.openxmlformats.org/wordprocessingml/2006/main" xmlns:w14="http://schemas.microsoft.com/office/word/2010/wordml" xmlns:w15="http://schemas.microsoft.com/office/word/2012/wordml" xmlns:wpg="http://schemas.microsoft.com/office/word/2010/wordprocessingGroup" xmlns:wpi="http://schemas.microsoft.com/office/word/2010/wordprocessingInk" xmlns:wne="http://schemas.microsoft.com/office/word/2006/wordml" xmlns:wps="http://schemas.microsoft.com/office/word/2010/wordprocessingShape" xmlns:wpsCustomData="http://www.wps.cn/officeDocument/2013/wpsCustomData" mc:Ignorable="w14 w15 wp14">
+  <w:p>
+    <w:pPr>
+      <w:pStyle w:val="22"/>
+    </w:pPr>
+    <w:bookmarkStart w:id="0" w:name="_GoBack"/>
+    <w:bookmarkEnd w:id="0"/>
+    <w:r>
+      <w:rPr>
+        <w:sz w:val="24"/>
+      </w:rPr>
+      <mc:AlternateContent>
+        <mc:Choice Requires="wps">
+          <w:drawing>
+            <wp:anchor distT="0" distB="0" distL="114300" distR="114300" simplePos="0" relativeHeight="251659264" behindDoc="0" locked="0" layoutInCell="1" allowOverlap="1">
+              <wp:simplePos x="0" y="0"/>
+              <wp:positionH relativeFrom="margin">
+                <wp:align>center</wp:align>
+              </wp:positionH>
+              <wp:positionV relativeFrom="paragraph">
+                <wp:posOffset>0</wp:posOffset>
+              </wp:positionV>
+              <wp:extent cx="1828800" cy="1828800"/>
+              <wp:effectExtent l="0" t="0" r="0" b="0"/>
+              <wp:wrapNone/>
+              <wp:docPr id="1" name="Text Box 1"/>
+              <wp:cNvGraphicFramePr/>
+              <a:graphic xmlns:a="http://schemas.openxmlformats.org/drawingml/2006/main">
+                <a:graphicData uri="http://schemas.microsoft.com/office/word/2010/wordprocessingShape">
+                  <wps:wsp>
+                    <wps:cNvSpPr txBox="1"/>
+                    <wps:spPr>
+                      <a:xfrm>
+                        <a:off x="0" y="0"/>
+                        <a:ext cx="1828800" cy="1828800"/>
+                      </a:xfrm>
+                      <a:prstGeom prst="rect">
+                        <a:avLst/>
+                      </a:prstGeom>
+                      <a:noFill/>
+                      <a:ln w="6350">
+                        <a:noFill/>
+                      </a:ln>
+                      <a:extLst>
+                        <a:ext uri="{909E8E84-426E-40DD-AFC4-6F175D3DCCD1}">
+                          <a14:hiddenFill xmlns:a14="http://schemas.microsoft.com/office/drawing/2010/main">
+                            <a:solidFill>
+                              <a:schemeClr val="lt1"/>
+                            </a:solidFill>
+                          </a14:hiddenFill>
+                        </a:ext>
+                        <a:ext uri="{91240B29-F687-4F45-9708-019B960494DF}">
+                          <a14:hiddenLine xmlns:a14="http://schemas.microsoft.com/office/drawing/2010/main" w="6350">
+                            <a:solidFill>
+                              <a:prstClr val="black"/>
+                            </a:solidFill>
+                          </a14:hiddenLine>
+                        </a:ext>
+                      </a:extLst>
+                    </wps:spPr>
+                    <wps:style>
+                      <a:lnRef idx="0">
+                        <a:schemeClr val="accent1"/>
+                      </a:lnRef>
+                      <a:fillRef idx="0">
+                        <a:schemeClr val="accent1"/>
+                      </a:fillRef>
+                      <a:effectRef idx="0">
+                        <a:schemeClr val="accent1"/>
+                      </a:effectRef>
+                      <a:fontRef idx="minor">
+                        <a:schemeClr val="dk1"/>
+                      </a:fontRef>
+                    </wps:style>
+                    <wps:txbx>
+                      <w:txbxContent>
+                        <w:p>
+                          <w:pPr>
+                            <w:pStyle w:val="22"/>
+                          </w:pPr>
+                          <w:r>
+                            <w:fldChar w:fldCharType="begin"/>
+                          </w:r>
+                          <w:r>
+                            <w:instrText xml:space="preserve"> PAGE  \* MERGEFORMAT </w:instrText>
+                          </w:r>
+                          <w:r>
+                            <w:fldChar w:fldCharType="separate"/>
+                          </w:r>
+                          <w:r>
+                            <w:t>1</w:t>
+                          </w:r>
+                          <w:r>
+                            <w:fldChar w:fldCharType="end"/>
+                          </w:r>
+                        </w:p>
+                      </w:txbxContent>
+                    </wps:txbx>
+                    <wps:bodyPr rot="0" spcFirstLastPara="0" vertOverflow="overflow" horzOverflow="overflow" vert="horz" wrap="none" lIns="0" tIns="0" rIns="0" bIns="0" numCol="1" spcCol="0" rtlCol="0" fromWordArt="0" anchor="t" anchorCtr="0" forceAA="0" upright="0" compatLnSpc="1">
+                      <a:spAutoFit/>
+                    </wps:bodyPr>
+                  </wps:wsp>
+                </a:graphicData>
+              </a:graphic>
+            </wp:anchor>
+          </w:drawing>
+        </mc:Choice>
+        <mc:Fallback>
+          <w:pict>
+            <v:shape id="_x0000_s1026" o:spid="_x0000_s1026" o:spt="202" type="#_x0000_t202" style="position:absolute;left:0pt;margin-top:0pt;height:144pt;width:144pt;mso-position-horizontal:center;mso-position-horizontal-relative:margin;mso-wrap-style:none;z-index:251659264;mso-width-relative:page;mso-height-relative:page;" filled="f" stroked="f" coordsize="21600,21600" o:gfxdata="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">
+              <v:fill on="f" focussize="0,0"/>
+              <v:stroke on="f" weight="0.5pt"/>
+              <v:imagedata o:title=""/>
+              <o:lock v:ext="edit" aspectratio="f"/>
+              <v:textbox inset="0mm,0mm,0mm,0mm" style="mso-fit-shape-to-text:t;">
+                <w:txbxContent>
+                  <w:p>
+                    <w:pPr>
+                      <w:pStyle w:val="22"/>
+                    </w:pPr>
+                    <w:r>
+                      <w:fldChar w:fldCharType="begin"/>
+                    </w:r>
+                    <w:r>
+                      <w:instrText xml:space="preserve"> PAGE  \* MERGEFORMAT </w:instrText>
+                    </w:r>
+                    <w:r>
+                      <w:fldChar w:fldCharType="separate"/>
+                    </w:r>
+                    <w:r>
+                      <w:t>1</w:t>
+                    </w:r>
+                    <w:r>
+                      <w:fldChar w:fldCharType="end"/>
+                    </w:r>
+                  </w:p>
+                </w:txbxContent>
+              </v:textbox>
+            </v:shape>
+          </w:pict>
+        </mc:Fallback>
+      </mc:AlternateContent>
+    </w:r>
+  </w:p>
+</w:ftr>
+</file>
+
 <file path=word/footnotes.xml><?xml version="1.0" encoding="utf-8"?>
 <w:footnotes xmlns:wpc="http://schemas.microsoft.com/office/word/2010/wordprocessingCanvas" xmlns:mc="http://schemas.openxmlformats.org/markup-compatibility/2006" xmlns:o="urn:schemas-microsoft-com:office:office" xmlns:r="http://schemas.openxmlformats.org/officeDocument/2006/relationships" xmlns:m="http://schemas.openxmlformats.org/officeDocument/2006/math" xmlns:v="urn:schemas-microsoft-com:vml" xmlns:wp14="http://schemas.microsoft.com/office/word/2010/wordprocessingDrawing" xmlns:wp="http://schemas.openxmlformats.org/drawingml/2006/wordprocessingDrawing" xmlns:w="http://schemas.openxmlformats.org/wordprocessingml/2006/main" xmlns:w14="http://schemas.microsoft.com/office/word/2010/wordml" xmlns:w15="http://schemas.microsoft.com/office/word/2012/wordml" xmlns:w10="urn:schemas-microsoft-com:office:word" xmlns:wpg="http://schemas.microsoft.com/office/word/2010/wordprocessingGroup" xmlns:wpi="http://schemas.microsoft.com/office/word/2010/wordprocessingInk" xmlns:wne="http://schemas.microsoft.com/office/word/2006/wordml" xmlns:wps="http://schemas.microsoft.com/office/word/2010/wordprocessingShape" xmlns:wpsCustomData="http://www.wps.cn/officeDocument/2013/wpsCustomData" mc:Ignorable="w14 w15 wp14">
   <w:footnote w:type="separator" w:id="0">
@@ -12931,6 +13063,16 @@
     </w:p>
   </w:footnote>
 </w:footnotes>
+</file>
+
+<file path=word/header1.xml><?xml version="1.0" encoding="utf-8"?>
+<w:hdr xmlns:wpc="http://schemas.microsoft.com/office/word/2010/wordprocessingCanvas" xmlns:mc="http://schemas.openxmlformats.org/markup-compatibility/2006" xmlns:o="urn:schemas-microsoft-com:office:office" xmlns:r="http://schemas.openxmlformats.org/officeDocument/2006/relationships" xmlns:m="http://schemas.openxmlformats.org/officeDocument/2006/math" xmlns:v="urn:schemas-microsoft-com:vml" xmlns:wp14="http://schemas.microsoft.com/office/word/2010/wordprocessingDrawing" xmlns:wp="http://schemas.openxmlformats.org/drawingml/2006/wordprocessingDrawing" xmlns:w10="urn:schemas-microsoft-com:office:word" xmlns:w="http://schemas.openxmlformats.org/wordprocessingml/2006/main" xmlns:w14="http://schemas.microsoft.com/office/word/2010/wordml" xmlns:w15="http://schemas.microsoft.com/office/word/2012/wordml" xmlns:wpg="http://schemas.microsoft.com/office/word/2010/wordprocessingGroup" xmlns:wpi="http://schemas.microsoft.com/office/word/2010/wordprocessingInk" xmlns:wne="http://schemas.microsoft.com/office/word/2006/wordml" xmlns:wps="http://schemas.microsoft.com/office/word/2010/wordprocessingShape" xmlns:wpsCustomData="http://www.wps.cn/officeDocument/2013/wpsCustomData" mc:Ignorable="w14 w15 wp14">
+  <w:p>
+    <w:pPr>
+      <w:pStyle w:val="23"/>
+    </w:pPr>
+  </w:p>
+</w:hdr>
 </file>
 
 <file path=word/numbering.xml><?xml version="1.0" encoding="utf-8"?>
@@ -13475,7 +13617,7 @@
     <w:lsdException w:uiPriority="99" w:name="HTML Sample"/>
     <w:lsdException w:uiPriority="99" w:name="HTML Typewriter"/>
     <w:lsdException w:uiPriority="99" w:name="HTML Variable"/>
-    <w:lsdException w:uiPriority="99" w:name="Normal Table"/>
+    <w:lsdException w:qFormat="1" w:uiPriority="99" w:name="Normal Table"/>
     <w:lsdException w:uiPriority="99" w:name="annotation subject"/>
     <w:lsdException w:uiPriority="99" w:name="Table Simple 1"/>
     <w:lsdException w:uiPriority="99" w:name="Table Simple 2"/>
@@ -13886,6 +14028,7 @@
     <w:name w:val="Normal Table"/>
     <w:semiHidden/>
     <w:unhideWhenUsed/>
+    <w:qFormat/>
     <w:uiPriority w:val="99"/>
     <w:tblPr>
       <w:tblCellMar>
@@ -25924,4 +26067,23 @@
     </a:lnDef>
   </a:objectDefaults>
 </a:theme>
+</file>
+
+<file path=customXml/item1.xml><?xml version="1.0" encoding="utf-8"?>
+<s:customData xmlns="http://www.wps.cn/officeDocument/2013/wpsCustomData" xmlns:s="http://www.wps.cn/officeDocument/2013/wpsCustomData">
+  <customSectProps>
+    <customSectPr/>
+  </customSectProps>
+  <customShpExts>
+    <customShpInfo spid="_x0000_s1026" textRotate="1"/>
+  </customShpExts>
+</s:customData>
+</file>
+
+<file path=customXml/itemProps1.xml><?xml version="1.0" encoding="utf-8"?>
+<ds:datastoreItem xmlns:ds="http://schemas.openxmlformats.org/officeDocument/2006/customXml" ds:itemID="{B1977F7D-205B-4081-913C-38D41E755F92}">
+  <ds:schemaRefs>
+    <ds:schemaRef ds:uri="http://www.wps.cn/officeDocument/2013/wpsCustomData"/>
+  </ds:schemaRefs>
+</ds:datastoreItem>
 </file>
</xml_diff>

<commit_message>
Added small cosmetic changes
</commit_message>
<xml_diff>
--- a/Отчет_по_курсовому_проекту.docx
+++ b/Отчет_по_курсовому_проекту.docx
@@ -21,28 +21,30 @@
       <w:pPr>
         <w:jc w:val="center"/>
         <w:rPr>
-          <w:lang w:val="ru-RU"/>
-        </w:rPr>
-      </w:pPr>
-      <w:r>
-        <w:rPr>
           <w:b/>
           <w:sz w:val="28"/>
           <w:lang w:val="ru-RU"/>
         </w:rPr>
-        <w:t xml:space="preserve">Реализация управления цветом </w:t>
-      </w:r>
+      </w:pPr>
       <w:r>
         <w:rPr>
           <w:b/>
           <w:sz w:val="28"/>
-        </w:rPr>
-        <w:t>RGB</w:t>
+          <w:lang w:val="ru-RU"/>
+        </w:rPr>
+        <w:t xml:space="preserve">Реализация управления цветом </w:t>
       </w:r>
       <w:r>
         <w:rPr>
           <w:b/>
           <w:sz w:val="28"/>
+        </w:rPr>
+        <w:t>RGB</w:t>
+      </w:r>
+      <w:r>
+        <w:rPr>
+          <w:b/>
+          <w:sz w:val="28"/>
           <w:lang w:val="ru-RU"/>
         </w:rPr>
         <w:t>-светодиода с использованием инкрементного датчика и ШИМ</w:t>
@@ -50,17 +52,1309 @@
     </w:p>
     <w:p>
       <w:pPr>
+        <w:rPr>
+          <w:b/>
+          <w:sz w:val="28"/>
+          <w:lang w:val="ru-RU"/>
+        </w:rPr>
+      </w:pPr>
+      <w:r>
+        <w:rPr>
+          <w:b/>
+          <w:sz w:val="28"/>
+          <w:lang w:val="ru-RU"/>
+        </w:rPr>
+        <w:br w:type="page"/>
+      </w:r>
+    </w:p>
+    <w:p>
+      <w:pPr>
+        <w:pStyle w:val="41"/>
+        <w:tabs>
+          <w:tab w:val="right" w:leader="dot" w:pos="8640"/>
+        </w:tabs>
+      </w:pPr>
+      <w:r>
+        <w:fldChar w:fldCharType="begin"/>
+      </w:r>
+      <w:r>
+        <w:instrText xml:space="preserve">TOC \o "1-3" \h \u </w:instrText>
+      </w:r>
+      <w:r>
+        <w:fldChar w:fldCharType="separate"/>
+      </w:r>
+      <w:r>
+        <w:fldChar w:fldCharType="begin"/>
+      </w:r>
+      <w:r>
+        <w:instrText xml:space="preserve"> HYPERLINK \l _Toc113680610 </w:instrText>
+      </w:r>
+      <w:r>
+        <w:fldChar w:fldCharType="separate"/>
+      </w:r>
+      <w:r>
+        <w:rPr>
+          <w:lang w:val="ru-RU"/>
+        </w:rPr>
+        <w:t>1. Поставленная задача</w:t>
+      </w:r>
+      <w:r>
+        <w:tab/>
+      </w:r>
+      <w:r>
+        <w:fldChar w:fldCharType="begin"/>
+      </w:r>
+      <w:r>
+        <w:instrText xml:space="preserve"> PAGEREF _Toc113680610 \h </w:instrText>
+      </w:r>
+      <w:r>
+        <w:fldChar w:fldCharType="separate"/>
+      </w:r>
+      <w:r>
+        <w:t>4</w:t>
+      </w:r>
+      <w:r>
+        <w:fldChar w:fldCharType="end"/>
+      </w:r>
+      <w:r>
+        <w:fldChar w:fldCharType="end"/>
+      </w:r>
+    </w:p>
+    <w:p>
+      <w:pPr>
+        <w:pStyle w:val="42"/>
+        <w:tabs>
+          <w:tab w:val="right" w:leader="dot" w:pos="8640"/>
+        </w:tabs>
+      </w:pPr>
+      <w:r>
+        <w:fldChar w:fldCharType="begin"/>
+      </w:r>
+      <w:r>
+        <w:instrText xml:space="preserve"> HYPERLINK \l _Toc691165276 </w:instrText>
+      </w:r>
+      <w:r>
+        <w:fldChar w:fldCharType="separate"/>
+      </w:r>
+      <w:r>
+        <w:t>Входные данные:</w:t>
+      </w:r>
+      <w:r>
+        <w:tab/>
+      </w:r>
+      <w:r>
+        <w:fldChar w:fldCharType="begin"/>
+      </w:r>
+      <w:r>
+        <w:instrText xml:space="preserve"> PAGEREF _Toc691165276 \h </w:instrText>
+      </w:r>
+      <w:r>
+        <w:fldChar w:fldCharType="separate"/>
+      </w:r>
+      <w:r>
+        <w:t>4</w:t>
+      </w:r>
+      <w:r>
+        <w:fldChar w:fldCharType="end"/>
+      </w:r>
+      <w:r>
+        <w:fldChar w:fldCharType="end"/>
+      </w:r>
+    </w:p>
+    <w:p>
+      <w:pPr>
+        <w:pStyle w:val="42"/>
+        <w:tabs>
+          <w:tab w:val="right" w:leader="dot" w:pos="8640"/>
+        </w:tabs>
+      </w:pPr>
+      <w:r>
+        <w:fldChar w:fldCharType="begin"/>
+      </w:r>
+      <w:r>
+        <w:instrText xml:space="preserve"> HYPERLINK \l _Toc936734461 </w:instrText>
+      </w:r>
+      <w:r>
+        <w:fldChar w:fldCharType="separate"/>
+      </w:r>
+      <w:r>
+        <w:t>Выходные данные:</w:t>
+      </w:r>
+      <w:r>
+        <w:tab/>
+      </w:r>
+      <w:r>
+        <w:fldChar w:fldCharType="begin"/>
+      </w:r>
+      <w:r>
+        <w:instrText xml:space="preserve"> PAGEREF _Toc936734461 \h </w:instrText>
+      </w:r>
+      <w:r>
+        <w:fldChar w:fldCharType="separate"/>
+      </w:r>
+      <w:r>
+        <w:t>4</w:t>
+      </w:r>
+      <w:r>
+        <w:fldChar w:fldCharType="end"/>
+      </w:r>
+      <w:r>
+        <w:fldChar w:fldCharType="end"/>
+      </w:r>
+    </w:p>
+    <w:p>
+      <w:pPr>
+        <w:pStyle w:val="41"/>
+        <w:tabs>
+          <w:tab w:val="right" w:leader="dot" w:pos="8640"/>
+        </w:tabs>
+      </w:pPr>
+      <w:r>
+        <w:fldChar w:fldCharType="begin"/>
+      </w:r>
+      <w:r>
+        <w:instrText xml:space="preserve"> HYPERLINK \l _Toc1498835772 </w:instrText>
+      </w:r>
+      <w:r>
+        <w:fldChar w:fldCharType="separate"/>
+      </w:r>
+      <w:r>
+        <w:rPr>
+          <w:lang w:val="ru-RU"/>
+        </w:rPr>
+        <w:t>2. Алгоритмы решения поставленной задачи</w:t>
+      </w:r>
+      <w:r>
+        <w:tab/>
+      </w:r>
+      <w:r>
+        <w:fldChar w:fldCharType="begin"/>
+      </w:r>
+      <w:r>
+        <w:instrText xml:space="preserve"> PAGEREF _Toc1498835772 \h </w:instrText>
+      </w:r>
+      <w:r>
+        <w:fldChar w:fldCharType="separate"/>
+      </w:r>
+      <w:r>
+        <w:t>5</w:t>
+      </w:r>
+      <w:r>
+        <w:fldChar w:fldCharType="end"/>
+      </w:r>
+      <w:r>
+        <w:fldChar w:fldCharType="end"/>
+      </w:r>
+    </w:p>
+    <w:p>
+      <w:pPr>
+        <w:pStyle w:val="41"/>
+        <w:tabs>
+          <w:tab w:val="right" w:leader="dot" w:pos="8640"/>
+        </w:tabs>
+      </w:pPr>
+      <w:r>
+        <w:fldChar w:fldCharType="begin"/>
+      </w:r>
+      <w:r>
+        <w:instrText xml:space="preserve"> HYPERLINK \l _Toc294168687 </w:instrText>
+      </w:r>
+      <w:r>
+        <w:fldChar w:fldCharType="separate"/>
+      </w:r>
+      <w:r>
+        <w:rPr>
+          <w:lang w:val="ru-RU"/>
+        </w:rPr>
+        <w:t>3. Аппаратные средства</w:t>
+      </w:r>
+      <w:r>
+        <w:tab/>
+      </w:r>
+      <w:r>
+        <w:fldChar w:fldCharType="begin"/>
+      </w:r>
+      <w:r>
+        <w:instrText xml:space="preserve"> PAGEREF _Toc294168687 \h </w:instrText>
+      </w:r>
+      <w:r>
+        <w:fldChar w:fldCharType="separate"/>
+      </w:r>
+      <w:r>
+        <w:t>11</w:t>
+      </w:r>
+      <w:r>
+        <w:fldChar w:fldCharType="end"/>
+      </w:r>
+      <w:r>
+        <w:fldChar w:fldCharType="end"/>
+      </w:r>
+    </w:p>
+    <w:p>
+      <w:pPr>
+        <w:pStyle w:val="42"/>
+        <w:tabs>
+          <w:tab w:val="right" w:leader="dot" w:pos="8640"/>
+        </w:tabs>
+      </w:pPr>
+      <w:r>
+        <w:fldChar w:fldCharType="begin"/>
+      </w:r>
+      <w:r>
+        <w:instrText xml:space="preserve"> HYPERLINK \l _Toc2048761913 </w:instrText>
+      </w:r>
+      <w:r>
+        <w:fldChar w:fldCharType="separate"/>
+      </w:r>
+      <w:r>
+        <w:rPr>
+          <w:lang w:val="ru-RU"/>
+        </w:rPr>
+        <w:t>Компоненты</w:t>
+      </w:r>
+      <w:r>
+        <w:tab/>
+      </w:r>
+      <w:r>
+        <w:fldChar w:fldCharType="begin"/>
+      </w:r>
+      <w:r>
+        <w:instrText xml:space="preserve"> PAGEREF _Toc2048761913 \h </w:instrText>
+      </w:r>
+      <w:r>
+        <w:fldChar w:fldCharType="separate"/>
+      </w:r>
+      <w:r>
+        <w:t>11</w:t>
+      </w:r>
+      <w:r>
+        <w:fldChar w:fldCharType="end"/>
+      </w:r>
+      <w:r>
+        <w:fldChar w:fldCharType="end"/>
+      </w:r>
+    </w:p>
+    <w:p>
+      <w:pPr>
+        <w:pStyle w:val="42"/>
+        <w:tabs>
+          <w:tab w:val="right" w:leader="dot" w:pos="8640"/>
+        </w:tabs>
+      </w:pPr>
+      <w:r>
+        <w:fldChar w:fldCharType="begin"/>
+      </w:r>
+      <w:r>
+        <w:instrText xml:space="preserve"> HYPERLINK \l _Toc981005726 </w:instrText>
+      </w:r>
+      <w:r>
+        <w:fldChar w:fldCharType="separate"/>
+      </w:r>
+      <w:r>
+        <w:rPr>
+          <w:lang w:val="ru-RU"/>
+        </w:rPr>
+        <w:t>Схема подключения</w:t>
+      </w:r>
+      <w:r>
+        <w:tab/>
+      </w:r>
+      <w:r>
+        <w:fldChar w:fldCharType="begin"/>
+      </w:r>
+      <w:r>
+        <w:instrText xml:space="preserve"> PAGEREF _Toc981005726 \h </w:instrText>
+      </w:r>
+      <w:r>
+        <w:fldChar w:fldCharType="separate"/>
+      </w:r>
+      <w:r>
+        <w:t>11</w:t>
+      </w:r>
+      <w:r>
+        <w:fldChar w:fldCharType="end"/>
+      </w:r>
+      <w:r>
+        <w:fldChar w:fldCharType="end"/>
+      </w:r>
+    </w:p>
+    <w:p>
+      <w:pPr>
+        <w:pStyle w:val="42"/>
+        <w:tabs>
+          <w:tab w:val="right" w:leader="dot" w:pos="8640"/>
+        </w:tabs>
+      </w:pPr>
+      <w:r>
+        <w:fldChar w:fldCharType="begin"/>
+      </w:r>
+      <w:r>
+        <w:instrText xml:space="preserve"> HYPERLINK \l _Toc1910830156 </w:instrText>
+      </w:r>
+      <w:r>
+        <w:fldChar w:fldCharType="separate"/>
+      </w:r>
+      <w:r>
+        <w:t>Обоснование выбора</w:t>
+      </w:r>
+      <w:r>
+        <w:tab/>
+      </w:r>
+      <w:r>
+        <w:fldChar w:fldCharType="begin"/>
+      </w:r>
+      <w:r>
+        <w:instrText xml:space="preserve"> PAGEREF _Toc1910830156 \h </w:instrText>
+      </w:r>
+      <w:r>
+        <w:fldChar w:fldCharType="separate"/>
+      </w:r>
+      <w:r>
+        <w:t>11</w:t>
+      </w:r>
+      <w:r>
+        <w:fldChar w:fldCharType="end"/>
+      </w:r>
+      <w:r>
+        <w:fldChar w:fldCharType="end"/>
+      </w:r>
+    </w:p>
+    <w:p>
+      <w:pPr>
+        <w:pStyle w:val="42"/>
+        <w:tabs>
+          <w:tab w:val="right" w:leader="dot" w:pos="8640"/>
+        </w:tabs>
+      </w:pPr>
+      <w:r>
+        <w:fldChar w:fldCharType="begin"/>
+      </w:r>
+      <w:r>
+        <w:instrText xml:space="preserve"> HYPERLINK \l _Toc373319220 </w:instrText>
+      </w:r>
+      <w:r>
+        <w:fldChar w:fldCharType="separate"/>
+      </w:r>
+      <w:r>
+        <w:rPr>
+          <w:lang w:val="ru-RU"/>
+        </w:rPr>
+        <w:t>Собранное</w:t>
+      </w:r>
+      <w:r>
+        <w:rPr>
+          <w:rFonts w:hint="default"/>
+          <w:lang w:val="ru-RU"/>
+        </w:rPr>
+        <w:t xml:space="preserve"> устройство</w:t>
+      </w:r>
+      <w:r>
+        <w:tab/>
+      </w:r>
+      <w:r>
+        <w:fldChar w:fldCharType="begin"/>
+      </w:r>
+      <w:r>
+        <w:instrText xml:space="preserve"> PAGEREF _Toc373319220 \h </w:instrText>
+      </w:r>
+      <w:r>
+        <w:fldChar w:fldCharType="separate"/>
+      </w:r>
+      <w:r>
+        <w:t>12</w:t>
+      </w:r>
+      <w:r>
+        <w:fldChar w:fldCharType="end"/>
+      </w:r>
+      <w:r>
+        <w:fldChar w:fldCharType="end"/>
+      </w:r>
+    </w:p>
+    <w:p>
+      <w:pPr>
+        <w:pStyle w:val="41"/>
+        <w:tabs>
+          <w:tab w:val="right" w:leader="dot" w:pos="8640"/>
+        </w:tabs>
+      </w:pPr>
+      <w:r>
+        <w:fldChar w:fldCharType="begin"/>
+      </w:r>
+      <w:r>
+        <w:instrText xml:space="preserve"> HYPERLINK \l _Toc868291376 </w:instrText>
+      </w:r>
+      <w:r>
+        <w:fldChar w:fldCharType="separate"/>
+      </w:r>
+      <w:r>
+        <w:t>4. Использование микроконтроллера</w:t>
+      </w:r>
+      <w:r>
+        <w:tab/>
+      </w:r>
+      <w:r>
+        <w:fldChar w:fldCharType="begin"/>
+      </w:r>
+      <w:r>
+        <w:instrText xml:space="preserve"> PAGEREF _Toc868291376 \h </w:instrText>
+      </w:r>
+      <w:r>
+        <w:fldChar w:fldCharType="separate"/>
+      </w:r>
+      <w:r>
+        <w:t>13</w:t>
+      </w:r>
+      <w:r>
+        <w:fldChar w:fldCharType="end"/>
+      </w:r>
+      <w:r>
+        <w:fldChar w:fldCharType="end"/>
+      </w:r>
+    </w:p>
+    <w:p>
+      <w:pPr>
+        <w:pStyle w:val="42"/>
+        <w:tabs>
+          <w:tab w:val="right" w:leader="dot" w:pos="8640"/>
+        </w:tabs>
+      </w:pPr>
+      <w:r>
+        <w:fldChar w:fldCharType="begin"/>
+      </w:r>
+      <w:r>
+        <w:instrText xml:space="preserve"> HYPERLINK \l _Toc837686132 </w:instrText>
+      </w:r>
+      <w:r>
+        <w:fldChar w:fldCharType="separate"/>
+      </w:r>
+      <w:r>
+        <w:t>Используемые выводы</w:t>
+      </w:r>
+      <w:r>
+        <w:tab/>
+      </w:r>
+      <w:r>
+        <w:fldChar w:fldCharType="begin"/>
+      </w:r>
+      <w:r>
+        <w:instrText xml:space="preserve"> PAGEREF _Toc837686132 \h </w:instrText>
+      </w:r>
+      <w:r>
+        <w:fldChar w:fldCharType="separate"/>
+      </w:r>
+      <w:r>
+        <w:t>13</w:t>
+      </w:r>
+      <w:r>
+        <w:fldChar w:fldCharType="end"/>
+      </w:r>
+      <w:r>
+        <w:fldChar w:fldCharType="end"/>
+      </w:r>
+    </w:p>
+    <w:p>
+      <w:pPr>
+        <w:pStyle w:val="42"/>
+        <w:tabs>
+          <w:tab w:val="right" w:leader="dot" w:pos="8640"/>
+        </w:tabs>
+      </w:pPr>
+      <w:r>
+        <w:fldChar w:fldCharType="begin"/>
+      </w:r>
+      <w:r>
+        <w:instrText xml:space="preserve"> HYPERLINK \l _Toc452636465 </w:instrText>
+      </w:r>
+      <w:r>
+        <w:fldChar w:fldCharType="separate"/>
+      </w:r>
+      <w:r>
+        <w:t>Периферийные модули</w:t>
+      </w:r>
+      <w:r>
+        <w:tab/>
+      </w:r>
+      <w:r>
+        <w:fldChar w:fldCharType="begin"/>
+      </w:r>
+      <w:r>
+        <w:instrText xml:space="preserve"> PAGEREF _Toc452636465 \h </w:instrText>
+      </w:r>
+      <w:r>
+        <w:fldChar w:fldCharType="separate"/>
+      </w:r>
+      <w:r>
+        <w:t>13</w:t>
+      </w:r>
+      <w:r>
+        <w:fldChar w:fldCharType="end"/>
+      </w:r>
+      <w:r>
+        <w:fldChar w:fldCharType="end"/>
+      </w:r>
+    </w:p>
+    <w:p>
+      <w:pPr>
+        <w:pStyle w:val="42"/>
+        <w:tabs>
+          <w:tab w:val="right" w:leader="dot" w:pos="8640"/>
+        </w:tabs>
+      </w:pPr>
+      <w:r>
+        <w:fldChar w:fldCharType="begin"/>
+      </w:r>
+      <w:r>
+        <w:instrText xml:space="preserve"> HYPERLINK \l _Toc114944634 </w:instrText>
+      </w:r>
+      <w:r>
+        <w:fldChar w:fldCharType="separate"/>
+      </w:r>
+      <w:r>
+        <w:t>Расчет параметров ШИМ</w:t>
+      </w:r>
+      <w:r>
+        <w:tab/>
+      </w:r>
+      <w:r>
+        <w:fldChar w:fldCharType="begin"/>
+      </w:r>
+      <w:r>
+        <w:instrText xml:space="preserve"> PAGEREF _Toc114944634 \h </w:instrText>
+      </w:r>
+      <w:r>
+        <w:fldChar w:fldCharType="separate"/>
+      </w:r>
+      <w:r>
+        <w:t>13</w:t>
+      </w:r>
+      <w:r>
+        <w:fldChar w:fldCharType="end"/>
+      </w:r>
+      <w:r>
+        <w:fldChar w:fldCharType="end"/>
+      </w:r>
+    </w:p>
+    <w:p>
+      <w:pPr>
+        <w:pStyle w:val="41"/>
+        <w:tabs>
+          <w:tab w:val="right" w:leader="dot" w:pos="8640"/>
+        </w:tabs>
+      </w:pPr>
+      <w:r>
+        <w:fldChar w:fldCharType="begin"/>
+      </w:r>
+      <w:r>
+        <w:instrText xml:space="preserve"> HYPERLINK \l _Toc662204800 </w:instrText>
+      </w:r>
+      <w:r>
+        <w:fldChar w:fldCharType="separate"/>
+      </w:r>
+      <w:r>
+        <w:rPr>
+          <w:lang w:val="ru-RU"/>
+        </w:rPr>
+        <w:t>5. Общие сведения о программе</w:t>
+      </w:r>
+      <w:r>
+        <w:tab/>
+      </w:r>
+      <w:r>
+        <w:fldChar w:fldCharType="begin"/>
+      </w:r>
+      <w:r>
+        <w:instrText xml:space="preserve"> PAGEREF _Toc662204800 \h </w:instrText>
+      </w:r>
+      <w:r>
+        <w:fldChar w:fldCharType="separate"/>
+      </w:r>
+      <w:r>
+        <w:t>14</w:t>
+      </w:r>
+      <w:r>
+        <w:fldChar w:fldCharType="end"/>
+      </w:r>
+      <w:r>
+        <w:fldChar w:fldCharType="end"/>
+      </w:r>
+    </w:p>
+    <w:p>
+      <w:pPr>
+        <w:pStyle w:val="42"/>
+        <w:tabs>
+          <w:tab w:val="right" w:leader="dot" w:pos="8640"/>
+        </w:tabs>
+      </w:pPr>
+      <w:r>
+        <w:fldChar w:fldCharType="begin"/>
+      </w:r>
+      <w:r>
+        <w:instrText xml:space="preserve"> HYPERLINK \l _Toc1379225959 </w:instrText>
+      </w:r>
+      <w:r>
+        <w:fldChar w:fldCharType="separate"/>
+      </w:r>
+      <w:r>
+        <w:rPr>
+          <w:lang w:val="ru-RU"/>
+        </w:rPr>
+        <w:t>Функциональное назначение</w:t>
+      </w:r>
+      <w:r>
+        <w:tab/>
+      </w:r>
+      <w:r>
+        <w:fldChar w:fldCharType="begin"/>
+      </w:r>
+      <w:r>
+        <w:instrText xml:space="preserve"> PAGEREF _Toc1379225959 \h </w:instrText>
+      </w:r>
+      <w:r>
+        <w:fldChar w:fldCharType="separate"/>
+      </w:r>
+      <w:r>
+        <w:t>14</w:t>
+      </w:r>
+      <w:r>
+        <w:fldChar w:fldCharType="end"/>
+      </w:r>
+      <w:r>
+        <w:fldChar w:fldCharType="end"/>
+      </w:r>
+    </w:p>
+    <w:p>
+      <w:pPr>
+        <w:pStyle w:val="42"/>
+        <w:tabs>
+          <w:tab w:val="right" w:leader="dot" w:pos="8640"/>
+        </w:tabs>
+      </w:pPr>
+      <w:r>
+        <w:fldChar w:fldCharType="begin"/>
+      </w:r>
+      <w:r>
+        <w:instrText xml:space="preserve"> HYPERLINK \l _Toc821735014 </w:instrText>
+      </w:r>
+      <w:r>
+        <w:fldChar w:fldCharType="separate"/>
+      </w:r>
+      <w:r>
+        <w:t>Аппаратное обеспечение</w:t>
+      </w:r>
+      <w:r>
+        <w:tab/>
+      </w:r>
+      <w:r>
+        <w:fldChar w:fldCharType="begin"/>
+      </w:r>
+      <w:r>
+        <w:instrText xml:space="preserve"> PAGEREF _Toc821735014 \h </w:instrText>
+      </w:r>
+      <w:r>
+        <w:fldChar w:fldCharType="separate"/>
+      </w:r>
+      <w:r>
+        <w:t>14</w:t>
+      </w:r>
+      <w:r>
+        <w:fldChar w:fldCharType="end"/>
+      </w:r>
+      <w:r>
+        <w:fldChar w:fldCharType="end"/>
+      </w:r>
+    </w:p>
+    <w:p>
+      <w:pPr>
+        <w:pStyle w:val="41"/>
+        <w:tabs>
+          <w:tab w:val="right" w:leader="dot" w:pos="8640"/>
+        </w:tabs>
+      </w:pPr>
+      <w:r>
+        <w:fldChar w:fldCharType="begin"/>
+      </w:r>
+      <w:r>
+        <w:instrText xml:space="preserve"> HYPERLINK \l _Toc861547555 </w:instrText>
+      </w:r>
+      <w:r>
+        <w:fldChar w:fldCharType="separate"/>
+      </w:r>
+      <w:r>
+        <w:t>6. Структура программного обеспечения</w:t>
+      </w:r>
+      <w:r>
+        <w:tab/>
+      </w:r>
+      <w:r>
+        <w:fldChar w:fldCharType="begin"/>
+      </w:r>
+      <w:r>
+        <w:instrText xml:space="preserve"> PAGEREF _Toc861547555 \h </w:instrText>
+      </w:r>
+      <w:r>
+        <w:fldChar w:fldCharType="separate"/>
+      </w:r>
+      <w:r>
+        <w:t>15</w:t>
+      </w:r>
+      <w:r>
+        <w:fldChar w:fldCharType="end"/>
+      </w:r>
+      <w:r>
+        <w:fldChar w:fldCharType="end"/>
+      </w:r>
+    </w:p>
+    <w:p>
+      <w:pPr>
+        <w:pStyle w:val="41"/>
+        <w:tabs>
+          <w:tab w:val="right" w:leader="dot" w:pos="8640"/>
+        </w:tabs>
+      </w:pPr>
+      <w:r>
+        <w:fldChar w:fldCharType="begin"/>
+      </w:r>
+      <w:r>
+        <w:instrText xml:space="preserve"> HYPERLINK \l _Toc450415334 </w:instrText>
+      </w:r>
+      <w:r>
+        <w:fldChar w:fldCharType="separate"/>
+      </w:r>
+      <w:r>
+        <w:t>7. Структура данных</w:t>
+      </w:r>
+      <w:r>
+        <w:tab/>
+      </w:r>
+      <w:r>
+        <w:fldChar w:fldCharType="begin"/>
+      </w:r>
+      <w:r>
+        <w:instrText xml:space="preserve"> PAGEREF _Toc450415334 \h </w:instrText>
+      </w:r>
+      <w:r>
+        <w:fldChar w:fldCharType="separate"/>
+      </w:r>
+      <w:r>
+        <w:t>16</w:t>
+      </w:r>
+      <w:r>
+        <w:fldChar w:fldCharType="end"/>
+      </w:r>
+      <w:r>
+        <w:fldChar w:fldCharType="end"/>
+      </w:r>
+    </w:p>
+    <w:p>
+      <w:pPr>
+        <w:pStyle w:val="42"/>
+        <w:tabs>
+          <w:tab w:val="right" w:leader="dot" w:pos="8640"/>
+        </w:tabs>
+      </w:pPr>
+      <w:r>
+        <w:fldChar w:fldCharType="begin"/>
+      </w:r>
+      <w:r>
+        <w:instrText xml:space="preserve"> HYPERLINK \l _Toc1957824664 </w:instrText>
+      </w:r>
+      <w:r>
+        <w:fldChar w:fldCharType="separate"/>
+      </w:r>
+      <w:r>
+        <w:t>Используемые регистры</w:t>
+      </w:r>
+      <w:r>
+        <w:tab/>
+      </w:r>
+      <w:r>
+        <w:fldChar w:fldCharType="begin"/>
+      </w:r>
+      <w:r>
+        <w:instrText xml:space="preserve"> PAGEREF _Toc1957824664 \h </w:instrText>
+      </w:r>
+      <w:r>
+        <w:fldChar w:fldCharType="separate"/>
+      </w:r>
+      <w:r>
+        <w:t>16</w:t>
+      </w:r>
+      <w:r>
+        <w:fldChar w:fldCharType="end"/>
+      </w:r>
+      <w:r>
+        <w:fldChar w:fldCharType="end"/>
+      </w:r>
+    </w:p>
+    <w:p>
+      <w:pPr>
+        <w:pStyle w:val="42"/>
+        <w:tabs>
+          <w:tab w:val="right" w:leader="dot" w:pos="8640"/>
+        </w:tabs>
+      </w:pPr>
+      <w:r>
+        <w:fldChar w:fldCharType="begin"/>
+      </w:r>
+      <w:r>
+        <w:instrText xml:space="preserve"> HYPERLINK \l _Toc1806087508 </w:instrText>
+      </w:r>
+      <w:r>
+        <w:fldChar w:fldCharType="separate"/>
+      </w:r>
+      <w:r>
+        <w:t>Организация памяти</w:t>
+      </w:r>
+      <w:r>
+        <w:tab/>
+      </w:r>
+      <w:r>
+        <w:fldChar w:fldCharType="begin"/>
+      </w:r>
+      <w:r>
+        <w:instrText xml:space="preserve"> PAGEREF _Toc1806087508 \h </w:instrText>
+      </w:r>
+      <w:r>
+        <w:fldChar w:fldCharType="separate"/>
+      </w:r>
+      <w:r>
+        <w:t>16</w:t>
+      </w:r>
+      <w:r>
+        <w:fldChar w:fldCharType="end"/>
+      </w:r>
+      <w:r>
+        <w:fldChar w:fldCharType="end"/>
+      </w:r>
+    </w:p>
+    <w:p>
+      <w:pPr>
+        <w:pStyle w:val="42"/>
+        <w:tabs>
+          <w:tab w:val="right" w:leader="dot" w:pos="8640"/>
+        </w:tabs>
+      </w:pPr>
+      <w:r>
+        <w:fldChar w:fldCharType="begin"/>
+      </w:r>
+      <w:r>
+        <w:instrText xml:space="preserve"> HYPERLINK \l _Toc1083686309 </w:instrText>
+      </w:r>
+      <w:r>
+        <w:fldChar w:fldCharType="separate"/>
+      </w:r>
+      <w:r>
+        <w:t>Выходные сигналы</w:t>
+      </w:r>
+      <w:r>
+        <w:tab/>
+      </w:r>
+      <w:r>
+        <w:fldChar w:fldCharType="begin"/>
+      </w:r>
+      <w:r>
+        <w:instrText xml:space="preserve"> PAGEREF _Toc1083686309 \h </w:instrText>
+      </w:r>
+      <w:r>
+        <w:fldChar w:fldCharType="separate"/>
+      </w:r>
+      <w:r>
+        <w:t>16</w:t>
+      </w:r>
+      <w:r>
+        <w:fldChar w:fldCharType="end"/>
+      </w:r>
+      <w:r>
+        <w:fldChar w:fldCharType="end"/>
+      </w:r>
+    </w:p>
+    <w:p>
+      <w:pPr>
+        <w:pStyle w:val="41"/>
+        <w:tabs>
+          <w:tab w:val="right" w:leader="dot" w:pos="8640"/>
+        </w:tabs>
+      </w:pPr>
+      <w:r>
+        <w:fldChar w:fldCharType="begin"/>
+      </w:r>
+      <w:r>
+        <w:instrText xml:space="preserve"> HYPERLINK \l _Toc494054277 </w:instrText>
+      </w:r>
+      <w:r>
+        <w:fldChar w:fldCharType="separate"/>
+      </w:r>
+      <w:r>
+        <w:rPr>
+          <w:lang w:val="ru-RU"/>
+        </w:rPr>
+        <w:t>8. Методика и результаты тестирования</w:t>
+      </w:r>
+      <w:r>
+        <w:tab/>
+      </w:r>
+      <w:r>
+        <w:fldChar w:fldCharType="begin"/>
+      </w:r>
+      <w:r>
+        <w:instrText xml:space="preserve"> PAGEREF _Toc494054277 \h </w:instrText>
+      </w:r>
+      <w:r>
+        <w:fldChar w:fldCharType="separate"/>
+      </w:r>
+      <w:r>
+        <w:t>17</w:t>
+      </w:r>
+      <w:r>
+        <w:fldChar w:fldCharType="end"/>
+      </w:r>
+      <w:r>
+        <w:fldChar w:fldCharType="end"/>
+      </w:r>
+    </w:p>
+    <w:p>
+      <w:pPr>
+        <w:pStyle w:val="42"/>
+        <w:tabs>
+          <w:tab w:val="right" w:leader="dot" w:pos="8640"/>
+        </w:tabs>
+      </w:pPr>
+      <w:r>
+        <w:fldChar w:fldCharType="begin"/>
+      </w:r>
+      <w:r>
+        <w:instrText xml:space="preserve"> HYPERLINK \l _Toc979009727 </w:instrText>
+      </w:r>
+      <w:r>
+        <w:fldChar w:fldCharType="separate"/>
+      </w:r>
+      <w:r>
+        <w:rPr>
+          <w:lang w:val="ru-RU"/>
+        </w:rPr>
+        <w:t>Методика тестирования</w:t>
+      </w:r>
+      <w:r>
+        <w:tab/>
+      </w:r>
+      <w:r>
+        <w:fldChar w:fldCharType="begin"/>
+      </w:r>
+      <w:r>
+        <w:instrText xml:space="preserve"> PAGEREF _Toc979009727 \h </w:instrText>
+      </w:r>
+      <w:r>
+        <w:fldChar w:fldCharType="separate"/>
+      </w:r>
+      <w:r>
+        <w:t>17</w:t>
+      </w:r>
+      <w:r>
+        <w:fldChar w:fldCharType="end"/>
+      </w:r>
+      <w:r>
+        <w:fldChar w:fldCharType="end"/>
+      </w:r>
+    </w:p>
+    <w:p>
+      <w:pPr>
+        <w:pStyle w:val="42"/>
+        <w:tabs>
+          <w:tab w:val="right" w:leader="dot" w:pos="8640"/>
+        </w:tabs>
+      </w:pPr>
+      <w:r>
+        <w:fldChar w:fldCharType="begin"/>
+      </w:r>
+      <w:r>
+        <w:instrText xml:space="preserve"> HYPERLINK \l _Toc744522070 </w:instrText>
+      </w:r>
+      <w:r>
+        <w:fldChar w:fldCharType="separate"/>
+      </w:r>
+      <w:r>
+        <w:rPr>
+          <w:lang w:val="ru-RU"/>
+        </w:rPr>
+        <w:t>Фото</w:t>
+      </w:r>
+      <w:r>
+        <w:rPr>
+          <w:rFonts w:hint="default"/>
+          <w:lang w:val="ru-RU"/>
+        </w:rPr>
+        <w:t xml:space="preserve"> во время тестирования</w:t>
+      </w:r>
+      <w:r>
+        <w:tab/>
+      </w:r>
+      <w:r>
+        <w:fldChar w:fldCharType="begin"/>
+      </w:r>
+      <w:r>
+        <w:instrText xml:space="preserve"> PAGEREF _Toc744522070 \h </w:instrText>
+      </w:r>
+      <w:r>
+        <w:fldChar w:fldCharType="separate"/>
+      </w:r>
+      <w:r>
+        <w:t>17</w:t>
+      </w:r>
+      <w:r>
+        <w:fldChar w:fldCharType="end"/>
+      </w:r>
+      <w:r>
+        <w:fldChar w:fldCharType="end"/>
+      </w:r>
+    </w:p>
+    <w:p>
+      <w:pPr>
+        <w:pStyle w:val="42"/>
+        <w:tabs>
+          <w:tab w:val="right" w:leader="dot" w:pos="8640"/>
+        </w:tabs>
+      </w:pPr>
+      <w:r>
+        <w:fldChar w:fldCharType="begin"/>
+      </w:r>
+      <w:r>
+        <w:instrText xml:space="preserve"> HYPERLINK \l _Toc739273120 </w:instrText>
+      </w:r>
+      <w:r>
+        <w:fldChar w:fldCharType="separate"/>
+      </w:r>
+      <w:r>
+        <w:t>Результаты</w:t>
+      </w:r>
+      <w:r>
+        <w:tab/>
+      </w:r>
+      <w:r>
+        <w:fldChar w:fldCharType="begin"/>
+      </w:r>
+      <w:r>
+        <w:instrText xml:space="preserve"> PAGEREF _Toc739273120 \h </w:instrText>
+      </w:r>
+      <w:r>
+        <w:fldChar w:fldCharType="separate"/>
+      </w:r>
+      <w:r>
+        <w:t>21</w:t>
+      </w:r>
+      <w:r>
+        <w:fldChar w:fldCharType="end"/>
+      </w:r>
+      <w:r>
+        <w:fldChar w:fldCharType="end"/>
+      </w:r>
+    </w:p>
+    <w:p>
+      <w:pPr>
+        <w:pStyle w:val="41"/>
+        <w:tabs>
+          <w:tab w:val="right" w:leader="dot" w:pos="8640"/>
+        </w:tabs>
+      </w:pPr>
+      <w:r>
+        <w:fldChar w:fldCharType="begin"/>
+      </w:r>
+      <w:r>
+        <w:instrText xml:space="preserve"> HYPERLINK \l _Toc967606251 </w:instrText>
+      </w:r>
+      <w:r>
+        <w:fldChar w:fldCharType="separate"/>
+      </w:r>
+      <w:r>
+        <w:rPr>
+          <w:lang w:val="ru-RU"/>
+        </w:rPr>
+        <w:t>9. Исходный код</w:t>
+      </w:r>
+      <w:r>
+        <w:tab/>
+      </w:r>
+      <w:r>
+        <w:fldChar w:fldCharType="begin"/>
+      </w:r>
+      <w:r>
+        <w:instrText xml:space="preserve"> PAGEREF _Toc967606251 \h </w:instrText>
+      </w:r>
+      <w:r>
+        <w:fldChar w:fldCharType="separate"/>
+      </w:r>
+      <w:r>
+        <w:t>22</w:t>
+      </w:r>
+      <w:r>
+        <w:fldChar w:fldCharType="end"/>
+      </w:r>
+      <w:r>
+        <w:fldChar w:fldCharType="end"/>
+      </w:r>
+    </w:p>
+    <w:p>
+      <w:pPr>
+        <w:pStyle w:val="42"/>
+        <w:tabs>
+          <w:tab w:val="right" w:leader="dot" w:pos="8640"/>
+        </w:tabs>
+      </w:pPr>
+      <w:r>
+        <w:fldChar w:fldCharType="begin"/>
+      </w:r>
+      <w:r>
+        <w:instrText xml:space="preserve"> HYPERLINK \l _Toc1835751215 </w:instrText>
+      </w:r>
+      <w:r>
+        <w:fldChar w:fldCharType="separate"/>
+      </w:r>
+      <w:r>
+        <w:rPr>
+          <w:lang w:val="ru-RU"/>
+        </w:rPr>
+        <w:t>Исходный код на Ассемблере</w:t>
+      </w:r>
+      <w:r>
+        <w:tab/>
+      </w:r>
+      <w:r>
+        <w:fldChar w:fldCharType="begin"/>
+      </w:r>
+      <w:r>
+        <w:instrText xml:space="preserve"> PAGEREF _Toc1835751215 \h </w:instrText>
+      </w:r>
+      <w:r>
+        <w:fldChar w:fldCharType="separate"/>
+      </w:r>
+      <w:r>
+        <w:t>22</w:t>
+      </w:r>
+      <w:r>
+        <w:fldChar w:fldCharType="end"/>
+      </w:r>
+      <w:r>
+        <w:fldChar w:fldCharType="end"/>
+      </w:r>
+    </w:p>
+    <w:p>
+      <w:pPr>
+        <w:pStyle w:val="41"/>
+        <w:tabs>
+          <w:tab w:val="right" w:leader="dot" w:pos="8640"/>
+        </w:tabs>
+      </w:pPr>
+      <w:r>
+        <w:fldChar w:fldCharType="begin"/>
+      </w:r>
+      <w:r>
+        <w:instrText xml:space="preserve"> HYPERLINK \l _Toc1465413784 </w:instrText>
+      </w:r>
+      <w:r>
+        <w:fldChar w:fldCharType="separate"/>
+      </w:r>
+      <w:r>
+        <w:t>Список использованной литературы</w:t>
+      </w:r>
+      <w:r>
+        <w:tab/>
+      </w:r>
+      <w:r>
+        <w:fldChar w:fldCharType="begin"/>
+      </w:r>
+      <w:r>
+        <w:instrText xml:space="preserve"> PAGEREF _Toc1465413784 \h </w:instrText>
+      </w:r>
+      <w:r>
+        <w:fldChar w:fldCharType="separate"/>
+      </w:r>
+      <w:r>
+        <w:t>23</w:t>
+      </w:r>
+      <w:r>
+        <w:fldChar w:fldCharType="end"/>
+      </w:r>
+      <w:r>
+        <w:fldChar w:fldCharType="end"/>
+      </w:r>
+    </w:p>
+    <w:p>
+      <w:pPr>
+        <w:pStyle w:val="41"/>
+        <w:tabs>
+          <w:tab w:val="right" w:leader="dot" w:pos="8640"/>
+        </w:tabs>
+      </w:pPr>
+      <w:r>
+        <w:fldChar w:fldCharType="begin"/>
+      </w:r>
+      <w:r>
+        <w:instrText xml:space="preserve"> HYPERLINK \l _Toc1523778508 </w:instrText>
+      </w:r>
+      <w:r>
+        <w:fldChar w:fldCharType="separate"/>
+      </w:r>
+      <w:r>
+        <w:rPr>
+          <w:rFonts w:hint="default"/>
+          <w:lang w:val="ru-RU"/>
+        </w:rPr>
+        <w:t>ПРИЛОЖЕНИЕ А</w:t>
+      </w:r>
+      <w:r>
+        <w:tab/>
+      </w:r>
+      <w:r>
+        <w:fldChar w:fldCharType="begin"/>
+      </w:r>
+      <w:r>
+        <w:instrText xml:space="preserve"> PAGEREF _Toc1523778508 \h </w:instrText>
+      </w:r>
+      <w:r>
+        <w:fldChar w:fldCharType="separate"/>
+      </w:r>
+      <w:r>
+        <w:t>24</w:t>
+      </w:r>
+      <w:r>
+        <w:fldChar w:fldCharType="end"/>
+      </w:r>
+      <w:r>
+        <w:fldChar w:fldCharType="end"/>
+      </w:r>
+    </w:p>
+    <w:p>
+      <w:r>
+        <w:fldChar w:fldCharType="end"/>
+      </w:r>
+    </w:p>
+    <w:p>
+      <w:pPr>
+        <w:rPr>
+          <w:lang w:val="ru-RU"/>
+        </w:rPr>
+      </w:pPr>
+      <w:r>
+        <w:rPr>
+          <w:lang w:val="ru-RU"/>
+        </w:rPr>
+        <w:br w:type="page"/>
+      </w:r>
+    </w:p>
+    <w:p>
+      <w:pPr>
         <w:pStyle w:val="2"/>
         <w:rPr>
           <w:lang w:val="ru-RU"/>
         </w:rPr>
       </w:pPr>
+      <w:bookmarkStart w:id="0" w:name="_Toc113680610"/>
       <w:r>
         <w:rPr>
           <w:lang w:val="ru-RU"/>
         </w:rPr>
         <w:t>1. Поставленная задача</w:t>
       </w:r>
+      <w:bookmarkEnd w:id="0"/>
     </w:p>
     <w:p>
       <w:pPr>
@@ -223,9 +1517,11 @@
         <w:pStyle w:val="3"/>
         <w:jc w:val="both"/>
       </w:pPr>
+      <w:bookmarkStart w:id="1" w:name="_Toc691165276"/>
       <w:r>
         <w:t>Входные данные:</w:t>
       </w:r>
+      <w:bookmarkEnd w:id="1"/>
     </w:p>
     <w:p>
       <w:pPr>
@@ -295,9 +1591,11 @@
         <w:pStyle w:val="3"/>
         <w:jc w:val="both"/>
       </w:pPr>
+      <w:bookmarkStart w:id="2" w:name="_Toc936734461"/>
       <w:r>
         <w:t>Выходные данные:</w:t>
       </w:r>
+      <w:bookmarkEnd w:id="2"/>
     </w:p>
     <w:p>
       <w:pPr>
@@ -374,12 +1672,14 @@
           <w:lang w:val="ru-RU"/>
         </w:rPr>
       </w:pPr>
+      <w:bookmarkStart w:id="3" w:name="_Toc1498835772"/>
       <w:r>
         <w:rPr>
           <w:lang w:val="ru-RU"/>
         </w:rPr>
         <w:t>2. Алгоритмы решения поставленной задачи</w:t>
       </w:r>
+      <w:bookmarkEnd w:id="3"/>
     </w:p>
     <w:p>
       <w:pPr>
@@ -575,7 +1875,7 @@
           <w:rFonts w:hint="default"/>
           <w:lang w:val="ru-RU"/>
         </w:rPr>
-        <w:t>В обрабоке сигналов с энкодера использовался код Грея, позволяет с минимальным количеством деействий определить направление движения энкодера по сигналам с его каналов. На рисунке 1 представлена блок-схема алгоритма отбработки значений с энкодера.</w:t>
+        <w:t>В обрабоке сигналов с энкодера использовался код Грея, позволяет с минимальным количеством действий определить направление движения энкодера по сигналам с его каналов. На рисунке 1 представлена блок-схема алгоритма отбработки значений с энкодера.</w:t>
       </w:r>
     </w:p>
     <w:p>
@@ -627,6 +1927,8 @@
           </wp:inline>
         </w:drawing>
       </w:r>
+      <w:bookmarkStart w:id="29" w:name="_GoBack"/>
+      <w:bookmarkEnd w:id="29"/>
     </w:p>
     <w:p>
       <w:pPr>
@@ -693,7 +1995,324 @@
           <w:rFonts w:hint="default"/>
           <w:lang w:val="ru-RU"/>
         </w:rPr>
-        <w:t>На рисунке 2 представлена блок-схема алгоритма отбработки сигналов с энкодера. В блоке «Вычисление...» подразумевается какие-то математические функции, которые на вход получают текущее положение энкодера и выдают на выходе значения для одного из каналов. Математическая функция может быть любой для каждого из каналов. В моей реализации использовались следущие формулы</w:t>
+        <w:t>На рисунке 2 представленна диаграмма состояний, которая описывает обработку сигналов с энкодера.</w:t>
+      </w:r>
+    </w:p>
+    <w:p>
+      <w:pPr>
+        <w:jc w:val="center"/>
+        <w:rPr>
+          <w:rFonts w:hint="default"/>
+          <w:lang w:val="en-US"/>
+        </w:rPr>
+      </w:pPr>
+      <w:r>
+        <w:rPr>
+          <w:rFonts w:hint="default"/>
+          <w:lang w:val="en-US"/>
+        </w:rPr>
+        <w:drawing>
+          <wp:inline distT="0" distB="0" distL="114300" distR="114300">
+            <wp:extent cx="5486400" cy="1283335"/>
+            <wp:effectExtent l="0" t="0" r="0" b="12065"/>
+            <wp:docPr id="16" name="Picture 16" descr="state_diagramm"/>
+            <wp:cNvGraphicFramePr>
+              <a:graphicFrameLocks xmlns:a="http://schemas.openxmlformats.org/drawingml/2006/main" noChangeAspect="1"/>
+            </wp:cNvGraphicFramePr>
+            <a:graphic xmlns:a="http://schemas.openxmlformats.org/drawingml/2006/main">
+              <a:graphicData uri="http://schemas.openxmlformats.org/drawingml/2006/picture">
+                <pic:pic xmlns:pic="http://schemas.openxmlformats.org/drawingml/2006/picture">
+                  <pic:nvPicPr>
+                    <pic:cNvPr id="16" name="Picture 16" descr="state_diagramm"/>
+                    <pic:cNvPicPr>
+                      <a:picLocks noChangeAspect="1"/>
+                    </pic:cNvPicPr>
+                  </pic:nvPicPr>
+                  <pic:blipFill>
+                    <a:blip r:embed="rId9"/>
+                    <a:stretch>
+                      <a:fillRect/>
+                    </a:stretch>
+                  </pic:blipFill>
+                  <pic:spPr>
+                    <a:xfrm>
+                      <a:off x="0" y="0"/>
+                      <a:ext cx="5486400" cy="1283335"/>
+                    </a:xfrm>
+                    <a:prstGeom prst="rect">
+                      <a:avLst/>
+                    </a:prstGeom>
+                  </pic:spPr>
+                </pic:pic>
+              </a:graphicData>
+            </a:graphic>
+          </wp:inline>
+        </w:drawing>
+      </w:r>
+    </w:p>
+    <w:p>
+      <w:pPr>
+        <w:pStyle w:val="17"/>
+        <w:jc w:val="center"/>
+        <w:rPr>
+          <w:rFonts w:hint="default"/>
+          <w:lang w:val="ru-RU"/>
+        </w:rPr>
+      </w:pPr>
+      <w:r>
+        <w:rPr>
+          <w:lang w:val="ru-RU"/>
+        </w:rPr>
+        <w:t>Рисунок</w:t>
+      </w:r>
+      <w:r>
+        <w:rPr>
+          <w:rFonts w:hint="default"/>
+          <w:lang w:val="ru-RU"/>
+        </w:rPr>
+        <w:t xml:space="preserve"> </w:t>
+      </w:r>
+      <w:r>
+        <w:fldChar w:fldCharType="begin"/>
+      </w:r>
+      <w:r>
+        <w:instrText xml:space="preserve"> SEQ Image \* ARABIC </w:instrText>
+      </w:r>
+      <w:r>
+        <w:fldChar w:fldCharType="separate"/>
+      </w:r>
+      <w:r>
+        <w:t>2</w:t>
+      </w:r>
+      <w:r>
+        <w:fldChar w:fldCharType="end"/>
+      </w:r>
+      <w:r>
+        <w:rPr>
+          <w:rFonts w:hint="default"/>
+          <w:lang w:val="ru-RU"/>
+        </w:rPr>
+        <w:t xml:space="preserve"> - диаграмма состояний обработки сигналов с энкодера.</w:t>
+      </w:r>
+    </w:p>
+    <w:p>
+      <w:pPr>
+        <w:keepNext w:val="0"/>
+        <w:keepLines w:val="0"/>
+        <w:widowControl/>
+        <w:suppressLineNumbers w:val="0"/>
+        <w:shd w:val="clear" w:fill="FFFFFE"/>
+        <w:spacing w:line="285" w:lineRule="atLeast"/>
+        <w:jc w:val="left"/>
+        <w:rPr>
+          <w:rFonts w:hint="default" w:ascii="Times New Roman" w:hAnsi="Times New Roman" w:eastAsiaTheme="minorEastAsia" w:cstheme="minorBidi"/>
+          <w:sz w:val="24"/>
+          <w:szCs w:val="22"/>
+          <w:lang w:val="ru-RU" w:eastAsia="en-US" w:bidi="ar-SA"/>
+        </w:rPr>
+      </w:pPr>
+      <w:r>
+        <w:rPr>
+          <w:rFonts w:hint="default" w:ascii="Times New Roman" w:hAnsi="Times New Roman" w:eastAsiaTheme="minorEastAsia" w:cstheme="minorBidi"/>
+          <w:sz w:val="24"/>
+          <w:szCs w:val="22"/>
+          <w:lang w:val="ru-RU" w:eastAsia="en-US" w:bidi="ar-SA"/>
+        </w:rPr>
+        <w:t>В качествве проверки можно рассмотреть следущий пример вращения по часовой:</w:t>
+      </w:r>
+    </w:p>
+    <w:p>
+      <w:pPr>
+        <w:keepNext w:val="0"/>
+        <w:keepLines w:val="0"/>
+        <w:widowControl/>
+        <w:suppressLineNumbers w:val="0"/>
+        <w:shd w:val="clear" w:fill="FFFFFE"/>
+        <w:spacing w:line="285" w:lineRule="atLeast"/>
+        <w:jc w:val="left"/>
+        <w:rPr>
+          <w:rFonts w:hint="default" w:ascii="Hack" w:hAnsi="Hack" w:eastAsia="monospace" w:cs="Hack"/>
+          <w:b w:val="0"/>
+          <w:bCs w:val="0"/>
+          <w:color w:val="auto"/>
+          <w:kern w:val="0"/>
+          <w:sz w:val="20"/>
+          <w:szCs w:val="20"/>
+          <w:highlight w:val="none"/>
+          <w:shd w:val="clear" w:color="auto" w:fill="auto"/>
+          <w:lang w:val="en-US" w:eastAsia="zh-CN" w:bidi="ar"/>
+        </w:rPr>
+      </w:pPr>
+    </w:p>
+    <w:p>
+      <w:pPr>
+        <w:keepNext w:val="0"/>
+        <w:keepLines w:val="0"/>
+        <w:widowControl/>
+        <w:suppressLineNumbers w:val="0"/>
+        <w:shd w:val="clear" w:fill="FFFFFE"/>
+        <w:spacing w:line="285" w:lineRule="atLeast"/>
+        <w:jc w:val="left"/>
+        <w:rPr>
+          <w:rFonts w:hint="default" w:ascii="Hack" w:hAnsi="Hack" w:eastAsia="monospace" w:cs="Hack"/>
+          <w:b w:val="0"/>
+          <w:bCs w:val="0"/>
+          <w:color w:val="auto"/>
+          <w:sz w:val="20"/>
+          <w:szCs w:val="20"/>
+          <w:highlight w:val="none"/>
+          <w:shd w:val="clear" w:color="auto" w:fill="auto"/>
+        </w:rPr>
+      </w:pPr>
+      <w:r>
+        <w:rPr>
+          <w:rFonts w:hint="default" w:ascii="Hack" w:hAnsi="Hack" w:eastAsia="monospace" w:cs="Hack"/>
+          <w:b w:val="0"/>
+          <w:bCs w:val="0"/>
+          <w:color w:val="auto"/>
+          <w:kern w:val="0"/>
+          <w:sz w:val="20"/>
+          <w:szCs w:val="20"/>
+          <w:highlight w:val="none"/>
+          <w:shd w:val="clear" w:color="auto" w:fill="auto"/>
+          <w:lang w:val="en-US" w:eastAsia="zh-CN" w:bidi="ar"/>
+        </w:rPr>
+        <w:t>(0,0) -&gt; (1,0) [Не обрабатывается] -&gt;</w:t>
+      </w:r>
+    </w:p>
+    <w:p>
+      <w:pPr>
+        <w:keepNext w:val="0"/>
+        <w:keepLines w:val="0"/>
+        <w:widowControl/>
+        <w:suppressLineNumbers w:val="0"/>
+        <w:shd w:val="clear" w:fill="FFFFFE"/>
+        <w:spacing w:line="285" w:lineRule="atLeast"/>
+        <w:jc w:val="left"/>
+        <w:rPr>
+          <w:rFonts w:hint="default" w:ascii="Hack" w:hAnsi="Hack" w:eastAsia="monospace" w:cs="Hack"/>
+          <w:b w:val="0"/>
+          <w:bCs w:val="0"/>
+          <w:color w:val="auto"/>
+          <w:sz w:val="20"/>
+          <w:szCs w:val="20"/>
+          <w:highlight w:val="none"/>
+          <w:shd w:val="clear" w:color="auto" w:fill="auto"/>
+        </w:rPr>
+      </w:pPr>
+      <w:r>
+        <w:rPr>
+          <w:rFonts w:hint="default" w:ascii="Hack" w:hAnsi="Hack" w:eastAsia="monospace" w:cs="Hack"/>
+          <w:b w:val="0"/>
+          <w:bCs w:val="0"/>
+          <w:color w:val="auto"/>
+          <w:kern w:val="0"/>
+          <w:sz w:val="20"/>
+          <w:szCs w:val="20"/>
+          <w:highlight w:val="none"/>
+          <w:shd w:val="clear" w:color="auto" w:fill="auto"/>
+          <w:lang w:val="en-US" w:eastAsia="zh-CN" w:bidi="ar"/>
+        </w:rPr>
+        <w:t>(1,0) -&gt; (1,1) [Не обрабатывается] -&gt;</w:t>
+      </w:r>
+    </w:p>
+    <w:p>
+      <w:pPr>
+        <w:keepNext w:val="0"/>
+        <w:keepLines w:val="0"/>
+        <w:widowControl/>
+        <w:suppressLineNumbers w:val="0"/>
+        <w:shd w:val="clear" w:fill="FFFFFE"/>
+        <w:spacing w:line="285" w:lineRule="atLeast"/>
+        <w:jc w:val="left"/>
+        <w:rPr>
+          <w:rFonts w:hint="default" w:ascii="Hack" w:hAnsi="Hack" w:eastAsia="monospace" w:cs="Hack"/>
+          <w:b w:val="0"/>
+          <w:bCs w:val="0"/>
+          <w:color w:val="auto"/>
+          <w:sz w:val="20"/>
+          <w:szCs w:val="20"/>
+          <w:highlight w:val="none"/>
+          <w:shd w:val="clear" w:color="auto" w:fill="auto"/>
+        </w:rPr>
+      </w:pPr>
+      <w:r>
+        <w:rPr>
+          <w:rFonts w:hint="default" w:ascii="Hack" w:hAnsi="Hack" w:eastAsia="monospace" w:cs="Hack"/>
+          <w:b w:val="0"/>
+          <w:bCs w:val="0"/>
+          <w:color w:val="auto"/>
+          <w:kern w:val="0"/>
+          <w:sz w:val="20"/>
+          <w:szCs w:val="20"/>
+          <w:highlight w:val="none"/>
+          <w:shd w:val="clear" w:color="auto" w:fill="auto"/>
+          <w:lang w:val="en-US" w:eastAsia="zh-CN" w:bidi="ar"/>
+        </w:rPr>
+        <w:t>(1,1) --INT0--&gt; (0,1) [INC] -&gt;</w:t>
+      </w:r>
+    </w:p>
+    <w:p>
+      <w:pPr>
+        <w:keepNext w:val="0"/>
+        <w:keepLines w:val="0"/>
+        <w:widowControl/>
+        <w:suppressLineNumbers w:val="0"/>
+        <w:shd w:val="clear" w:fill="FFFFFE"/>
+        <w:spacing w:line="285" w:lineRule="atLeast"/>
+        <w:jc w:val="left"/>
+        <w:rPr>
+          <w:rFonts w:hint="default" w:ascii="Hack" w:hAnsi="Hack" w:eastAsia="monospace" w:cs="Hack"/>
+          <w:b w:val="0"/>
+          <w:bCs w:val="0"/>
+          <w:color w:val="auto"/>
+          <w:sz w:val="20"/>
+          <w:szCs w:val="20"/>
+          <w:highlight w:val="none"/>
+          <w:shd w:val="clear" w:color="auto" w:fill="auto"/>
+        </w:rPr>
+      </w:pPr>
+      <w:r>
+        <w:rPr>
+          <w:rFonts w:hint="default" w:ascii="Hack" w:hAnsi="Hack" w:eastAsia="monospace" w:cs="Hack"/>
+          <w:b w:val="0"/>
+          <w:bCs w:val="0"/>
+          <w:color w:val="auto"/>
+          <w:kern w:val="0"/>
+          <w:sz w:val="20"/>
+          <w:szCs w:val="20"/>
+          <w:highlight w:val="none"/>
+          <w:shd w:val="clear" w:color="auto" w:fill="auto"/>
+          <w:lang w:val="en-US" w:eastAsia="zh-CN" w:bidi="ar"/>
+        </w:rPr>
+        <w:t>(0,1) --INT1--&gt; (0,0) [INC]</w:t>
+      </w:r>
+    </w:p>
+    <w:p>
+      <w:pPr>
+        <w:ind w:firstLine="720" w:firstLineChars="0"/>
+        <w:jc w:val="both"/>
+        <w:rPr>
+          <w:rFonts w:hint="default"/>
+          <w:lang w:val="ru-RU"/>
+        </w:rPr>
+      </w:pPr>
+    </w:p>
+    <w:p>
+      <w:pPr>
+        <w:ind w:firstLine="720" w:firstLineChars="0"/>
+        <w:jc w:val="both"/>
+        <w:rPr>
+          <w:rFonts w:hint="default"/>
+          <w:lang w:val="ru-RU"/>
+        </w:rPr>
+      </w:pPr>
+      <w:r>
+        <w:rPr>
+          <w:rFonts w:hint="default"/>
+          <w:lang w:val="ru-RU"/>
+        </w:rPr>
+        <w:t>На рисунке 3 представлена блок-схема алгоритма отбработки сигналов с энкодера. В блоке «Вычисление...» подразумевается какие-то математические функции, которые на вход получают текущее положение энкодера и выдают на выходе значения для одного из каналов. Математическая функция может быть любой для каждого из каналов. В моей реализации использовались следущие формулы</w:t>
       </w:r>
     </w:p>
     <w:p>
@@ -963,7 +2582,7 @@
                     </pic:cNvPicPr>
                   </pic:nvPicPr>
                   <pic:blipFill>
-                    <a:blip r:embed="rId9"/>
+                    <a:blip r:embed="rId10"/>
                     <a:stretch>
                       <a:fillRect/>
                     </a:stretch>
@@ -1012,7 +2631,7 @@
         <w:fldChar w:fldCharType="separate"/>
       </w:r>
       <w:r>
-        <w:t>2</w:t>
+        <w:t>3</w:t>
       </w:r>
       <w:r>
         <w:fldChar w:fldCharType="end"/>
@@ -1045,7 +2664,7 @@
           <w:rFonts w:hint="default"/>
           <w:lang w:val="ru-RU"/>
         </w:rPr>
-        <w:t>Функция иммитации работы является индикатором того, что устройство функционирует в штатном режиме и предоставляет некоторую вариативность для последующего использования данного проекта. Решение, реализованное через прерывания, позволяет не тратить ресурсы микроконтроллера на функции постоянного опроса датчиков, а реагировать по факту совершения, что является хорошей оптимизацией занимаемого процессорного времени, которое тратися основной программой в 1 итерации. В моей реализации основной программой является изменение состояния встроенного в плату контроллера светодиода, ожидание (простой), именение состояния вновь, ожидание (простой). Более наглядно алгоритм основной работы микроконтроллера представлен на рисунке 3.</w:t>
+        <w:t>Функция иммитации работы является индикатором того, что устройство функционирует в штатном режиме и предоставляет некоторую вариативность для последующего использования данного проекта. Решение, реализованное через прерывания, позволяет не тратить ресурсы микроконтроллера на функции постоянного опроса датчиков, а реагировать по факту совершения, что является хорошей оптимизацией занимаемого процессорного времени, которое тратися основной программой в 1 итерации. В моей реализации основной программой является изменение состояния встроенного в плату контроллера светодиода, ожидание (простой), именение состояния вновь, ожидание (простой). Более наглядно алгоритм основной работы микроконтроллера представлен на рисунке 4.</w:t>
       </w:r>
     </w:p>
     <w:p>
@@ -1079,7 +2698,7 @@
                     </pic:cNvPicPr>
                   </pic:nvPicPr>
                   <pic:blipFill>
-                    <a:blip r:embed="rId10"/>
+                    <a:blip r:embed="rId11"/>
                     <a:stretch>
                       <a:fillRect/>
                     </a:stretch>
@@ -1128,7 +2747,7 @@
         <w:fldChar w:fldCharType="separate"/>
       </w:r>
       <w:r>
-        <w:t>3</w:t>
+        <w:t>4</w:t>
       </w:r>
       <w:r>
         <w:fldChar w:fldCharType="end"/>
@@ -1180,7 +2799,7 @@
           <w:rFonts w:hint="default"/>
           <w:lang w:val="ru-RU"/>
         </w:rPr>
-        <w:t xml:space="preserve"> ожидания позволяет микроконтроллеру «подождать» некоторое время. То есть зафиксировать своё состояние и не изменять его некоторое время. В самой простой реализации это счётчик, который считает до определённого числа, а потом продолжает выполнять основную программу. Блок-схема функции ожидания представлена на рисунке 4.</w:t>
+        <w:t xml:space="preserve"> ожидания позволяет микроконтроллеру «подождать» некоторое время. То есть зафиксировать своё состояние и не изменять его некоторое время. В самой простой реализации это счётчик, который считает до определённого числа, а потом продолжает выполнять основную программу. Блок-схема функции ожидания представлена на рисунке 5.</w:t>
       </w:r>
     </w:p>
     <w:p>
@@ -1215,7 +2834,7 @@
                     </pic:cNvPicPr>
                   </pic:nvPicPr>
                   <pic:blipFill>
-                    <a:blip r:embed="rId11"/>
+                    <a:blip r:embed="rId12"/>
                     <a:stretch>
                       <a:fillRect/>
                     </a:stretch>
@@ -1265,7 +2884,7 @@
         <w:fldChar w:fldCharType="separate"/>
       </w:r>
       <w:r>
-        <w:t>4</w:t>
+        <w:t>5</w:t>
       </w:r>
       <w:r>
         <w:fldChar w:fldCharType="end"/>
@@ -1297,12 +2916,14 @@
           <w:lang w:val="ru-RU"/>
         </w:rPr>
       </w:pPr>
+      <w:bookmarkStart w:id="4" w:name="_Toc294168687"/>
       <w:r>
         <w:rPr>
           <w:lang w:val="ru-RU"/>
         </w:rPr>
         <w:t>3. Аппаратные средства</w:t>
       </w:r>
+      <w:bookmarkEnd w:id="4"/>
     </w:p>
     <w:p>
       <w:pPr>
@@ -1311,16 +2932,18 @@
           <w:lang w:val="ru-RU"/>
         </w:rPr>
       </w:pPr>
+      <w:bookmarkStart w:id="5" w:name="_Toc2048761913"/>
       <w:r>
         <w:rPr>
           <w:lang w:val="ru-RU"/>
         </w:rPr>
         <w:t>Компоненты</w:t>
       </w:r>
-    </w:p>
-    <w:p>
-      <w:pPr>
-        <w:pStyle w:val="147"/>
+      <w:bookmarkEnd w:id="5"/>
+    </w:p>
+    <w:p>
+      <w:pPr>
+        <w:pStyle w:val="149"/>
         <w:numPr>
           <w:ilvl w:val="0"/>
           <w:numId w:val="8"/>
@@ -1351,7 +2974,7 @@
     </w:p>
     <w:p>
       <w:pPr>
-        <w:pStyle w:val="147"/>
+        <w:pStyle w:val="149"/>
         <w:numPr>
           <w:ilvl w:val="0"/>
           <w:numId w:val="8"/>
@@ -1392,7 +3015,7 @@
     </w:p>
     <w:p>
       <w:pPr>
-        <w:pStyle w:val="147"/>
+        <w:pStyle w:val="149"/>
         <w:numPr>
           <w:ilvl w:val="0"/>
           <w:numId w:val="8"/>
@@ -1453,7 +3076,7 @@
     </w:p>
     <w:p>
       <w:pPr>
-        <w:pStyle w:val="147"/>
+        <w:pStyle w:val="149"/>
         <w:numPr>
           <w:ilvl w:val="0"/>
           <w:numId w:val="8"/>
@@ -1521,7 +3144,7 @@
     </w:p>
     <w:p>
       <w:pPr>
-        <w:pStyle w:val="147"/>
+        <w:pStyle w:val="149"/>
         <w:numPr>
           <w:ilvl w:val="0"/>
           <w:numId w:val="8"/>
@@ -1541,7 +3164,7 @@
     </w:p>
     <w:p>
       <w:pPr>
-        <w:pStyle w:val="147"/>
+        <w:pStyle w:val="149"/>
         <w:numPr>
           <w:ilvl w:val="0"/>
           <w:numId w:val="8"/>
@@ -1580,12 +3203,14 @@
           <w:lang w:val="ru-RU"/>
         </w:rPr>
       </w:pPr>
+      <w:bookmarkStart w:id="6" w:name="_Toc981005726"/>
       <w:r>
         <w:rPr>
           <w:lang w:val="ru-RU"/>
         </w:rPr>
         <w:t>Схема подключения</w:t>
       </w:r>
+      <w:bookmarkEnd w:id="6"/>
     </w:p>
     <w:p>
       <w:pPr>
@@ -2018,7 +3643,7 @@
           <w:rFonts w:hint="default"/>
           <w:lang w:val="ru-RU"/>
         </w:rPr>
-        <w:t xml:space="preserve"> детальная схема подключения представлена на рисунке 5.</w:t>
+        <w:t xml:space="preserve"> детальная схема подключения представлена на рисунке 6.</w:t>
       </w:r>
     </w:p>
     <w:p>
@@ -2052,7 +3677,7 @@
                     </pic:cNvPicPr>
                   </pic:nvPicPr>
                   <pic:blipFill>
-                    <a:blip r:embed="rId12"/>
+                    <a:blip r:embed="rId13"/>
                     <a:stretch>
                       <a:fillRect/>
                     </a:stretch>
@@ -2101,7 +3726,7 @@
         <w:fldChar w:fldCharType="separate"/>
       </w:r>
       <w:r>
-        <w:t>5</w:t>
+        <w:t>6</w:t>
       </w:r>
       <w:r>
         <w:fldChar w:fldCharType="end"/>
@@ -2125,9 +3750,11 @@
       <w:pPr>
         <w:pStyle w:val="3"/>
       </w:pPr>
+      <w:bookmarkStart w:id="7" w:name="_Toc1910830156"/>
       <w:r>
         <w:t>Обоснование выбора</w:t>
       </w:r>
+      <w:bookmarkEnd w:id="7"/>
     </w:p>
     <w:p>
       <w:pPr>
@@ -2284,6 +3911,7 @@
           <w:lang w:val="ru-RU"/>
         </w:rPr>
       </w:pPr>
+      <w:bookmarkStart w:id="8" w:name="_Toc373319220"/>
       <w:r>
         <w:rPr>
           <w:lang w:val="ru-RU"/>
@@ -2297,6 +3925,7 @@
         </w:rPr>
         <w:t xml:space="preserve"> устройство</w:t>
       </w:r>
+      <w:bookmarkEnd w:id="8"/>
     </w:p>
     <w:p>
       <w:pPr>
@@ -2319,7 +3948,7 @@
           <w:rFonts w:hint="default"/>
           <w:lang w:val="ru-RU"/>
         </w:rPr>
-        <w:t xml:space="preserve"> собранного устройства представлены на рисунках 6, 7.</w:t>
+        <w:t xml:space="preserve"> собранного устройства представлены на рисунках 7, 8.</w:t>
       </w:r>
     </w:p>
     <w:p>
@@ -2352,7 +3981,7 @@
                     </pic:cNvPicPr>
                   </pic:nvPicPr>
                   <pic:blipFill>
-                    <a:blip r:embed="rId13"/>
+                    <a:blip r:embed="rId14"/>
                     <a:srcRect l="15938" t="14482" r="15069" b="15270"/>
                     <a:stretch>
                       <a:fillRect/>
@@ -2429,7 +4058,7 @@
           <w:sz w:val="20"/>
           <w:szCs w:val="20"/>
         </w:rPr>
-        <w:t>6</w:t>
+        <w:t>7</w:t>
       </w:r>
       <w:r>
         <w:rPr>
@@ -2486,7 +4115,7 @@
                     </pic:cNvPicPr>
                   </pic:nvPicPr>
                   <pic:blipFill>
-                    <a:blip r:embed="rId14"/>
+                    <a:blip r:embed="rId15"/>
                     <a:srcRect l="16808" t="27249" r="5216" b="6955"/>
                     <a:stretch>
                       <a:fillRect/>
@@ -2563,7 +4192,7 @@
           <w:sz w:val="20"/>
           <w:szCs w:val="20"/>
         </w:rPr>
-        <w:t>7</w:t>
+        <w:t>8</w:t>
       </w:r>
       <w:r>
         <w:rPr>
@@ -2614,17 +4243,21 @@
       <w:pPr>
         <w:pStyle w:val="2"/>
       </w:pPr>
+      <w:bookmarkStart w:id="9" w:name="_Toc868291376"/>
       <w:r>
         <w:t>4. Использование микроконтроллера</w:t>
       </w:r>
+      <w:bookmarkEnd w:id="9"/>
     </w:p>
     <w:p>
       <w:pPr>
         <w:pStyle w:val="3"/>
       </w:pPr>
+      <w:bookmarkStart w:id="10" w:name="_Toc837686132"/>
       <w:r>
         <w:t>Используемые выводы</w:t>
       </w:r>
+      <w:bookmarkEnd w:id="10"/>
     </w:p>
     <w:p>
       <w:pPr>
@@ -2868,9 +4501,11 @@
       <w:pPr>
         <w:pStyle w:val="3"/>
       </w:pPr>
+      <w:bookmarkStart w:id="11" w:name="_Toc452636465"/>
       <w:r>
         <w:t>Периферийные модули</w:t>
       </w:r>
+      <w:bookmarkEnd w:id="11"/>
     </w:p>
     <w:p>
       <w:pPr>
@@ -3065,9 +4700,11 @@
       <w:pPr>
         <w:pStyle w:val="3"/>
       </w:pPr>
+      <w:bookmarkStart w:id="12" w:name="_Toc114944634"/>
       <w:r>
         <w:t>Расчет параметров ШИМ</w:t>
       </w:r>
+      <w:bookmarkEnd w:id="12"/>
     </w:p>
     <w:p>
       <w:pPr>
@@ -3126,12 +4763,14 @@
           <w:lang w:val="ru-RU"/>
         </w:rPr>
       </w:pPr>
+      <w:bookmarkStart w:id="13" w:name="_Toc662204800"/>
       <w:r>
         <w:rPr>
           <w:lang w:val="ru-RU"/>
         </w:rPr>
         <w:t>5. Общие сведения о программе</w:t>
       </w:r>
+      <w:bookmarkEnd w:id="13"/>
     </w:p>
     <w:p>
       <w:pPr>
@@ -3261,12 +4900,14 @@
           <w:lang w:val="ru-RU"/>
         </w:rPr>
       </w:pPr>
+      <w:bookmarkStart w:id="14" w:name="_Toc1379225959"/>
       <w:r>
         <w:rPr>
           <w:lang w:val="ru-RU"/>
         </w:rPr>
         <w:t>Функциональное назначение</w:t>
       </w:r>
+      <w:bookmarkEnd w:id="14"/>
     </w:p>
     <w:p>
       <w:pPr>
@@ -3342,9 +4983,11 @@
       <w:pPr>
         <w:pStyle w:val="3"/>
       </w:pPr>
+      <w:bookmarkStart w:id="15" w:name="_Toc821735014"/>
       <w:r>
         <w:t>Аппаратное обеспечение</w:t>
       </w:r>
+      <w:bookmarkEnd w:id="15"/>
     </w:p>
     <w:p>
       <w:pPr>
@@ -3470,9 +5113,11 @@
       <w:pPr>
         <w:pStyle w:val="2"/>
       </w:pPr>
+      <w:bookmarkStart w:id="16" w:name="_Toc861547555"/>
       <w:r>
         <w:t>6. Структура программного обеспечения</w:t>
       </w:r>
+      <w:bookmarkEnd w:id="16"/>
     </w:p>
     <w:p>
       <w:r>
@@ -3815,18 +5460,22 @@
       <w:pPr>
         <w:pStyle w:val="2"/>
       </w:pPr>
+      <w:bookmarkStart w:id="17" w:name="_Toc450415334"/>
       <w:r>
         <w:t>7. Структура данных</w:t>
       </w:r>
+      <w:bookmarkEnd w:id="17"/>
     </w:p>
     <w:p>
       <w:pPr>
         <w:pStyle w:val="3"/>
         <w:bidi w:val="0"/>
       </w:pPr>
+      <w:bookmarkStart w:id="18" w:name="_Toc1957824664"/>
       <w:r>
         <w:t>Используемые регистры</w:t>
       </w:r>
+      <w:bookmarkEnd w:id="18"/>
     </w:p>
     <w:p>
       <w:pPr>
@@ -4034,9 +5683,11 @@
       <w:pPr>
         <w:pStyle w:val="3"/>
       </w:pPr>
+      <w:bookmarkStart w:id="19" w:name="_Toc1806087508"/>
       <w:r>
         <w:t>Организация памяти</w:t>
       </w:r>
+      <w:bookmarkEnd w:id="19"/>
     </w:p>
     <w:p>
       <w:pPr>
@@ -4100,9 +5751,11 @@
       <w:pPr>
         <w:pStyle w:val="3"/>
       </w:pPr>
+      <w:bookmarkStart w:id="20" w:name="_Toc1083686309"/>
       <w:r>
         <w:t>Выходные сигналы</w:t>
       </w:r>
+      <w:bookmarkEnd w:id="20"/>
     </w:p>
     <w:p>
       <w:pPr>
@@ -4200,12 +5853,14 @@
           <w:lang w:val="ru-RU"/>
         </w:rPr>
       </w:pPr>
+      <w:bookmarkStart w:id="21" w:name="_Toc494054277"/>
       <w:r>
         <w:rPr>
           <w:lang w:val="ru-RU"/>
         </w:rPr>
         <w:t>8. Методика и результаты тестирования</w:t>
       </w:r>
+      <w:bookmarkEnd w:id="21"/>
     </w:p>
     <w:p>
       <w:pPr>
@@ -4214,12 +5869,14 @@
           <w:lang w:val="ru-RU"/>
         </w:rPr>
       </w:pPr>
+      <w:bookmarkStart w:id="22" w:name="_Toc979009727"/>
       <w:r>
         <w:rPr>
           <w:lang w:val="ru-RU"/>
         </w:rPr>
         <w:t>Методика тестирования</w:t>
       </w:r>
+      <w:bookmarkEnd w:id="22"/>
     </w:p>
     <w:p>
       <w:pPr>
@@ -4305,27 +5962,29 @@
     <w:p>
       <w:pPr>
         <w:rPr>
-          <w:rStyle w:val="143"/>
+          <w:rStyle w:val="145"/>
           <w:rFonts w:hint="default" w:asciiTheme="majorHAnsi"/>
           <w:lang w:val="ru-RU"/>
         </w:rPr>
       </w:pPr>
-      <w:r>
-        <w:rPr>
-          <w:rStyle w:val="143"/>
+      <w:bookmarkStart w:id="23" w:name="_Toc744522070"/>
+      <w:r>
+        <w:rPr>
+          <w:rStyle w:val="145"/>
           <w:lang w:val="ru-RU"/>
         </w:rPr>
         <w:t>Фото</w:t>
       </w:r>
       <w:r>
         <w:rPr>
-          <w:rStyle w:val="143"/>
+          <w:rStyle w:val="145"/>
           <w:rFonts w:hint="default"/>
           <w:lang w:val="ru-RU"/>
         </w:rPr>
         <w:t xml:space="preserve"> во время тестирования</w:t>
       </w:r>
     </w:p>
+    <w:bookmarkEnd w:id="23"/>
     <w:p>
       <w:pPr>
         <w:bidi w:val="0"/>
@@ -4339,11 +5998,12 @@
           <w:rFonts w:hint="default"/>
           <w:lang w:val="ru-RU"/>
         </w:rPr>
-        <w:t>На рисунках 8-14 изображена реакция системы при разных положениях энкодера.</w:t>
-      </w:r>
-    </w:p>
-    <w:p>
-      <w:pPr>
+        <w:t>На рисунках 9-15 изображена реакция системы при разных положениях энкодера.</w:t>
+      </w:r>
+    </w:p>
+    <w:p>
+      <w:pPr>
+        <w:pStyle w:val="17"/>
         <w:bidi w:val="0"/>
         <w:jc w:val="center"/>
         <w:rPr>
@@ -4374,7 +6034,7 @@
                     </pic:cNvPicPr>
                   </pic:nvPicPr>
                   <pic:blipFill>
-                    <a:blip r:embed="rId15"/>
+                    <a:blip r:embed="rId16"/>
                     <a:srcRect l="23032" t="5209" r="10722"/>
                     <a:stretch>
                       <a:fillRect/>
@@ -4432,7 +6092,7 @@
         <w:fldChar w:fldCharType="separate"/>
       </w:r>
       <w:r>
-        <w:t>8</w:t>
+        <w:t>9</w:t>
       </w:r>
       <w:r>
         <w:fldChar w:fldCharType="end"/>
@@ -4458,6 +6118,7 @@
     </w:p>
     <w:p>
       <w:pPr>
+        <w:pStyle w:val="17"/>
         <w:bidi w:val="0"/>
         <w:jc w:val="center"/>
         <w:rPr>
@@ -4488,7 +6149,7 @@
                     </pic:cNvPicPr>
                   </pic:nvPicPr>
                   <pic:blipFill>
-                    <a:blip r:embed="rId16"/>
+                    <a:blip r:embed="rId17"/>
                     <a:srcRect l="19995" t="8300" r="14930" b="2906"/>
                     <a:stretch>
                       <a:fillRect/>
@@ -4543,7 +6204,7 @@
         <w:fldChar w:fldCharType="separate"/>
       </w:r>
       <w:r>
-        <w:t>9</w:t>
+        <w:t>10</w:t>
       </w:r>
       <w:r>
         <w:fldChar w:fldCharType="end"/>
@@ -4570,6 +6231,7 @@
     </w:p>
     <w:p>
       <w:pPr>
+        <w:pStyle w:val="17"/>
         <w:bidi w:val="0"/>
         <w:jc w:val="center"/>
         <w:rPr>
@@ -4600,7 +6262,7 @@
                     </pic:cNvPicPr>
                   </pic:nvPicPr>
                   <pic:blipFill>
-                    <a:blip r:embed="rId17"/>
+                    <a:blip r:embed="rId18"/>
                     <a:srcRect l="23334" t="12566" r="12600"/>
                     <a:stretch>
                       <a:fillRect/>
@@ -4651,7 +6313,7 @@
         <w:fldChar w:fldCharType="separate"/>
       </w:r>
       <w:r>
-        <w:t>10</w:t>
+        <w:t>11</w:t>
       </w:r>
       <w:r>
         <w:fldChar w:fldCharType="end"/>
@@ -4678,7 +6340,8 @@
     </w:p>
     <w:p>
       <w:pPr>
-        <w:pStyle w:val="3"/>
+        <w:pStyle w:val="17"/>
+        <w:bidi w:val="0"/>
         <w:jc w:val="center"/>
         <w:rPr>
           <w:rFonts w:hint="default"/>
@@ -4708,7 +6371,7 @@
                     </pic:cNvPicPr>
                   </pic:nvPicPr>
                   <pic:blipFill>
-                    <a:blip r:embed="rId18"/>
+                    <a:blip r:embed="rId19"/>
                     <a:srcRect l="22024" t="12952" r="14489" b="5410"/>
                     <a:stretch>
                       <a:fillRect/>
@@ -4733,6 +6396,7 @@
     <w:p>
       <w:pPr>
         <w:pStyle w:val="17"/>
+        <w:bidi w:val="0"/>
         <w:jc w:val="center"/>
         <w:rPr>
           <w:lang w:val="ru-RU"/>
@@ -4757,7 +6421,7 @@
         <w:fldChar w:fldCharType="separate"/>
       </w:r>
       <w:r>
-        <w:t>11</w:t>
+        <w:t>12</w:t>
       </w:r>
       <w:r>
         <w:fldChar w:fldCharType="end"/>
@@ -4785,6 +6449,7 @@
     <w:p>
       <w:pPr>
         <w:pStyle w:val="17"/>
+        <w:bidi w:val="0"/>
         <w:jc w:val="center"/>
         <w:rPr>
           <w:rFonts w:hint="default"/>
@@ -4814,7 +6479,7 @@
                     </pic:cNvPicPr>
                   </pic:nvPicPr>
                   <pic:blipFill>
-                    <a:blip r:embed="rId19"/>
+                    <a:blip r:embed="rId20"/>
                     <a:srcRect l="23322" t="9861" r="11452" b="4250"/>
                     <a:stretch>
                       <a:fillRect/>
@@ -4839,6 +6504,7 @@
     <w:p>
       <w:pPr>
         <w:pStyle w:val="17"/>
+        <w:bidi w:val="0"/>
         <w:jc w:val="center"/>
         <w:rPr>
           <w:rFonts w:hint="default"/>
@@ -4868,7 +6534,7 @@
         <w:fldChar w:fldCharType="separate"/>
       </w:r>
       <w:r>
-        <w:t>12</w:t>
+        <w:t>13</w:t>
       </w:r>
       <w:r>
         <w:fldChar w:fldCharType="end"/>
@@ -4882,7 +6548,8 @@
     </w:p>
     <w:p>
       <w:pPr>
-        <w:pStyle w:val="3"/>
+        <w:pStyle w:val="17"/>
+        <w:bidi w:val="0"/>
         <w:jc w:val="center"/>
         <w:rPr>
           <w:rFonts w:hint="default"/>
@@ -4912,7 +6579,7 @@
                     </pic:cNvPicPr>
                   </pic:nvPicPr>
                   <pic:blipFill>
-                    <a:blip r:embed="rId20"/>
+                    <a:blip r:embed="rId21"/>
                     <a:srcRect l="24191" t="11592" r="13330" b="3478"/>
                     <a:stretch>
                       <a:fillRect/>
@@ -4937,6 +6604,7 @@
     <w:p>
       <w:pPr>
         <w:pStyle w:val="17"/>
+        <w:bidi w:val="0"/>
         <w:jc w:val="center"/>
         <w:rPr>
           <w:lang w:val="ru-RU"/>
@@ -4965,7 +6633,7 @@
         <w:fldChar w:fldCharType="separate"/>
       </w:r>
       <w:r>
-        <w:t>13</w:t>
+        <w:t>14</w:t>
       </w:r>
       <w:r>
         <w:fldChar w:fldCharType="end"/>
@@ -4980,6 +6648,7 @@
     <w:p>
       <w:pPr>
         <w:pStyle w:val="17"/>
+        <w:bidi w:val="0"/>
         <w:jc w:val="center"/>
         <w:rPr>
           <w:rFonts w:hint="default"/>
@@ -5009,7 +6678,7 @@
                     </pic:cNvPicPr>
                   </pic:nvPicPr>
                   <pic:blipFill>
-                    <a:blip r:embed="rId21"/>
+                    <a:blip r:embed="rId22"/>
                     <a:srcRect l="24342" t="5023" r="10861"/>
                     <a:stretch>
                       <a:fillRect/>
@@ -5034,6 +6703,7 @@
     <w:p>
       <w:pPr>
         <w:pStyle w:val="17"/>
+        <w:bidi w:val="0"/>
         <w:jc w:val="center"/>
         <w:rPr>
           <w:rFonts w:hint="default"/>
@@ -5063,7 +6733,7 @@
         <w:fldChar w:fldCharType="separate"/>
       </w:r>
       <w:r>
-        <w:t>14</w:t>
+        <w:t>15</w:t>
       </w:r>
       <w:r>
         <w:fldChar w:fldCharType="end"/>
@@ -5083,9 +6753,11 @@
           <w:lang w:val="en-US"/>
         </w:rPr>
       </w:pPr>
+      <w:bookmarkStart w:id="24" w:name="_Toc739273120"/>
       <w:r>
         <w:t>Результаты</w:t>
       </w:r>
+      <w:bookmarkEnd w:id="24"/>
     </w:p>
     <w:p>
       <w:pPr>
@@ -5206,12 +6878,14 @@
           <w:lang w:val="ru-RU"/>
         </w:rPr>
       </w:pPr>
+      <w:bookmarkStart w:id="25" w:name="_Toc967606251"/>
       <w:r>
         <w:rPr>
           <w:lang w:val="ru-RU"/>
         </w:rPr>
         <w:t>9. Исходный код</w:t>
       </w:r>
+      <w:bookmarkEnd w:id="25"/>
     </w:p>
     <w:p>
       <w:pPr>
@@ -5221,12 +6895,14 @@
           <w:lang w:val="ru-RU"/>
         </w:rPr>
       </w:pPr>
+      <w:bookmarkStart w:id="26" w:name="_Toc1835751215"/>
       <w:r>
         <w:rPr>
           <w:lang w:val="ru-RU"/>
         </w:rPr>
         <w:t>Исходный код на Ассемблере</w:t>
       </w:r>
+      <w:bookmarkEnd w:id="26"/>
     </w:p>
     <w:p>
       <w:pPr>
@@ -5264,9 +6940,11 @@
       <w:pPr>
         <w:pStyle w:val="2"/>
       </w:pPr>
+      <w:bookmarkStart w:id="27" w:name="_Toc1465413784"/>
       <w:r>
         <w:t>Список использованной литературы</w:t>
       </w:r>
+      <w:bookmarkEnd w:id="27"/>
     </w:p>
     <w:p>
       <w:pPr>
@@ -5395,14 +7073,16 @@
           <w:lang w:val="ru-RU"/>
         </w:rPr>
       </w:pPr>
-      <w:r>
-        <w:rPr>
-          <w:rStyle w:val="142"/>
+      <w:bookmarkStart w:id="28" w:name="_Toc1523778508"/>
+      <w:r>
+        <w:rPr>
+          <w:rStyle w:val="144"/>
           <w:rFonts w:hint="default"/>
           <w:lang w:val="ru-RU"/>
         </w:rPr>
         <w:t>ПРИЛОЖЕНИЕ А</w:t>
       </w:r>
+      <w:bookmarkEnd w:id="28"/>
     </w:p>
     <w:p>
       <w:pPr>
@@ -12898,8 +14578,6 @@
     <w:pPr>
       <w:pStyle w:val="22"/>
     </w:pPr>
-    <w:bookmarkStart w:id="0" w:name="_GoBack"/>
-    <w:bookmarkEnd w:id="0"/>
     <w:r>
       <w:rPr>
         <w:sz w:val="24"/>
@@ -12936,22 +14614,6 @@
                       <a:ln w="6350">
                         <a:noFill/>
                       </a:ln>
-                      <a:extLst>
-                        <a:ext uri="{909E8E84-426E-40DD-AFC4-6F175D3DCCD1}">
-                          <a14:hiddenFill xmlns:a14="http://schemas.microsoft.com/office/drawing/2010/main">
-                            <a:solidFill>
-                              <a:schemeClr val="lt1"/>
-                            </a:solidFill>
-                          </a14:hiddenFill>
-                        </a:ext>
-                        <a:ext uri="{91240B29-F687-4F45-9708-019B960494DF}">
-                          <a14:hiddenLine xmlns:a14="http://schemas.microsoft.com/office/drawing/2010/main" w="6350">
-                            <a:solidFill>
-                              <a:prstClr val="black"/>
-                            </a:solidFill>
-                          </a14:hiddenLine>
-                        </a:ext>
-                      </a:extLst>
                     </wps:spPr>
                     <wps:style>
                       <a:lnRef idx="0">
@@ -13002,7 +14664,7 @@
         </mc:Choice>
         <mc:Fallback>
           <w:pict>
-            <v:shape id="_x0000_s1026" o:spid="_x0000_s1026" o:spt="202" type="#_x0000_t202" style="position:absolute;left:0pt;margin-top:0pt;height:144pt;width:144pt;mso-position-horizontal:center;mso-position-horizontal-relative:margin;mso-wrap-style:none;z-index:251659264;mso-width-relative:page;mso-height-relative:page;" filled="f" stroked="f" coordsize="21600,21600" o:gfxdata="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">
+            <v:shape id="_x0000_s1026" o:spid="_x0000_s1026" o:spt="202" type="#_x0000_t202" style="position:absolute;left:0pt;margin-top:0pt;height:144pt;width:144pt;mso-position-horizontal:center;mso-position-horizontal-relative:margin;mso-wrap-style:none;z-index:251659264;mso-width-relative:page;mso-height-relative:page;" filled="f" stroked="f" coordsize="21600,21600" o:gfxdata="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">
               <v:fill on="f" focussize="0,0"/>
               <v:stroke on="f" weight="0.5pt"/>
               <v:imagedata o:title=""/>
@@ -13548,7 +15210,7 @@
     <w:lsdException w:uiPriority="99" w:semiHidden="0" w:name="header"/>
     <w:lsdException w:uiPriority="99" w:semiHidden="0" w:name="footer"/>
     <w:lsdException w:uiPriority="99" w:name="index heading"/>
-    <w:lsdException w:qFormat="1" w:uiPriority="35" w:name="caption"/>
+    <w:lsdException w:qFormat="1" w:uiPriority="35" w:semiHidden="0" w:name="caption"/>
     <w:lsdException w:uiPriority="99" w:name="table of figures"/>
     <w:lsdException w:uiPriority="99" w:name="envelope address"/>
     <w:lsdException w:uiPriority="99" w:name="envelope return"/>
@@ -13785,7 +15447,7 @@
     <w:name w:val="heading 1"/>
     <w:basedOn w:val="1"/>
     <w:next w:val="1"/>
-    <w:link w:val="142"/>
+    <w:link w:val="144"/>
     <w:qFormat/>
     <w:uiPriority w:val="9"/>
     <w:pPr>
@@ -13807,7 +15469,7 @@
     <w:name w:val="heading 2"/>
     <w:basedOn w:val="1"/>
     <w:next w:val="1"/>
-    <w:link w:val="143"/>
+    <w:link w:val="145"/>
     <w:unhideWhenUsed/>
     <w:qFormat/>
     <w:uiPriority w:val="9"/>
@@ -13835,7 +15497,7 @@
     <w:name w:val="heading 3"/>
     <w:basedOn w:val="1"/>
     <w:next w:val="1"/>
-    <w:link w:val="144"/>
+    <w:link w:val="146"/>
     <w:unhideWhenUsed/>
     <w:qFormat/>
     <w:uiPriority w:val="9"/>
@@ -13861,7 +15523,7 @@
     <w:name w:val="heading 4"/>
     <w:basedOn w:val="1"/>
     <w:next w:val="1"/>
-    <w:link w:val="154"/>
+    <w:link w:val="156"/>
     <w:semiHidden/>
     <w:unhideWhenUsed/>
     <w:qFormat/>
@@ -13890,7 +15552,7 @@
     <w:name w:val="heading 5"/>
     <w:basedOn w:val="1"/>
     <w:next w:val="1"/>
-    <w:link w:val="155"/>
+    <w:link w:val="157"/>
     <w:semiHidden/>
     <w:unhideWhenUsed/>
     <w:qFormat/>
@@ -13910,7 +15572,7 @@
     <w:name w:val="heading 6"/>
     <w:basedOn w:val="1"/>
     <w:next w:val="1"/>
-    <w:link w:val="156"/>
+    <w:link w:val="158"/>
     <w:semiHidden/>
     <w:unhideWhenUsed/>
     <w:qFormat/>
@@ -13932,7 +15594,7 @@
     <w:name w:val="heading 7"/>
     <w:basedOn w:val="1"/>
     <w:next w:val="1"/>
-    <w:link w:val="157"/>
+    <w:link w:val="159"/>
     <w:semiHidden/>
     <w:unhideWhenUsed/>
     <w:qFormat/>
@@ -13962,7 +15624,7 @@
     <w:name w:val="heading 8"/>
     <w:basedOn w:val="1"/>
     <w:next w:val="1"/>
-    <w:link w:val="158"/>
+    <w:link w:val="160"/>
     <w:semiHidden/>
     <w:unhideWhenUsed/>
     <w:qFormat/>
@@ -13989,7 +15651,7 @@
     <w:name w:val="heading 9"/>
     <w:basedOn w:val="1"/>
     <w:next w:val="1"/>
-    <w:link w:val="159"/>
+    <w:link w:val="161"/>
     <w:semiHidden/>
     <w:unhideWhenUsed/>
     <w:qFormat/>
@@ -14042,7 +15704,7 @@
   <w:style w:type="paragraph" w:styleId="13">
     <w:name w:val="Balloon Text"/>
     <w:basedOn w:val="1"/>
-    <w:link w:val="170"/>
+    <w:link w:val="172"/>
     <w:semiHidden/>
     <w:unhideWhenUsed/>
     <w:uiPriority w:val="99"/>
@@ -14058,7 +15720,7 @@
   <w:style w:type="paragraph" w:styleId="14">
     <w:name w:val="Body Text"/>
     <w:basedOn w:val="1"/>
-    <w:link w:val="148"/>
+    <w:link w:val="150"/>
     <w:unhideWhenUsed/>
     <w:uiPriority w:val="99"/>
     <w:pPr>
@@ -14068,7 +15730,7 @@
   <w:style w:type="paragraph" w:styleId="15">
     <w:name w:val="Body Text 2"/>
     <w:basedOn w:val="1"/>
-    <w:link w:val="149"/>
+    <w:link w:val="151"/>
     <w:unhideWhenUsed/>
     <w:uiPriority w:val="99"/>
     <w:pPr>
@@ -14078,7 +15740,7 @@
   <w:style w:type="paragraph" w:styleId="16">
     <w:name w:val="Body Text 3"/>
     <w:basedOn w:val="1"/>
-    <w:link w:val="150"/>
+    <w:link w:val="152"/>
     <w:unhideWhenUsed/>
     <w:qFormat/>
     <w:uiPriority w:val="99"/>
@@ -14094,7 +15756,6 @@
     <w:name w:val="caption"/>
     <w:basedOn w:val="1"/>
     <w:next w:val="1"/>
-    <w:semiHidden/>
     <w:unhideWhenUsed/>
     <w:qFormat/>
     <w:uiPriority w:val="35"/>
@@ -14129,7 +15790,7 @@
   <w:style w:type="paragraph" w:styleId="19">
     <w:name w:val="annotation text"/>
     <w:basedOn w:val="1"/>
-    <w:link w:val="168"/>
+    <w:link w:val="170"/>
     <w:semiHidden/>
     <w:unhideWhenUsed/>
     <w:uiPriority w:val="99"/>
@@ -14145,7 +15806,7 @@
     <w:name w:val="annotation subject"/>
     <w:basedOn w:val="19"/>
     <w:next w:val="19"/>
-    <w:link w:val="169"/>
+    <w:link w:val="171"/>
     <w:semiHidden/>
     <w:unhideWhenUsed/>
     <w:uiPriority w:val="99"/>
@@ -14167,7 +15828,7 @@
   <w:style w:type="paragraph" w:styleId="22">
     <w:name w:val="footer"/>
     <w:basedOn w:val="1"/>
-    <w:link w:val="140"/>
+    <w:link w:val="142"/>
     <w:unhideWhenUsed/>
     <w:uiPriority w:val="99"/>
     <w:pPr>
@@ -14181,7 +15842,7 @@
   <w:style w:type="paragraph" w:styleId="23">
     <w:name w:val="header"/>
     <w:basedOn w:val="1"/>
-    <w:link w:val="139"/>
+    <w:link w:val="141"/>
     <w:unhideWhenUsed/>
     <w:uiPriority w:val="99"/>
     <w:pPr>
@@ -14335,7 +15996,7 @@
   </w:style>
   <w:style w:type="paragraph" w:styleId="36">
     <w:name w:val="macro"/>
-    <w:link w:val="151"/>
+    <w:link w:val="153"/>
     <w:unhideWhenUsed/>
     <w:uiPriority w:val="99"/>
     <w:pPr>
@@ -14371,7 +16032,7 @@
     <w:name w:val="Subtitle"/>
     <w:basedOn w:val="1"/>
     <w:next w:val="1"/>
-    <w:link w:val="146"/>
+    <w:link w:val="148"/>
     <w:qFormat/>
     <w:uiPriority w:val="11"/>
     <w:rPr>
@@ -14411,7 +16072,7 @@
     <w:name w:val="Title"/>
     <w:basedOn w:val="1"/>
     <w:next w:val="1"/>
-    <w:link w:val="145"/>
+    <w:link w:val="147"/>
     <w:qFormat/>
     <w:uiPriority w:val="10"/>
     <w:pPr>
@@ -14430,7 +16091,26 @@
       <w:szCs w:val="52"/>
     </w:rPr>
   </w:style>
-  <w:style w:type="table" w:styleId="41">
+  <w:style w:type="paragraph" w:styleId="41">
+    <w:name w:val="toc 1"/>
+    <w:basedOn w:val="1"/>
+    <w:next w:val="1"/>
+    <w:semiHidden/>
+    <w:unhideWhenUsed/>
+    <w:uiPriority w:val="39"/>
+  </w:style>
+  <w:style w:type="paragraph" w:styleId="42">
+    <w:name w:val="toc 2"/>
+    <w:basedOn w:val="1"/>
+    <w:next w:val="1"/>
+    <w:semiHidden/>
+    <w:unhideWhenUsed/>
+    <w:uiPriority w:val="39"/>
+    <w:pPr>
+      <w:ind w:left="420" w:leftChars="200"/>
+    </w:pPr>
+  </w:style>
+  <w:style w:type="table" w:styleId="43">
     <w:name w:val="Light Shading"/>
     <w:basedOn w:val="12"/>
     <w:qFormat/>
@@ -14524,7 +16204,7 @@
       </w:tcPr>
     </w:tblStylePr>
   </w:style>
-  <w:style w:type="table" w:styleId="42">
+  <w:style w:type="table" w:styleId="44">
     <w:name w:val="Light Shading Accent 1"/>
     <w:basedOn w:val="12"/>
     <w:uiPriority w:val="60"/>
@@ -14617,7 +16297,7 @@
       </w:tcPr>
     </w:tblStylePr>
   </w:style>
-  <w:style w:type="table" w:styleId="43">
+  <w:style w:type="table" w:styleId="45">
     <w:name w:val="Light Shading Accent 2"/>
     <w:basedOn w:val="12"/>
     <w:uiPriority w:val="60"/>
@@ -14710,7 +16390,7 @@
       </w:tcPr>
     </w:tblStylePr>
   </w:style>
-  <w:style w:type="table" w:styleId="44">
+  <w:style w:type="table" w:styleId="46">
     <w:name w:val="Light Shading Accent 3"/>
     <w:basedOn w:val="12"/>
     <w:uiPriority w:val="60"/>
@@ -14803,7 +16483,7 @@
       </w:tcPr>
     </w:tblStylePr>
   </w:style>
-  <w:style w:type="table" w:styleId="45">
+  <w:style w:type="table" w:styleId="47">
     <w:name w:val="Light Shading Accent 4"/>
     <w:basedOn w:val="12"/>
     <w:uiPriority w:val="60"/>
@@ -14896,7 +16576,7 @@
       </w:tcPr>
     </w:tblStylePr>
   </w:style>
-  <w:style w:type="table" w:styleId="46">
+  <w:style w:type="table" w:styleId="48">
     <w:name w:val="Light Shading Accent 5"/>
     <w:basedOn w:val="12"/>
     <w:uiPriority w:val="60"/>
@@ -14989,7 +16669,7 @@
       </w:tcPr>
     </w:tblStylePr>
   </w:style>
-  <w:style w:type="table" w:styleId="47">
+  <w:style w:type="table" w:styleId="49">
     <w:name w:val="Light Shading Accent 6"/>
     <w:basedOn w:val="12"/>
     <w:uiPriority w:val="60"/>
@@ -15082,7 +16762,7 @@
       </w:tcPr>
     </w:tblStylePr>
   </w:style>
-  <w:style w:type="table" w:styleId="48">
+  <w:style w:type="table" w:styleId="50">
     <w:name w:val="Light List"/>
     <w:basedOn w:val="12"/>
     <w:uiPriority w:val="61"/>
@@ -15169,7 +16849,7 @@
       </w:tcPr>
     </w:tblStylePr>
   </w:style>
-  <w:style w:type="table" w:styleId="49">
+  <w:style w:type="table" w:styleId="51">
     <w:name w:val="Light List Accent 1"/>
     <w:basedOn w:val="12"/>
     <w:uiPriority w:val="61"/>
@@ -15256,7 +16936,7 @@
       </w:tcPr>
     </w:tblStylePr>
   </w:style>
-  <w:style w:type="table" w:styleId="50">
+  <w:style w:type="table" w:styleId="52">
     <w:name w:val="Light List Accent 2"/>
     <w:basedOn w:val="12"/>
     <w:uiPriority w:val="61"/>
@@ -15343,7 +17023,7 @@
       </w:tcPr>
     </w:tblStylePr>
   </w:style>
-  <w:style w:type="table" w:styleId="51">
+  <w:style w:type="table" w:styleId="53">
     <w:name w:val="Light List Accent 3"/>
     <w:basedOn w:val="12"/>
     <w:uiPriority w:val="61"/>
@@ -15430,7 +17110,7 @@
       </w:tcPr>
     </w:tblStylePr>
   </w:style>
-  <w:style w:type="table" w:styleId="52">
+  <w:style w:type="table" w:styleId="54">
     <w:name w:val="Light List Accent 4"/>
     <w:basedOn w:val="12"/>
     <w:uiPriority w:val="61"/>
@@ -15517,7 +17197,7 @@
       </w:tcPr>
     </w:tblStylePr>
   </w:style>
-  <w:style w:type="table" w:styleId="53">
+  <w:style w:type="table" w:styleId="55">
     <w:name w:val="Light List Accent 5"/>
     <w:basedOn w:val="12"/>
     <w:uiPriority w:val="61"/>
@@ -15604,7 +17284,7 @@
       </w:tcPr>
     </w:tblStylePr>
   </w:style>
-  <w:style w:type="table" w:styleId="54">
+  <w:style w:type="table" w:styleId="56">
     <w:name w:val="Light List Accent 6"/>
     <w:basedOn w:val="12"/>
     <w:uiPriority w:val="61"/>
@@ -15691,7 +17371,7 @@
       </w:tcPr>
     </w:tblStylePr>
   </w:style>
-  <w:style w:type="table" w:styleId="55">
+  <w:style w:type="table" w:styleId="57">
     <w:name w:val="Light Grid"/>
     <w:basedOn w:val="12"/>
     <w:uiPriority w:val="62"/>
@@ -15811,7 +17491,7 @@
       </w:tcPr>
     </w:tblStylePr>
   </w:style>
-  <w:style w:type="table" w:styleId="56">
+  <w:style w:type="table" w:styleId="58">
     <w:name w:val="Light Grid Accent 1"/>
     <w:basedOn w:val="12"/>
     <w:uiPriority w:val="62"/>
@@ -15931,7 +17611,7 @@
       </w:tcPr>
     </w:tblStylePr>
   </w:style>
-  <w:style w:type="table" w:styleId="57">
+  <w:style w:type="table" w:styleId="59">
     <w:name w:val="Light Grid Accent 2"/>
     <w:basedOn w:val="12"/>
     <w:uiPriority w:val="62"/>
@@ -16051,7 +17731,7 @@
       </w:tcPr>
     </w:tblStylePr>
   </w:style>
-  <w:style w:type="table" w:styleId="58">
+  <w:style w:type="table" w:styleId="60">
     <w:name w:val="Light Grid Accent 3"/>
     <w:basedOn w:val="12"/>
     <w:uiPriority w:val="62"/>
@@ -16171,7 +17851,7 @@
       </w:tcPr>
     </w:tblStylePr>
   </w:style>
-  <w:style w:type="table" w:styleId="59">
+  <w:style w:type="table" w:styleId="61">
     <w:name w:val="Light Grid Accent 4"/>
     <w:basedOn w:val="12"/>
     <w:uiPriority w:val="62"/>
@@ -16291,7 +17971,7 @@
       </w:tcPr>
     </w:tblStylePr>
   </w:style>
-  <w:style w:type="table" w:styleId="60">
+  <w:style w:type="table" w:styleId="62">
     <w:name w:val="Light Grid Accent 5"/>
     <w:basedOn w:val="12"/>
     <w:uiPriority w:val="62"/>
@@ -16411,7 +18091,7 @@
       </w:tcPr>
     </w:tblStylePr>
   </w:style>
-  <w:style w:type="table" w:styleId="61">
+  <w:style w:type="table" w:styleId="63">
     <w:name w:val="Light Grid Accent 6"/>
     <w:basedOn w:val="12"/>
     <w:uiPriority w:val="62"/>
@@ -16531,7 +18211,7 @@
       </w:tcPr>
     </w:tblStylePr>
   </w:style>
-  <w:style w:type="table" w:styleId="62">
+  <w:style w:type="table" w:styleId="64">
     <w:name w:val="Medium Shading 1"/>
     <w:basedOn w:val="12"/>
     <w:uiPriority w:val="63"/>
@@ -16632,7 +18312,7 @@
       </w:tcPr>
     </w:tblStylePr>
   </w:style>
-  <w:style w:type="table" w:styleId="63">
+  <w:style w:type="table" w:styleId="65">
     <w:name w:val="Medium Shading 1 Accent 1"/>
     <w:basedOn w:val="12"/>
     <w:uiPriority w:val="63"/>
@@ -16733,7 +18413,7 @@
       </w:tcPr>
     </w:tblStylePr>
   </w:style>
-  <w:style w:type="table" w:styleId="64">
+  <w:style w:type="table" w:styleId="66">
     <w:name w:val="Medium Shading 1 Accent 2"/>
     <w:basedOn w:val="12"/>
     <w:uiPriority w:val="63"/>
@@ -16834,7 +18514,7 @@
       </w:tcPr>
     </w:tblStylePr>
   </w:style>
-  <w:style w:type="table" w:styleId="65">
+  <w:style w:type="table" w:styleId="67">
     <w:name w:val="Medium Shading 1 Accent 3"/>
     <w:basedOn w:val="12"/>
     <w:uiPriority w:val="63"/>
@@ -16935,7 +18615,7 @@
       </w:tcPr>
     </w:tblStylePr>
   </w:style>
-  <w:style w:type="table" w:styleId="66">
+  <w:style w:type="table" w:styleId="68">
     <w:name w:val="Medium Shading 1 Accent 4"/>
     <w:basedOn w:val="12"/>
     <w:uiPriority w:val="63"/>
@@ -17036,7 +18716,7 @@
       </w:tcPr>
     </w:tblStylePr>
   </w:style>
-  <w:style w:type="table" w:styleId="67">
+  <w:style w:type="table" w:styleId="69">
     <w:name w:val="Medium Shading 1 Accent 5"/>
     <w:basedOn w:val="12"/>
     <w:uiPriority w:val="63"/>
@@ -17137,7 +18817,7 @@
       </w:tcPr>
     </w:tblStylePr>
   </w:style>
-  <w:style w:type="table" w:styleId="68">
+  <w:style w:type="table" w:styleId="70">
     <w:name w:val="Medium Shading 1 Accent 6"/>
     <w:basedOn w:val="12"/>
     <w:uiPriority w:val="63"/>
@@ -17238,7 +18918,7 @@
       </w:tcPr>
     </w:tblStylePr>
   </w:style>
-  <w:style w:type="table" w:styleId="69">
+  <w:style w:type="table" w:styleId="71">
     <w:name w:val="Medium Shading 2"/>
     <w:basedOn w:val="12"/>
     <w:uiPriority w:val="64"/>
@@ -17397,7 +19077,7 @@
       </w:tcPr>
     </w:tblStylePr>
   </w:style>
-  <w:style w:type="table" w:styleId="70">
+  <w:style w:type="table" w:styleId="72">
     <w:name w:val="Medium Shading 2 Accent 1"/>
     <w:basedOn w:val="12"/>
     <w:uiPriority w:val="64"/>
@@ -17556,7 +19236,7 @@
       </w:tcPr>
     </w:tblStylePr>
   </w:style>
-  <w:style w:type="table" w:styleId="71">
+  <w:style w:type="table" w:styleId="73">
     <w:name w:val="Medium Shading 2 Accent 2"/>
     <w:basedOn w:val="12"/>
     <w:uiPriority w:val="64"/>
@@ -17715,7 +19395,7 @@
       </w:tcPr>
     </w:tblStylePr>
   </w:style>
-  <w:style w:type="table" w:styleId="72">
+  <w:style w:type="table" w:styleId="74">
     <w:name w:val="Medium Shading 2 Accent 3"/>
     <w:basedOn w:val="12"/>
     <w:uiPriority w:val="64"/>
@@ -17874,7 +19554,7 @@
       </w:tcPr>
     </w:tblStylePr>
   </w:style>
-  <w:style w:type="table" w:styleId="73">
+  <w:style w:type="table" w:styleId="75">
     <w:name w:val="Medium Shading 2 Accent 4"/>
     <w:basedOn w:val="12"/>
     <w:uiPriority w:val="64"/>
@@ -18033,7 +19713,7 @@
       </w:tcPr>
     </w:tblStylePr>
   </w:style>
-  <w:style w:type="table" w:styleId="74">
+  <w:style w:type="table" w:styleId="76">
     <w:name w:val="Medium Shading 2 Accent 5"/>
     <w:basedOn w:val="12"/>
     <w:uiPriority w:val="64"/>
@@ -18192,7 +19872,7 @@
       </w:tcPr>
     </w:tblStylePr>
   </w:style>
-  <w:style w:type="table" w:styleId="75">
+  <w:style w:type="table" w:styleId="77">
     <w:name w:val="Medium Shading 2 Accent 6"/>
     <w:basedOn w:val="12"/>
     <w:uiPriority w:val="64"/>
@@ -18351,7 +20031,7 @@
       </w:tcPr>
     </w:tblStylePr>
   </w:style>
-  <w:style w:type="table" w:styleId="76">
+  <w:style w:type="table" w:styleId="78">
     <w:name w:val="Medium List 1"/>
     <w:basedOn w:val="12"/>
     <w:uiPriority w:val="65"/>
@@ -18435,7 +20115,7 @@
       </w:tcPr>
     </w:tblStylePr>
   </w:style>
-  <w:style w:type="table" w:styleId="77">
+  <w:style w:type="table" w:styleId="79">
     <w:name w:val="Medium List 1 Accent 1"/>
     <w:basedOn w:val="12"/>
     <w:uiPriority w:val="65"/>
@@ -18519,7 +20199,7 @@
       </w:tcPr>
     </w:tblStylePr>
   </w:style>
-  <w:style w:type="table" w:styleId="78">
+  <w:style w:type="table" w:styleId="80">
     <w:name w:val="Medium List 1 Accent 2"/>
     <w:basedOn w:val="12"/>
     <w:uiPriority w:val="65"/>
@@ -18603,7 +20283,7 @@
       </w:tcPr>
     </w:tblStylePr>
   </w:style>
-  <w:style w:type="table" w:styleId="79">
+  <w:style w:type="table" w:styleId="81">
     <w:name w:val="Medium List 1 Accent 3"/>
     <w:basedOn w:val="12"/>
     <w:uiPriority w:val="65"/>
@@ -18687,7 +20367,7 @@
       </w:tcPr>
     </w:tblStylePr>
   </w:style>
-  <w:style w:type="table" w:styleId="80">
+  <w:style w:type="table" w:styleId="82">
     <w:name w:val="Medium List 1 Accent 4"/>
     <w:basedOn w:val="12"/>
     <w:uiPriority w:val="65"/>
@@ -18771,7 +20451,7 @@
       </w:tcPr>
     </w:tblStylePr>
   </w:style>
-  <w:style w:type="table" w:styleId="81">
+  <w:style w:type="table" w:styleId="83">
     <w:name w:val="Medium List 1 Accent 5"/>
     <w:basedOn w:val="12"/>
     <w:uiPriority w:val="65"/>
@@ -18855,7 +20535,7 @@
       </w:tcPr>
     </w:tblStylePr>
   </w:style>
-  <w:style w:type="table" w:styleId="82">
+  <w:style w:type="table" w:styleId="84">
     <w:name w:val="Medium List 1 Accent 6"/>
     <w:basedOn w:val="12"/>
     <w:uiPriority w:val="65"/>
@@ -18939,7 +20619,7 @@
       </w:tcPr>
     </w:tblStylePr>
   </w:style>
-  <w:style w:type="table" w:styleId="83">
+  <w:style w:type="table" w:styleId="85">
     <w:name w:val="Medium List 2"/>
     <w:basedOn w:val="12"/>
     <w:uiPriority w:val="66"/>
@@ -19062,7 +20742,7 @@
       </w:tcPr>
     </w:tblStylePr>
   </w:style>
-  <w:style w:type="table" w:styleId="84">
+  <w:style w:type="table" w:styleId="86">
     <w:name w:val="Medium List 2 Accent 1"/>
     <w:basedOn w:val="12"/>
     <w:uiPriority w:val="66"/>
@@ -19185,7 +20865,7 @@
       </w:tcPr>
     </w:tblStylePr>
   </w:style>
-  <w:style w:type="table" w:styleId="85">
+  <w:style w:type="table" w:styleId="87">
     <w:name w:val="Medium List 2 Accent 2"/>
     <w:basedOn w:val="12"/>
     <w:uiPriority w:val="66"/>
@@ -19308,7 +20988,7 @@
       </w:tcPr>
     </w:tblStylePr>
   </w:style>
-  <w:style w:type="table" w:styleId="86">
+  <w:style w:type="table" w:styleId="88">
     <w:name w:val="Medium List 2 Accent 3"/>
     <w:basedOn w:val="12"/>
     <w:uiPriority w:val="66"/>
@@ -19431,7 +21111,7 @@
       </w:tcPr>
     </w:tblStylePr>
   </w:style>
-  <w:style w:type="table" w:styleId="87">
+  <w:style w:type="table" w:styleId="89">
     <w:name w:val="Medium List 2 Accent 4"/>
     <w:basedOn w:val="12"/>
     <w:uiPriority w:val="66"/>
@@ -19554,7 +21234,7 @@
       </w:tcPr>
     </w:tblStylePr>
   </w:style>
-  <w:style w:type="table" w:styleId="88">
+  <w:style w:type="table" w:styleId="90">
     <w:name w:val="Medium List 2 Accent 5"/>
     <w:basedOn w:val="12"/>
     <w:uiPriority w:val="66"/>
@@ -19677,7 +21357,7 @@
       </w:tcPr>
     </w:tblStylePr>
   </w:style>
-  <w:style w:type="table" w:styleId="89">
+  <w:style w:type="table" w:styleId="91">
     <w:name w:val="Medium List 2 Accent 6"/>
     <w:basedOn w:val="12"/>
     <w:uiPriority w:val="66"/>
@@ -19800,7 +21480,7 @@
       </w:tcPr>
     </w:tblStylePr>
   </w:style>
-  <w:style w:type="table" w:styleId="90">
+  <w:style w:type="table" w:styleId="92">
     <w:name w:val="Medium Grid 1"/>
     <w:basedOn w:val="12"/>
     <w:uiPriority w:val="67"/>
@@ -19863,7 +21543,7 @@
       </w:tcPr>
     </w:tblStylePr>
   </w:style>
-  <w:style w:type="table" w:styleId="91">
+  <w:style w:type="table" w:styleId="93">
     <w:name w:val="Medium Grid 1 Accent 1"/>
     <w:basedOn w:val="12"/>
     <w:uiPriority w:val="67"/>
@@ -19926,7 +21606,7 @@
       </w:tcPr>
     </w:tblStylePr>
   </w:style>
-  <w:style w:type="table" w:styleId="92">
+  <w:style w:type="table" w:styleId="94">
     <w:name w:val="Medium Grid 1 Accent 2"/>
     <w:basedOn w:val="12"/>
     <w:uiPriority w:val="67"/>
@@ -19989,7 +21669,7 @@
       </w:tcPr>
     </w:tblStylePr>
   </w:style>
-  <w:style w:type="table" w:styleId="93">
+  <w:style w:type="table" w:styleId="95">
     <w:name w:val="Medium Grid 1 Accent 3"/>
     <w:basedOn w:val="12"/>
     <w:uiPriority w:val="67"/>
@@ -20052,7 +21732,7 @@
       </w:tcPr>
     </w:tblStylePr>
   </w:style>
-  <w:style w:type="table" w:styleId="94">
+  <w:style w:type="table" w:styleId="96">
     <w:name w:val="Medium Grid 1 Accent 4"/>
     <w:basedOn w:val="12"/>
     <w:uiPriority w:val="67"/>
@@ -20115,7 +21795,7 @@
       </w:tcPr>
     </w:tblStylePr>
   </w:style>
-  <w:style w:type="table" w:styleId="95">
+  <w:style w:type="table" w:styleId="97">
     <w:name w:val="Medium Grid 1 Accent 5"/>
     <w:basedOn w:val="12"/>
     <w:uiPriority w:val="67"/>
@@ -20178,7 +21858,7 @@
       </w:tcPr>
     </w:tblStylePr>
   </w:style>
-  <w:style w:type="table" w:styleId="96">
+  <w:style w:type="table" w:styleId="98">
     <w:name w:val="Medium Grid 1 Accent 6"/>
     <w:basedOn w:val="12"/>
     <w:uiPriority w:val="67"/>
@@ -20241,7 +21921,7 @@
       </w:tcPr>
     </w:tblStylePr>
   </w:style>
-  <w:style w:type="table" w:styleId="97">
+  <w:style w:type="table" w:styleId="99">
     <w:name w:val="Medium Grid 2"/>
     <w:basedOn w:val="12"/>
     <w:uiPriority w:val="68"/>
@@ -20381,7 +22061,7 @@
       </w:tcPr>
     </w:tblStylePr>
   </w:style>
-  <w:style w:type="table" w:styleId="98">
+  <w:style w:type="table" w:styleId="100">
     <w:name w:val="Medium Grid 2 Accent 1"/>
     <w:basedOn w:val="12"/>
     <w:uiPriority w:val="68"/>
@@ -20521,7 +22201,7 @@
       </w:tcPr>
     </w:tblStylePr>
   </w:style>
-  <w:style w:type="table" w:styleId="99">
+  <w:style w:type="table" w:styleId="101">
     <w:name w:val="Medium Grid 2 Accent 2"/>
     <w:basedOn w:val="12"/>
     <w:uiPriority w:val="68"/>
@@ -20661,7 +22341,7 @@
       </w:tcPr>
     </w:tblStylePr>
   </w:style>
-  <w:style w:type="table" w:styleId="100">
+  <w:style w:type="table" w:styleId="102">
     <w:name w:val="Medium Grid 2 Accent 3"/>
     <w:basedOn w:val="12"/>
     <w:uiPriority w:val="68"/>
@@ -20801,7 +22481,7 @@
       </w:tcPr>
     </w:tblStylePr>
   </w:style>
-  <w:style w:type="table" w:styleId="101">
+  <w:style w:type="table" w:styleId="103">
     <w:name w:val="Medium Grid 2 Accent 4"/>
     <w:basedOn w:val="12"/>
     <w:uiPriority w:val="68"/>
@@ -20941,7 +22621,7 @@
       </w:tcPr>
     </w:tblStylePr>
   </w:style>
-  <w:style w:type="table" w:styleId="102">
+  <w:style w:type="table" w:styleId="104">
     <w:name w:val="Medium Grid 2 Accent 5"/>
     <w:basedOn w:val="12"/>
     <w:uiPriority w:val="68"/>
@@ -21081,7 +22761,7 @@
       </w:tcPr>
     </w:tblStylePr>
   </w:style>
-  <w:style w:type="table" w:styleId="103">
+  <w:style w:type="table" w:styleId="105">
     <w:name w:val="Medium Grid 2 Accent 6"/>
     <w:basedOn w:val="12"/>
     <w:uiPriority w:val="68"/>
@@ -21221,7 +22901,7 @@
       </w:tcPr>
     </w:tblStylePr>
   </w:style>
-  <w:style w:type="table" w:styleId="104">
+  <w:style w:type="table" w:styleId="106">
     <w:name w:val="Medium Grid 3"/>
     <w:basedOn w:val="12"/>
     <w:uiPriority w:val="69"/>
@@ -21372,7 +23052,7 @@
       </w:tcPr>
     </w:tblStylePr>
   </w:style>
-  <w:style w:type="table" w:styleId="105">
+  <w:style w:type="table" w:styleId="107">
     <w:name w:val="Medium Grid 3 Accent 1"/>
     <w:basedOn w:val="12"/>
     <w:uiPriority w:val="69"/>
@@ -21523,7 +23203,7 @@
       </w:tcPr>
     </w:tblStylePr>
   </w:style>
-  <w:style w:type="table" w:styleId="106">
+  <w:style w:type="table" w:styleId="108">
     <w:name w:val="Medium Grid 3 Accent 2"/>
     <w:basedOn w:val="12"/>
     <w:uiPriority w:val="69"/>
@@ -21674,7 +23354,7 @@
       </w:tcPr>
     </w:tblStylePr>
   </w:style>
-  <w:style w:type="table" w:styleId="107">
+  <w:style w:type="table" w:styleId="109">
     <w:name w:val="Medium Grid 3 Accent 3"/>
     <w:basedOn w:val="12"/>
     <w:uiPriority w:val="69"/>
@@ -21825,7 +23505,7 @@
       </w:tcPr>
     </w:tblStylePr>
   </w:style>
-  <w:style w:type="table" w:styleId="108">
+  <w:style w:type="table" w:styleId="110">
     <w:name w:val="Medium Grid 3 Accent 4"/>
     <w:basedOn w:val="12"/>
     <w:uiPriority w:val="69"/>
@@ -21976,7 +23656,7 @@
       </w:tcPr>
     </w:tblStylePr>
   </w:style>
-  <w:style w:type="table" w:styleId="109">
+  <w:style w:type="table" w:styleId="111">
     <w:name w:val="Medium Grid 3 Accent 5"/>
     <w:basedOn w:val="12"/>
     <w:uiPriority w:val="69"/>
@@ -22127,7 +23807,7 @@
       </w:tcPr>
     </w:tblStylePr>
   </w:style>
-  <w:style w:type="table" w:styleId="110">
+  <w:style w:type="table" w:styleId="112">
     <w:name w:val="Medium Grid 3 Accent 6"/>
     <w:basedOn w:val="12"/>
     <w:uiPriority w:val="69"/>
@@ -22278,7 +23958,7 @@
       </w:tcPr>
     </w:tblStylePr>
   </w:style>
-  <w:style w:type="table" w:styleId="111">
+  <w:style w:type="table" w:styleId="113">
     <w:name w:val="Dark List"/>
     <w:basedOn w:val="12"/>
     <w:uiPriority w:val="70"/>
@@ -22389,7 +24069,7 @@
       </w:tcPr>
     </w:tblStylePr>
   </w:style>
-  <w:style w:type="table" w:styleId="112">
+  <w:style w:type="table" w:styleId="114">
     <w:name w:val="Dark List Accent 1"/>
     <w:basedOn w:val="12"/>
     <w:uiPriority w:val="70"/>
@@ -22500,7 +24180,7 @@
       </w:tcPr>
     </w:tblStylePr>
   </w:style>
-  <w:style w:type="table" w:styleId="113">
+  <w:style w:type="table" w:styleId="115">
     <w:name w:val="Dark List Accent 2"/>
     <w:basedOn w:val="12"/>
     <w:uiPriority w:val="70"/>
@@ -22611,7 +24291,7 @@
       </w:tcPr>
     </w:tblStylePr>
   </w:style>
-  <w:style w:type="table" w:styleId="114">
+  <w:style w:type="table" w:styleId="116">
     <w:name w:val="Dark List Accent 3"/>
     <w:basedOn w:val="12"/>
     <w:uiPriority w:val="70"/>
@@ -22722,7 +24402,7 @@
       </w:tcPr>
     </w:tblStylePr>
   </w:style>
-  <w:style w:type="table" w:styleId="115">
+  <w:style w:type="table" w:styleId="117">
     <w:name w:val="Dark List Accent 4"/>
     <w:basedOn w:val="12"/>
     <w:uiPriority w:val="70"/>
@@ -22833,7 +24513,7 @@
       </w:tcPr>
     </w:tblStylePr>
   </w:style>
-  <w:style w:type="table" w:styleId="116">
+  <w:style w:type="table" w:styleId="118">
     <w:name w:val="Dark List Accent 5"/>
     <w:basedOn w:val="12"/>
     <w:uiPriority w:val="70"/>
@@ -22944,7 +24624,7 @@
       </w:tcPr>
     </w:tblStylePr>
   </w:style>
-  <w:style w:type="table" w:styleId="117">
+  <w:style w:type="table" w:styleId="119">
     <w:name w:val="Dark List Accent 6"/>
     <w:basedOn w:val="12"/>
     <w:uiPriority w:val="70"/>
@@ -23055,7 +24735,7 @@
       </w:tcPr>
     </w:tblStylePr>
   </w:style>
-  <w:style w:type="table" w:styleId="118">
+  <w:style w:type="table" w:styleId="120">
     <w:name w:val="Colorful Shading"/>
     <w:basedOn w:val="12"/>
     <w:uiPriority w:val="71"/>
@@ -23197,7 +24877,7 @@
       </w:rPr>
     </w:tblStylePr>
   </w:style>
-  <w:style w:type="table" w:styleId="119">
+  <w:style w:type="table" w:styleId="121">
     <w:name w:val="Colorful Shading Accent 1"/>
     <w:basedOn w:val="12"/>
     <w:uiPriority w:val="71"/>
@@ -23339,7 +25019,7 @@
       </w:rPr>
     </w:tblStylePr>
   </w:style>
-  <w:style w:type="table" w:styleId="120">
+  <w:style w:type="table" w:styleId="122">
     <w:name w:val="Colorful Shading Accent 2"/>
     <w:basedOn w:val="12"/>
     <w:uiPriority w:val="71"/>
@@ -23481,7 +25161,7 @@
       </w:rPr>
     </w:tblStylePr>
   </w:style>
-  <w:style w:type="table" w:styleId="121">
+  <w:style w:type="table" w:styleId="123">
     <w:name w:val="Colorful Shading Accent 3"/>
     <w:basedOn w:val="12"/>
     <w:uiPriority w:val="71"/>
@@ -23603,7 +25283,7 @@
       </w:tcPr>
     </w:tblStylePr>
   </w:style>
-  <w:style w:type="table" w:styleId="122">
+  <w:style w:type="table" w:styleId="124">
     <w:name w:val="Colorful Shading Accent 4"/>
     <w:basedOn w:val="12"/>
     <w:uiPriority w:val="71"/>
@@ -23745,7 +25425,7 @@
       </w:rPr>
     </w:tblStylePr>
   </w:style>
-  <w:style w:type="table" w:styleId="123">
+  <w:style w:type="table" w:styleId="125">
     <w:name w:val="Colorful Shading Accent 5"/>
     <w:basedOn w:val="12"/>
     <w:uiPriority w:val="71"/>
@@ -23887,7 +25567,7 @@
       </w:rPr>
     </w:tblStylePr>
   </w:style>
-  <w:style w:type="table" w:styleId="124">
+  <w:style w:type="table" w:styleId="126">
     <w:name w:val="Colorful Shading Accent 6"/>
     <w:basedOn w:val="12"/>
     <w:uiPriority w:val="71"/>
@@ -24029,7 +25709,7 @@
       </w:rPr>
     </w:tblStylePr>
   </w:style>
-  <w:style w:type="table" w:styleId="125">
+  <w:style w:type="table" w:styleId="127">
     <w:name w:val="Colorful List"/>
     <w:basedOn w:val="12"/>
     <w:uiPriority w:val="72"/>
@@ -24117,7 +25797,7 @@
       </w:tcPr>
     </w:tblStylePr>
   </w:style>
-  <w:style w:type="table" w:styleId="126">
+  <w:style w:type="table" w:styleId="128">
     <w:name w:val="Colorful List Accent 1"/>
     <w:basedOn w:val="12"/>
     <w:uiPriority w:val="72"/>
@@ -24205,7 +25885,7 @@
       </w:tcPr>
     </w:tblStylePr>
   </w:style>
-  <w:style w:type="table" w:styleId="127">
+  <w:style w:type="table" w:styleId="129">
     <w:name w:val="Colorful List Accent 2"/>
     <w:basedOn w:val="12"/>
     <w:uiPriority w:val="72"/>
@@ -24293,7 +25973,7 @@
       </w:tcPr>
     </w:tblStylePr>
   </w:style>
-  <w:style w:type="table" w:styleId="128">
+  <w:style w:type="table" w:styleId="130">
     <w:name w:val="Colorful List Accent 3"/>
     <w:basedOn w:val="12"/>
     <w:uiPriority w:val="72"/>
@@ -24381,7 +26061,7 @@
       </w:tcPr>
     </w:tblStylePr>
   </w:style>
-  <w:style w:type="table" w:styleId="129">
+  <w:style w:type="table" w:styleId="131">
     <w:name w:val="Colorful List Accent 4"/>
     <w:basedOn w:val="12"/>
     <w:uiPriority w:val="72"/>
@@ -24469,7 +26149,7 @@
       </w:tcPr>
     </w:tblStylePr>
   </w:style>
-  <w:style w:type="table" w:styleId="130">
+  <w:style w:type="table" w:styleId="132">
     <w:name w:val="Colorful List Accent 5"/>
     <w:basedOn w:val="12"/>
     <w:uiPriority w:val="72"/>
@@ -24557,7 +26237,7 @@
       </w:tcPr>
     </w:tblStylePr>
   </w:style>
-  <w:style w:type="table" w:styleId="131">
+  <w:style w:type="table" w:styleId="133">
     <w:name w:val="Colorful List Accent 6"/>
     <w:basedOn w:val="12"/>
     <w:uiPriority w:val="72"/>
@@ -24645,7 +26325,7 @@
       </w:tcPr>
     </w:tblStylePr>
   </w:style>
-  <w:style w:type="table" w:styleId="132">
+  <w:style w:type="table" w:styleId="134">
     <w:name w:val="Colorful Grid"/>
     <w:basedOn w:val="12"/>
     <w:uiPriority w:val="73"/>
@@ -24735,7 +26415,7 @@
       </w:tcPr>
     </w:tblStylePr>
   </w:style>
-  <w:style w:type="table" w:styleId="133">
+  <w:style w:type="table" w:styleId="135">
     <w:name w:val="Colorful Grid Accent 1"/>
     <w:basedOn w:val="12"/>
     <w:uiPriority w:val="73"/>
@@ -24825,7 +26505,7 @@
       </w:tcPr>
     </w:tblStylePr>
   </w:style>
-  <w:style w:type="table" w:styleId="134">
+  <w:style w:type="table" w:styleId="136">
     <w:name w:val="Colorful Grid Accent 2"/>
     <w:basedOn w:val="12"/>
     <w:uiPriority w:val="73"/>
@@ -24915,7 +26595,7 @@
       </w:tcPr>
     </w:tblStylePr>
   </w:style>
-  <w:style w:type="table" w:styleId="135">
+  <w:style w:type="table" w:styleId="137">
     <w:name w:val="Colorful Grid Accent 3"/>
     <w:basedOn w:val="12"/>
     <w:uiPriority w:val="73"/>
@@ -25005,7 +26685,7 @@
       </w:tcPr>
     </w:tblStylePr>
   </w:style>
-  <w:style w:type="table" w:styleId="136">
+  <w:style w:type="table" w:styleId="138">
     <w:name w:val="Colorful Grid Accent 4"/>
     <w:basedOn w:val="12"/>
     <w:uiPriority w:val="73"/>
@@ -25095,7 +26775,7 @@
       </w:tcPr>
     </w:tblStylePr>
   </w:style>
-  <w:style w:type="table" w:styleId="137">
+  <w:style w:type="table" w:styleId="139">
     <w:name w:val="Colorful Grid Accent 5"/>
     <w:basedOn w:val="12"/>
     <w:uiPriority w:val="73"/>
@@ -25185,7 +26865,7 @@
       </w:tcPr>
     </w:tblStylePr>
   </w:style>
-  <w:style w:type="table" w:styleId="138">
+  <w:style w:type="table" w:styleId="140">
     <w:name w:val="Colorful Grid Accent 6"/>
     <w:basedOn w:val="12"/>
     <w:uiPriority w:val="73"/>
@@ -25275,19 +26955,19 @@
       </w:tcPr>
     </w:tblStylePr>
   </w:style>
-  <w:style w:type="character" w:customStyle="1" w:styleId="139">
+  <w:style w:type="character" w:customStyle="1" w:styleId="141">
     <w:name w:val="Верхний колонтитул Знак"/>
     <w:basedOn w:val="11"/>
     <w:link w:val="23"/>
     <w:uiPriority w:val="99"/>
   </w:style>
-  <w:style w:type="character" w:customStyle="1" w:styleId="140">
+  <w:style w:type="character" w:customStyle="1" w:styleId="142">
     <w:name w:val="Нижний колонтитул Знак"/>
     <w:basedOn w:val="11"/>
     <w:link w:val="22"/>
     <w:uiPriority w:val="99"/>
   </w:style>
-  <w:style w:type="paragraph" w:styleId="141">
+  <w:style w:type="paragraph" w:styleId="143">
     <w:name w:val="No Spacing"/>
     <w:qFormat/>
     <w:uiPriority w:val="1"/>
@@ -25301,7 +26981,7 @@
       <w:lang w:val="en-US" w:eastAsia="en-US" w:bidi="ar-SA"/>
     </w:rPr>
   </w:style>
-  <w:style w:type="character" w:customStyle="1" w:styleId="142">
+  <w:style w:type="character" w:customStyle="1" w:styleId="144">
     <w:name w:val="Заголовок 1 Знак"/>
     <w:basedOn w:val="11"/>
     <w:link w:val="2"/>
@@ -25315,7 +26995,7 @@
       <w:szCs w:val="28"/>
     </w:rPr>
   </w:style>
-  <w:style w:type="character" w:customStyle="1" w:styleId="143">
+  <w:style w:type="character" w:customStyle="1" w:styleId="145">
     <w:name w:val="Заголовок 2 Знак"/>
     <w:basedOn w:val="11"/>
     <w:link w:val="3"/>
@@ -25334,7 +27014,7 @@
       </w14:textFill>
     </w:rPr>
   </w:style>
-  <w:style w:type="character" w:customStyle="1" w:styleId="144">
+  <w:style w:type="character" w:customStyle="1" w:styleId="146">
     <w:name w:val="Заголовок 3 Знак"/>
     <w:basedOn w:val="11"/>
     <w:link w:val="4"/>
@@ -25351,7 +27031,7 @@
       </w14:textFill>
     </w:rPr>
   </w:style>
-  <w:style w:type="character" w:customStyle="1" w:styleId="145">
+  <w:style w:type="character" w:customStyle="1" w:styleId="147">
     <w:name w:val="Заголовок Знак"/>
     <w:basedOn w:val="11"/>
     <w:link w:val="40"/>
@@ -25365,7 +27045,7 @@
       <w:szCs w:val="52"/>
     </w:rPr>
   </w:style>
-  <w:style w:type="character" w:customStyle="1" w:styleId="146">
+  <w:style w:type="character" w:customStyle="1" w:styleId="148">
     <w:name w:val="Подзаголовок Знак"/>
     <w:basedOn w:val="11"/>
     <w:link w:val="38"/>
@@ -25385,7 +27065,7 @@
       </w14:textFill>
     </w:rPr>
   </w:style>
-  <w:style w:type="paragraph" w:styleId="147">
+  <w:style w:type="paragraph" w:styleId="149">
     <w:name w:val="List Paragraph"/>
     <w:basedOn w:val="1"/>
     <w:qFormat/>
@@ -25395,19 +27075,19 @@
       <w:contextualSpacing/>
     </w:pPr>
   </w:style>
-  <w:style w:type="character" w:customStyle="1" w:styleId="148">
+  <w:style w:type="character" w:customStyle="1" w:styleId="150">
     <w:name w:val="Основной текст Знак"/>
     <w:basedOn w:val="11"/>
     <w:link w:val="14"/>
     <w:uiPriority w:val="99"/>
   </w:style>
-  <w:style w:type="character" w:customStyle="1" w:styleId="149">
+  <w:style w:type="character" w:customStyle="1" w:styleId="151">
     <w:name w:val="Основной текст 2 Знак"/>
     <w:basedOn w:val="11"/>
     <w:link w:val="15"/>
     <w:uiPriority w:val="99"/>
   </w:style>
-  <w:style w:type="character" w:customStyle="1" w:styleId="150">
+  <w:style w:type="character" w:customStyle="1" w:styleId="152">
     <w:name w:val="Основной текст 3 Знак"/>
     <w:basedOn w:val="11"/>
     <w:link w:val="16"/>
@@ -25417,7 +27097,7 @@
       <w:szCs w:val="16"/>
     </w:rPr>
   </w:style>
-  <w:style w:type="character" w:customStyle="1" w:styleId="151">
+  <w:style w:type="character" w:customStyle="1" w:styleId="153">
     <w:name w:val="Текст макроса Знак"/>
     <w:basedOn w:val="11"/>
     <w:link w:val="36"/>
@@ -25428,11 +27108,11 @@
       <w:szCs w:val="20"/>
     </w:rPr>
   </w:style>
-  <w:style w:type="paragraph" w:styleId="152">
+  <w:style w:type="paragraph" w:styleId="154">
     <w:name w:val="Quote"/>
     <w:basedOn w:val="1"/>
     <w:next w:val="1"/>
-    <w:link w:val="153"/>
+    <w:link w:val="155"/>
     <w:qFormat/>
     <w:uiPriority w:val="29"/>
     <w:rPr>
@@ -25446,10 +27126,10 @@
       </w14:textFill>
     </w:rPr>
   </w:style>
-  <w:style w:type="character" w:customStyle="1" w:styleId="153">
+  <w:style w:type="character" w:customStyle="1" w:styleId="155">
     <w:name w:val="Цитата 2 Знак"/>
     <w:basedOn w:val="11"/>
-    <w:link w:val="152"/>
+    <w:link w:val="154"/>
     <w:uiPriority w:val="29"/>
     <w:rPr>
       <w:i/>
@@ -25462,7 +27142,7 @@
       </w14:textFill>
     </w:rPr>
   </w:style>
-  <w:style w:type="character" w:customStyle="1" w:styleId="154">
+  <w:style w:type="character" w:customStyle="1" w:styleId="156">
     <w:name w:val="Заголовок 4 Знак"/>
     <w:basedOn w:val="11"/>
     <w:link w:val="5"/>
@@ -25482,7 +27162,7 @@
       </w14:textFill>
     </w:rPr>
   </w:style>
-  <w:style w:type="character" w:customStyle="1" w:styleId="155">
+  <w:style w:type="character" w:customStyle="1" w:styleId="157">
     <w:name w:val="Заголовок 5 Знак"/>
     <w:basedOn w:val="11"/>
     <w:link w:val="6"/>
@@ -25493,7 +27173,7 @@
       <w:color w:val="254061" w:themeColor="accent1" w:themeShade="80"/>
     </w:rPr>
   </w:style>
-  <w:style w:type="character" w:customStyle="1" w:styleId="156">
+  <w:style w:type="character" w:customStyle="1" w:styleId="158">
     <w:name w:val="Заголовок 6 Знак"/>
     <w:basedOn w:val="11"/>
     <w:link w:val="7"/>
@@ -25506,7 +27186,7 @@
       <w:color w:val="254061" w:themeColor="accent1" w:themeShade="80"/>
     </w:rPr>
   </w:style>
-  <w:style w:type="character" w:customStyle="1" w:styleId="157">
+  <w:style w:type="character" w:customStyle="1" w:styleId="159">
     <w:name w:val="Заголовок 7 Знак"/>
     <w:basedOn w:val="11"/>
     <w:link w:val="8"/>
@@ -25527,7 +27207,7 @@
       </w14:textFill>
     </w:rPr>
   </w:style>
-  <w:style w:type="character" w:customStyle="1" w:styleId="158">
+  <w:style w:type="character" w:customStyle="1" w:styleId="160">
     <w:name w:val="Заголовок 8 Знак"/>
     <w:basedOn w:val="11"/>
     <w:link w:val="9"/>
@@ -25545,7 +27225,7 @@
       </w14:textFill>
     </w:rPr>
   </w:style>
-  <w:style w:type="character" w:customStyle="1" w:styleId="159">
+  <w:style w:type="character" w:customStyle="1" w:styleId="161">
     <w:name w:val="Заголовок 9 Знак"/>
     <w:basedOn w:val="11"/>
     <w:link w:val="10"/>
@@ -25568,11 +27248,11 @@
       </w14:textFill>
     </w:rPr>
   </w:style>
-  <w:style w:type="paragraph" w:styleId="160">
+  <w:style w:type="paragraph" w:styleId="162">
     <w:name w:val="Intense Quote"/>
     <w:basedOn w:val="1"/>
     <w:next w:val="1"/>
-    <w:link w:val="161"/>
+    <w:link w:val="163"/>
     <w:qFormat/>
     <w:uiPriority w:val="30"/>
     <w:pPr>
@@ -25595,10 +27275,10 @@
       </w14:textFill>
     </w:rPr>
   </w:style>
-  <w:style w:type="character" w:customStyle="1" w:styleId="161">
+  <w:style w:type="character" w:customStyle="1" w:styleId="163">
     <w:name w:val="Выделенная цитата Знак"/>
     <w:basedOn w:val="11"/>
-    <w:link w:val="160"/>
+    <w:link w:val="162"/>
     <w:uiPriority w:val="30"/>
     <w:rPr>
       <w:b/>
@@ -25613,7 +27293,7 @@
       </w14:textFill>
     </w:rPr>
   </w:style>
-  <w:style w:type="character" w:customStyle="1" w:styleId="162">
+  <w:style w:type="character" w:customStyle="1" w:styleId="164">
     <w:name w:val="Subtle Emphasis"/>
     <w:basedOn w:val="11"/>
     <w:qFormat/>
@@ -25632,7 +27312,7 @@
       </w14:textFill>
     </w:rPr>
   </w:style>
-  <w:style w:type="character" w:customStyle="1" w:styleId="163">
+  <w:style w:type="character" w:customStyle="1" w:styleId="165">
     <w:name w:val="Intense Emphasis"/>
     <w:basedOn w:val="11"/>
     <w:qFormat/>
@@ -25650,7 +27330,7 @@
       </w14:textFill>
     </w:rPr>
   </w:style>
-  <w:style w:type="character" w:customStyle="1" w:styleId="164">
+  <w:style w:type="character" w:customStyle="1" w:styleId="166">
     <w:name w:val="Subtle Reference"/>
     <w:basedOn w:val="11"/>
     <w:qFormat/>
@@ -25666,7 +27346,7 @@
       </w14:textFill>
     </w:rPr>
   </w:style>
-  <w:style w:type="character" w:customStyle="1" w:styleId="165">
+  <w:style w:type="character" w:customStyle="1" w:styleId="167">
     <w:name w:val="Intense Reference"/>
     <w:basedOn w:val="11"/>
     <w:qFormat/>
@@ -25685,7 +27365,7 @@
       </w14:textFill>
     </w:rPr>
   </w:style>
-  <w:style w:type="character" w:customStyle="1" w:styleId="166">
+  <w:style w:type="character" w:customStyle="1" w:styleId="168">
     <w:name w:val="Book Title"/>
     <w:basedOn w:val="11"/>
     <w:qFormat/>
@@ -25697,7 +27377,7 @@
       <w:spacing w:val="5"/>
     </w:rPr>
   </w:style>
-  <w:style w:type="paragraph" w:customStyle="1" w:styleId="167">
+  <w:style w:type="paragraph" w:customStyle="1" w:styleId="169">
     <w:name w:val="TOC Heading"/>
     <w:basedOn w:val="2"/>
     <w:next w:val="1"/>
@@ -25709,7 +27389,7 @@
       <w:outlineLvl w:val="9"/>
     </w:pPr>
   </w:style>
-  <w:style w:type="character" w:customStyle="1" w:styleId="168">
+  <w:style w:type="character" w:customStyle="1" w:styleId="170">
     <w:name w:val="Текст примечания Знак"/>
     <w:basedOn w:val="11"/>
     <w:link w:val="19"/>
@@ -25721,9 +27401,9 @@
       <w:szCs w:val="20"/>
     </w:rPr>
   </w:style>
-  <w:style w:type="character" w:customStyle="1" w:styleId="169">
+  <w:style w:type="character" w:customStyle="1" w:styleId="171">
     <w:name w:val="Тема примечания Знак"/>
-    <w:basedOn w:val="168"/>
+    <w:basedOn w:val="170"/>
     <w:link w:val="20"/>
     <w:semiHidden/>
     <w:uiPriority w:val="99"/>
@@ -25735,7 +27415,7 @@
       <w:szCs w:val="20"/>
     </w:rPr>
   </w:style>
-  <w:style w:type="character" w:customStyle="1" w:styleId="170">
+  <w:style w:type="character" w:customStyle="1" w:styleId="172">
     <w:name w:val="Текст выноски Знак"/>
     <w:basedOn w:val="11"/>
     <w:link w:val="13"/>

</xml_diff>